<commit_message>
end of CFG part
</commit_message>
<xml_diff>
--- a/Assignment 3 rules and diagrams.docx
+++ b/Assignment 3 rules and diagrams.docx
@@ -95,15 +95,17 @@
           <w:sz w:val="36"/>
           <w:szCs w:val="36"/>
         </w:rPr>
-        <w:t xml:space="preserve"> | ab | </w:t>
-      </w:r>
-      <w:r>
-        <w:rPr>
-          <w:sz w:val="36"/>
-          <w:szCs w:val="36"/>
-        </w:rPr>
-        <w:t>ε</w:t>
-      </w:r>
+        <w:t xml:space="preserve"> | ab | ε</w:t>
+      </w:r>
+    </w:p>
+    <w:p>
+      <w:pPr>
+        <w:pStyle w:val="ListParagraph"/>
+        <w:rPr>
+          <w:sz w:val="36"/>
+          <w:szCs w:val="36"/>
+        </w:rPr>
+      </w:pPr>
     </w:p>
     <w:p>
       <w:pPr>
@@ -170,15 +172,17 @@
           <w:sz w:val="36"/>
           <w:szCs w:val="36"/>
         </w:rPr>
-        <w:t xml:space="preserve"> | </w:t>
-      </w:r>
-      <w:r>
-        <w:rPr>
-          <w:sz w:val="36"/>
-          <w:szCs w:val="36"/>
-        </w:rPr>
-        <w:t>ε</w:t>
-      </w:r>
+        <w:t xml:space="preserve"> | ε</w:t>
+      </w:r>
+    </w:p>
+    <w:p>
+      <w:pPr>
+        <w:pStyle w:val="ListParagraph"/>
+        <w:rPr>
+          <w:sz w:val="36"/>
+          <w:szCs w:val="36"/>
+        </w:rPr>
+      </w:pPr>
     </w:p>
     <w:p>
       <w:pPr>
@@ -190,14 +194,15 @@
         <w:rPr>
           <w:sz w:val="36"/>
           <w:szCs w:val="36"/>
-        </w:rPr>
-      </w:pPr>
-      <w:r>
-        <w:rPr>
-          <w:sz w:val="36"/>
-          <w:szCs w:val="36"/>
-        </w:rPr>
-        <w:t xml:space="preserve">S -&gt; A | B | </w:t>
+          <w:lang w:bidi="ar-EG"/>
+        </w:rPr>
+      </w:pPr>
+      <w:r>
+        <w:rPr>
+          <w:sz w:val="36"/>
+          <w:szCs w:val="36"/>
+        </w:rPr>
+        <w:t xml:space="preserve">S -&gt; </w:t>
       </w:r>
       <w:proofErr w:type="spellStart"/>
       <w:r>
@@ -229,7 +234,7 @@
           <w:sz w:val="36"/>
           <w:szCs w:val="36"/>
         </w:rPr>
-        <w:t xml:space="preserve">, A -&gt; </w:t>
+        <w:t xml:space="preserve"> | </w:t>
       </w:r>
       <w:proofErr w:type="spellStart"/>
       <w:r>
@@ -237,7 +242,7 @@
           <w:sz w:val="36"/>
           <w:szCs w:val="36"/>
         </w:rPr>
-        <w:t>aDb</w:t>
+        <w:t>aTb</w:t>
       </w:r>
       <w:proofErr w:type="spellEnd"/>
       <w:r>
@@ -245,7 +250,7 @@
           <w:sz w:val="36"/>
           <w:szCs w:val="36"/>
         </w:rPr>
-        <w:t xml:space="preserve">, B -&gt; </w:t>
+        <w:t xml:space="preserve"> | </w:t>
       </w:r>
       <w:proofErr w:type="spellStart"/>
       <w:r>
@@ -253,7 +258,7 @@
           <w:sz w:val="36"/>
           <w:szCs w:val="36"/>
         </w:rPr>
-        <w:t>bDa</w:t>
+        <w:t>bTa</w:t>
       </w:r>
       <w:proofErr w:type="spellEnd"/>
       <w:r>
@@ -261,7 +266,7 @@
           <w:sz w:val="36"/>
           <w:szCs w:val="36"/>
         </w:rPr>
-        <w:t xml:space="preserve">, D -&gt; </w:t>
+        <w:t xml:space="preserve">, T -&gt; </w:t>
       </w:r>
       <w:proofErr w:type="spellStart"/>
       <w:r>
@@ -269,7 +274,7 @@
           <w:sz w:val="36"/>
           <w:szCs w:val="36"/>
         </w:rPr>
-        <w:t>aD</w:t>
+        <w:t>aT</w:t>
       </w:r>
       <w:proofErr w:type="spellEnd"/>
       <w:r>
@@ -277,15 +282,92 @@
           <w:sz w:val="36"/>
           <w:szCs w:val="36"/>
         </w:rPr>
-        <w:t xml:space="preserve"> | Bd | </w:t>
-      </w:r>
-      <w:r>
-        <w:rPr>
-          <w:sz w:val="36"/>
-          <w:szCs w:val="36"/>
+        <w:t xml:space="preserve"> | </w:t>
+      </w:r>
+      <w:proofErr w:type="spellStart"/>
+      <w:r>
+        <w:rPr>
+          <w:sz w:val="36"/>
+          <w:szCs w:val="36"/>
+        </w:rPr>
+        <w:t>bT</w:t>
+      </w:r>
+      <w:proofErr w:type="spellEnd"/>
+      <w:r>
+        <w:rPr>
+          <w:sz w:val="36"/>
+          <w:szCs w:val="36"/>
+        </w:rPr>
+        <w:t xml:space="preserve"> | ε</w:t>
+      </w:r>
+      <w:r>
+        <w:rPr>
+          <w:sz w:val="36"/>
+          <w:szCs w:val="36"/>
+        </w:rPr>
+        <w:t xml:space="preserve"> S -&gt;</w:t>
+      </w:r>
+      <w:r>
+        <w:rPr>
+          <w:sz w:val="36"/>
+          <w:szCs w:val="36"/>
+          <w:lang w:val="en-US" w:bidi="ar-EG"/>
+        </w:rPr>
+        <w:t xml:space="preserve"> </w:t>
+      </w:r>
+      <w:proofErr w:type="spellStart"/>
+      <w:r>
+        <w:rPr>
+          <w:sz w:val="36"/>
+          <w:szCs w:val="36"/>
+          <w:lang w:val="en-US" w:bidi="ar-EG"/>
+        </w:rPr>
+        <w:t>aaaT</w:t>
+      </w:r>
+      <w:proofErr w:type="spellEnd"/>
+      <w:r>
+        <w:rPr>
+          <w:sz w:val="36"/>
+          <w:szCs w:val="36"/>
+          <w:lang w:val="en-US" w:bidi="ar-EG"/>
+        </w:rPr>
+        <w:t xml:space="preserve">, T-&gt; </w:t>
+      </w:r>
+      <w:proofErr w:type="spellStart"/>
+      <w:r>
+        <w:rPr>
+          <w:sz w:val="36"/>
+          <w:szCs w:val="36"/>
+          <w:lang w:val="en-US" w:bidi="ar-EG"/>
+        </w:rPr>
+        <w:t>aaTb</w:t>
+      </w:r>
+      <w:proofErr w:type="spellEnd"/>
+      <w:r>
+        <w:rPr>
+          <w:sz w:val="36"/>
+          <w:szCs w:val="36"/>
+          <w:lang w:val="en-US" w:bidi="ar-EG"/>
+        </w:rPr>
+        <w:t xml:space="preserve"> | </w:t>
+      </w:r>
+      <w:r>
+        <w:rPr>
+          <w:sz w:val="36"/>
+          <w:szCs w:val="36"/>
+          <w:lang w:bidi="ar-EG"/>
         </w:rPr>
         <w:t>ε</w:t>
       </w:r>
+    </w:p>
+    <w:p>
+      <w:pPr>
+        <w:rPr>
+          <w:sz w:val="36"/>
+          <w:szCs w:val="36"/>
+          <w:lang w:bidi="ar-EG"/>
+        </w:rPr>
+      </w:pPr>
     </w:p>
     <w:p>
       <w:pPr>
@@ -297,87 +379,46 @@
         <w:rPr>
           <w:sz w:val="36"/>
           <w:szCs w:val="36"/>
-          <w:lang w:bidi="ar-EG"/>
-        </w:rPr>
-      </w:pPr>
-      <w:r>
-        <w:rPr>
-          <w:sz w:val="36"/>
-          <w:szCs w:val="36"/>
-        </w:rPr>
-        <w:t xml:space="preserve"> S -&gt;</w:t>
-      </w:r>
-      <w:r>
-        <w:rPr>
-          <w:sz w:val="36"/>
-          <w:szCs w:val="36"/>
-          <w:lang w:val="en-US" w:bidi="ar-EG"/>
-        </w:rPr>
-        <w:t xml:space="preserve"> </w:t>
+        </w:rPr>
+      </w:pPr>
+      <w:r>
+        <w:rPr>
+          <w:sz w:val="36"/>
+          <w:szCs w:val="36"/>
+        </w:rPr>
+        <w:t xml:space="preserve">S -&gt; </w:t>
       </w:r>
       <w:proofErr w:type="spellStart"/>
       <w:r>
         <w:rPr>
           <w:sz w:val="36"/>
           <w:szCs w:val="36"/>
-          <w:lang w:val="en-US" w:bidi="ar-EG"/>
-        </w:rPr>
-        <w:t>aaaT</w:t>
+        </w:rPr>
+        <w:t>aS</w:t>
       </w:r>
       <w:proofErr w:type="spellEnd"/>
       <w:r>
         <w:rPr>
           <w:sz w:val="36"/>
           <w:szCs w:val="36"/>
-          <w:lang w:val="en-US" w:bidi="ar-EG"/>
-        </w:rPr>
-        <w:t xml:space="preserve">, T-&gt; </w:t>
+        </w:rPr>
+        <w:t xml:space="preserve"> | </w:t>
       </w:r>
       <w:proofErr w:type="spellStart"/>
       <w:r>
         <w:rPr>
           <w:sz w:val="36"/>
           <w:szCs w:val="36"/>
-          <w:lang w:val="en-US" w:bidi="ar-EG"/>
-        </w:rPr>
-        <w:t>aaTb</w:t>
+        </w:rPr>
+        <w:t>aB</w:t>
       </w:r>
       <w:proofErr w:type="spellEnd"/>
       <w:r>
         <w:rPr>
           <w:sz w:val="36"/>
           <w:szCs w:val="36"/>
-          <w:lang w:val="en-US" w:bidi="ar-EG"/>
-        </w:rPr>
-        <w:t xml:space="preserve"> | </w:t>
-      </w:r>
-      <w:r>
-        <w:rPr>
-          <w:sz w:val="36"/>
-          <w:szCs w:val="36"/>
-          <w:lang w:bidi="ar-EG"/>
-        </w:rPr>
-        <w:t>ε</w:t>
-      </w:r>
-    </w:p>
-    <w:p>
-      <w:pPr>
-        <w:pStyle w:val="ListParagraph"/>
-        <w:numPr>
-          <w:ilvl w:val="0"/>
-          <w:numId w:val="1"/>
-        </w:numPr>
-        <w:rPr>
-          <w:sz w:val="36"/>
-          <w:szCs w:val="36"/>
-        </w:rPr>
-      </w:pPr>
-      <w:r>
-        <w:rPr>
-          <w:sz w:val="36"/>
-          <w:szCs w:val="36"/>
-        </w:rPr>
-        <w:t xml:space="preserve">S -&gt; </w:t>
+        </w:rPr>
+        <w:t xml:space="preserve">, B -&gt; </w:t>
       </w:r>
       <w:proofErr w:type="spellStart"/>
       <w:r>
@@ -385,7 +426,7 @@
           <w:sz w:val="36"/>
           <w:szCs w:val="36"/>
         </w:rPr>
-        <w:t>aS</w:t>
+        <w:t>aBb</w:t>
       </w:r>
       <w:proofErr w:type="spellEnd"/>
       <w:r>
@@ -393,53 +434,7 @@
           <w:sz w:val="36"/>
           <w:szCs w:val="36"/>
         </w:rPr>
-        <w:t xml:space="preserve"> | </w:t>
-      </w:r>
-      <w:proofErr w:type="spellStart"/>
-      <w:r>
-        <w:rPr>
-          <w:sz w:val="36"/>
-          <w:szCs w:val="36"/>
-        </w:rPr>
-        <w:t>aB</w:t>
-      </w:r>
-      <w:proofErr w:type="spellEnd"/>
-      <w:r>
-        <w:rPr>
-          <w:sz w:val="36"/>
-          <w:szCs w:val="36"/>
-        </w:rPr>
-        <w:t xml:space="preserve">, B -&gt; </w:t>
-      </w:r>
-      <w:proofErr w:type="spellStart"/>
-      <w:r>
-        <w:rPr>
-          <w:sz w:val="36"/>
-          <w:szCs w:val="36"/>
-        </w:rPr>
-        <w:t>aBb</w:t>
-      </w:r>
-      <w:proofErr w:type="spellEnd"/>
-      <w:r>
-        <w:rPr>
-          <w:sz w:val="36"/>
-          <w:szCs w:val="36"/>
-        </w:rPr>
-        <w:t xml:space="preserve"> | </w:t>
-      </w:r>
-      <w:r>
-        <w:rPr>
-          <w:sz w:val="36"/>
-          <w:szCs w:val="36"/>
-        </w:rPr>
-        <w:t>ε</w:t>
-      </w:r>
-      <w:r>
-        <w:rPr>
-          <w:sz w:val="36"/>
-          <w:szCs w:val="36"/>
-        </w:rPr>
-        <w:t xml:space="preserve"> </w:t>
+        <w:t xml:space="preserve"> | ε </w:t>
       </w:r>
     </w:p>
     <w:sectPr>
@@ -1152,6 +1147,7 @@
   <w:style w:type="character" w:default="1" w:styleId="DefaultParagraphFont">
     <w:name w:val="Default Paragraph Font"/>
     <w:uiPriority w:val="1"/>
+    <w:semiHidden/>
     <w:unhideWhenUsed/>
   </w:style>
   <w:style w:type="table" w:default="1" w:styleId="TableNormal">

</xml_diff>

<commit_message>
Update Assignment 3 rules and diagrams.docx
</commit_message>
<xml_diff>
--- a/Assignment 3 rules and diagrams.docx
+++ b/Assignment 3 rules and diagrams.docx
@@ -27,83 +27,993 @@
         <w:rPr>
           <w:sz w:val="24"/>
           <w:szCs w:val="24"/>
-        </w:rPr>
-      </w:pPr>
+          <w:lang w:val="en-US"/>
+        </w:rPr>
+      </w:pPr>
+      <w:r>
+        <w:rPr>
+          <w:sz w:val="24"/>
+          <w:szCs w:val="24"/>
+          <w:lang w:val="en-US"/>
+        </w:rPr>
+        <w:t xml:space="preserve">1 - Write a CFG for accepting strings with equal number of </w:t>
+      </w:r>
+      <w:proofErr w:type="gramStart"/>
+      <w:r>
+        <w:rPr>
+          <w:sz w:val="24"/>
+          <w:szCs w:val="24"/>
+          <w:lang w:val="en-US"/>
+        </w:rPr>
+        <w:t>a's</w:t>
+      </w:r>
+      <w:proofErr w:type="gramEnd"/>
+      <w:r>
+        <w:rPr>
+          <w:sz w:val="24"/>
+          <w:szCs w:val="24"/>
+          <w:lang w:val="en-US"/>
+        </w:rPr>
+        <w:t xml:space="preserve"> and b's.</w:t>
+      </w:r>
+    </w:p>
+    <w:p>
+      <w:pPr>
+        <w:pStyle w:val="ListParagraph"/>
+        <w:rPr>
+          <w:color w:val="A02B93" w:themeColor="accent5"/>
+          <w:sz w:val="36"/>
+          <w:szCs w:val="36"/>
+        </w:rPr>
+      </w:pPr>
+      <w:r>
+        <w:rPr>
+          <w:color w:val="A02B93" w:themeColor="accent5"/>
+          <w:sz w:val="36"/>
+          <w:szCs w:val="36"/>
+        </w:rPr>
+        <w:t>S -&gt; aSb | bSa | ba | ab | ε</w:t>
+      </w:r>
+    </w:p>
+    <w:p>
+      <w:pPr>
+        <w:rPr>
+          <w:sz w:val="24"/>
+          <w:szCs w:val="24"/>
+          <w:lang w:val="en-US"/>
+        </w:rPr>
+      </w:pPr>
+      <w:r>
+        <w:rPr>
+          <w:sz w:val="24"/>
+          <w:szCs w:val="24"/>
+          <w:lang w:val="en-US"/>
+        </w:rPr>
+        <w:t>2-  Write a CFG for accepting strings where the number of b's is</w:t>
+      </w:r>
+      <w:r>
+        <w:rPr>
+          <w:sz w:val="24"/>
+          <w:szCs w:val="24"/>
+          <w:lang w:val="en-US"/>
+        </w:rPr>
+        <w:t xml:space="preserve"> </w:t>
+      </w:r>
+      <w:r>
+        <w:rPr>
+          <w:sz w:val="24"/>
+          <w:szCs w:val="24"/>
+          <w:lang w:val="en-US"/>
+        </w:rPr>
+        <w:t xml:space="preserve">twice the number of </w:t>
+      </w:r>
+      <w:proofErr w:type="gramStart"/>
+      <w:r>
+        <w:rPr>
+          <w:sz w:val="24"/>
+          <w:szCs w:val="24"/>
+          <w:lang w:val="en-US"/>
+        </w:rPr>
+        <w:t>a's</w:t>
+      </w:r>
+      <w:proofErr w:type="gramEnd"/>
+      <w:r>
+        <w:rPr>
+          <w:sz w:val="24"/>
+          <w:szCs w:val="24"/>
+          <w:lang w:val="en-US"/>
+        </w:rPr>
+        <w:t>.</w:t>
+      </w:r>
+    </w:p>
+    <w:p>
+      <w:pPr>
+        <w:pStyle w:val="ListParagraph"/>
+        <w:rPr>
+          <w:color w:val="A02B93" w:themeColor="accent5"/>
+          <w:sz w:val="36"/>
+          <w:szCs w:val="36"/>
+        </w:rPr>
+      </w:pPr>
+      <w:r>
+        <w:rPr>
+          <w:color w:val="A02B93" w:themeColor="accent5"/>
+          <w:sz w:val="36"/>
+          <w:szCs w:val="36"/>
+        </w:rPr>
+        <w:t>S -&gt; bba | abb | aSbb | bbSa | ε</w:t>
+      </w:r>
+    </w:p>
+    <w:p>
+      <w:pPr>
+        <w:rPr>
+          <w:sz w:val="24"/>
+          <w:szCs w:val="24"/>
+          <w:lang w:val="en-US"/>
+        </w:rPr>
+      </w:pPr>
+      <w:r>
+        <w:rPr>
+          <w:sz w:val="24"/>
+          <w:szCs w:val="24"/>
+          <w:lang w:val="en-US"/>
+        </w:rPr>
+        <w:t xml:space="preserve">3- Write a CFG for accepting strings that </w:t>
+      </w:r>
+      <w:proofErr w:type="gramStart"/>
+      <w:r>
+        <w:rPr>
+          <w:sz w:val="24"/>
+          <w:szCs w:val="24"/>
+          <w:lang w:val="en-US"/>
+        </w:rPr>
+        <w:t>is</w:t>
+      </w:r>
+      <w:proofErr w:type="gramEnd"/>
+      <w:r>
+        <w:rPr>
+          <w:sz w:val="24"/>
+          <w:szCs w:val="24"/>
+          <w:lang w:val="en-US"/>
+        </w:rPr>
+        <w:t xml:space="preserve"> not a palindrome Σ = {</w:t>
+      </w:r>
+      <w:proofErr w:type="spellStart"/>
+      <w:r>
+        <w:rPr>
+          <w:sz w:val="24"/>
+          <w:szCs w:val="24"/>
+          <w:lang w:val="en-US"/>
+        </w:rPr>
+        <w:t>a,</w:t>
+      </w:r>
+      <w:proofErr w:type="gramStart"/>
+      <w:r>
+        <w:rPr>
+          <w:sz w:val="24"/>
+          <w:szCs w:val="24"/>
+          <w:lang w:val="en-US"/>
+        </w:rPr>
+        <w:t>b</w:t>
+      </w:r>
+      <w:proofErr w:type="spellEnd"/>
+      <w:r>
+        <w:rPr>
+          <w:sz w:val="24"/>
+          <w:szCs w:val="24"/>
+          <w:lang w:val="en-US"/>
+        </w:rPr>
+        <w:t>}.</w:t>
+      </w:r>
+      <w:proofErr w:type="gramEnd"/>
+    </w:p>
+    <w:p>
+      <w:pPr>
+        <w:pStyle w:val="ListParagraph"/>
+        <w:rPr>
+          <w:color w:val="A02B93" w:themeColor="accent5"/>
+          <w:sz w:val="36"/>
+          <w:szCs w:val="36"/>
+          <w:lang w:val="en-US"/>
+        </w:rPr>
+      </w:pPr>
+      <w:r>
+        <w:rPr>
+          <w:color w:val="A02B93" w:themeColor="accent5"/>
+          <w:sz w:val="36"/>
+          <w:szCs w:val="36"/>
+        </w:rPr>
+        <w:t>S -&gt; aSa | bSb | aTb | bTa</w:t>
+      </w:r>
+      <w:r>
+        <w:rPr>
+          <w:color w:val="A02B93" w:themeColor="accent5"/>
+          <w:sz w:val="36"/>
+          <w:szCs w:val="36"/>
+          <w:lang w:val="en-US"/>
+        </w:rPr>
+        <w:t>,</w:t>
+      </w:r>
+    </w:p>
+    <w:p>
+      <w:pPr>
+        <w:pStyle w:val="ListParagraph"/>
+        <w:rPr>
+          <w:color w:val="A02B93" w:themeColor="accent5"/>
+          <w:sz w:val="36"/>
+          <w:szCs w:val="36"/>
+          <w:lang w:val="en-US"/>
+        </w:rPr>
+      </w:pPr>
+      <w:r>
+        <w:rPr>
+          <w:color w:val="A02B93" w:themeColor="accent5"/>
+          <w:sz w:val="36"/>
+          <w:szCs w:val="36"/>
+        </w:rPr>
+        <w:t>T -&gt; aT | bT | ε</w:t>
+      </w:r>
+    </w:p>
+    <w:p>
+      <w:pPr>
+        <w:rPr>
+          <w:color w:val="A02B93" w:themeColor="accent5"/>
+          <w:sz w:val="36"/>
+          <w:szCs w:val="36"/>
+          <w:lang w:val="en-US"/>
+        </w:rPr>
+      </w:pPr>
+      <w:r>
+        <w:rPr>
+          <w:sz w:val="24"/>
+          <w:szCs w:val="24"/>
+          <w:lang w:val="en-US"/>
+        </w:rPr>
+        <w:t>4- Write a CFG for accepting a language {</w:t>
+      </w:r>
+      <w:r>
+        <w:rPr>
+          <w:rFonts w:ascii="Cambria Math" w:hAnsi="Cambria Math" w:cs="Cambria Math"/>
+          <w:sz w:val="24"/>
+          <w:szCs w:val="24"/>
+          <w:lang w:val="en-US"/>
+        </w:rPr>
+        <w:t>𝑎</w:t>
+      </w:r>
+      <w:r>
+        <w:rPr>
+          <w:sz w:val="24"/>
+          <w:szCs w:val="24"/>
+          <w:lang w:val="en-US"/>
+        </w:rPr>
+        <w:t xml:space="preserve"> 2</w:t>
+      </w:r>
+      <w:r>
+        <w:rPr>
+          <w:rFonts w:ascii="Cambria Math" w:hAnsi="Cambria Math" w:cs="Cambria Math"/>
+          <w:sz w:val="24"/>
+          <w:szCs w:val="24"/>
+          <w:lang w:val="en-US"/>
+        </w:rPr>
+        <w:t>𝑛</w:t>
+      </w:r>
+      <w:r>
+        <w:rPr>
+          <w:sz w:val="24"/>
+          <w:szCs w:val="24"/>
+          <w:lang w:val="en-US"/>
+        </w:rPr>
+        <w:t xml:space="preserve"> +3 </w:t>
+      </w:r>
+      <w:r>
+        <w:rPr>
+          <w:rFonts w:ascii="Cambria Math" w:hAnsi="Cambria Math" w:cs="Cambria Math"/>
+          <w:sz w:val="24"/>
+          <w:szCs w:val="24"/>
+          <w:lang w:val="en-US"/>
+        </w:rPr>
+        <w:t>𝑏</w:t>
+      </w:r>
+      <w:r>
+        <w:rPr>
+          <w:sz w:val="24"/>
+          <w:szCs w:val="24"/>
+          <w:lang w:val="en-US"/>
+        </w:rPr>
+        <w:t xml:space="preserve"> </w:t>
+      </w:r>
+      <w:r>
+        <w:rPr>
+          <w:rFonts w:ascii="Cambria Math" w:hAnsi="Cambria Math" w:cs="Cambria Math"/>
+          <w:sz w:val="24"/>
+          <w:szCs w:val="24"/>
+          <w:lang w:val="en-US"/>
+        </w:rPr>
+        <w:t>𝑛</w:t>
+      </w:r>
+      <w:r>
+        <w:rPr>
+          <w:sz w:val="24"/>
+          <w:szCs w:val="24"/>
+          <w:lang w:val="en-US"/>
+        </w:rPr>
+        <w:t xml:space="preserve"> | n&gt;=0}.</w:t>
+      </w:r>
+      <w:r>
+        <w:rPr>
+          <w:color w:val="A02B93" w:themeColor="accent5"/>
+          <w:sz w:val="36"/>
+          <w:szCs w:val="36"/>
+        </w:rPr>
+        <w:t xml:space="preserve"> </w:t>
+      </w:r>
+    </w:p>
+    <w:p>
+      <w:pPr>
+        <w:pStyle w:val="ListParagraph"/>
+        <w:rPr>
+          <w:color w:val="A02B93" w:themeColor="accent5"/>
+          <w:sz w:val="36"/>
+          <w:szCs w:val="36"/>
+          <w:lang w:val="en-US" w:bidi="ar-EG"/>
+        </w:rPr>
+      </w:pPr>
+      <w:r>
+        <w:rPr>
+          <w:color w:val="A02B93" w:themeColor="accent5"/>
+          <w:sz w:val="36"/>
+          <w:szCs w:val="36"/>
+        </w:rPr>
+        <w:t>S -&gt;</w:t>
+      </w:r>
+      <w:r>
+        <w:rPr>
+          <w:color w:val="A02B93" w:themeColor="accent5"/>
+          <w:sz w:val="36"/>
+          <w:szCs w:val="36"/>
+          <w:lang w:val="en-US" w:bidi="ar-EG"/>
+        </w:rPr>
+        <w:t xml:space="preserve"> </w:t>
+      </w:r>
+      <w:proofErr w:type="spellStart"/>
+      <w:r>
+        <w:rPr>
+          <w:color w:val="A02B93" w:themeColor="accent5"/>
+          <w:sz w:val="36"/>
+          <w:szCs w:val="36"/>
+          <w:lang w:val="en-US" w:bidi="ar-EG"/>
+        </w:rPr>
+        <w:t>aaaT</w:t>
+      </w:r>
+      <w:proofErr w:type="spellEnd"/>
+      <w:r>
+        <w:rPr>
+          <w:color w:val="A02B93" w:themeColor="accent5"/>
+          <w:sz w:val="36"/>
+          <w:szCs w:val="36"/>
+          <w:lang w:val="en-US" w:bidi="ar-EG"/>
+        </w:rPr>
+        <w:t>,</w:t>
+      </w:r>
+    </w:p>
+    <w:p>
+      <w:pPr>
+        <w:pStyle w:val="ListParagraph"/>
+        <w:rPr>
+          <w:color w:val="A02B93" w:themeColor="accent5"/>
+          <w:sz w:val="36"/>
+          <w:szCs w:val="36"/>
+          <w:lang w:val="en-US" w:bidi="ar-EG"/>
+        </w:rPr>
+      </w:pPr>
+      <w:r>
+        <w:rPr>
+          <w:color w:val="A02B93" w:themeColor="accent5"/>
+          <w:sz w:val="36"/>
+          <w:szCs w:val="36"/>
+          <w:lang w:val="en-US" w:bidi="ar-EG"/>
+        </w:rPr>
+        <w:t xml:space="preserve">T-&gt; </w:t>
+      </w:r>
+      <w:proofErr w:type="spellStart"/>
+      <w:r>
+        <w:rPr>
+          <w:color w:val="A02B93" w:themeColor="accent5"/>
+          <w:sz w:val="36"/>
+          <w:szCs w:val="36"/>
+          <w:lang w:val="en-US" w:bidi="ar-EG"/>
+        </w:rPr>
+        <w:t>aaTb</w:t>
+      </w:r>
+      <w:proofErr w:type="spellEnd"/>
+      <w:r>
+        <w:rPr>
+          <w:color w:val="A02B93" w:themeColor="accent5"/>
+          <w:sz w:val="36"/>
+          <w:szCs w:val="36"/>
+          <w:lang w:val="en-US" w:bidi="ar-EG"/>
+        </w:rPr>
+        <w:t xml:space="preserve"> | </w:t>
+      </w:r>
+      <w:r>
+        <w:rPr>
+          <w:color w:val="A02B93" w:themeColor="accent5"/>
+          <w:sz w:val="36"/>
+          <w:szCs w:val="36"/>
+          <w:lang w:bidi="ar-EG"/>
+        </w:rPr>
+        <w:t>ε</w:t>
+      </w:r>
+    </w:p>
+    <w:p>
+      <w:pPr>
+        <w:rPr>
+          <w:rFonts w:ascii="Noto Sans" w:hAnsi="Noto Sans" w:cs="Noto Sans"/>
+          <w:color w:val="7030A0"/>
+        </w:rPr>
+      </w:pPr>
+      <w:r>
+        <w:rPr>
+          <w:rFonts w:ascii="Times New Roman" w:hAnsi="Times New Roman" w:cs="Times New Roman"/>
+          <w:color w:val="000000"/>
+          <w:kern w:val="0"/>
+          <w:sz w:val="28"/>
+          <w:szCs w:val="28"/>
+          <w:lang w:val="en-US"/>
+        </w:rPr>
+        <w:t>5- Write a CFG for accepting a language {</w:t>
+      </w:r>
+      <w:r>
+        <w:rPr>
+          <w:rFonts w:ascii="Cambria Math" w:hAnsi="Cambria Math" w:cs="Cambria Math"/>
+          <w:color w:val="000000"/>
+          <w:kern w:val="0"/>
+          <w:lang w:val="en-US"/>
+        </w:rPr>
+        <w:t>𝑎</w:t>
+      </w:r>
+      <w:r>
+        <w:rPr>
+          <w:rFonts w:ascii="Helvetica" w:hAnsi="Helvetica" w:cs="Helvetica"/>
+          <w:color w:val="000000"/>
+          <w:kern w:val="0"/>
+          <w:lang w:val="en-US"/>
+        </w:rPr>
+        <w:t xml:space="preserve"> </w:t>
+      </w:r>
+      <w:r>
+        <w:rPr>
+          <w:rFonts w:ascii="Times New Roman" w:hAnsi="Times New Roman" w:cs="Times New Roman"/>
+          <w:color w:val="000000"/>
+          <w:kern w:val="0"/>
+          <w:sz w:val="16"/>
+          <w:szCs w:val="16"/>
+          <w:lang w:val="en-US"/>
+        </w:rPr>
+        <w:t>n</w:t>
+      </w:r>
+      <w:r>
+        <w:rPr>
+          <w:rFonts w:ascii="Times New Roman" w:hAnsi="Times New Roman" w:cs="Times New Roman"/>
+          <w:color w:val="000000"/>
+          <w:kern w:val="0"/>
+          <w:lang w:val="en-US"/>
+        </w:rPr>
+        <w:t xml:space="preserve"> </w:t>
+      </w:r>
+      <w:r>
+        <w:rPr>
+          <w:rFonts w:ascii="Cambria Math" w:hAnsi="Cambria Math" w:cs="Cambria Math"/>
+          <w:color w:val="000000"/>
+          <w:kern w:val="0"/>
+          <w:lang w:val="en-US"/>
+        </w:rPr>
+        <w:t>𝑏</w:t>
+      </w:r>
+      <w:r>
+        <w:rPr>
+          <w:rFonts w:ascii="Helvetica" w:hAnsi="Helvetica" w:cs="Helvetica"/>
+          <w:color w:val="000000"/>
+          <w:kern w:val="0"/>
+          <w:lang w:val="en-US"/>
+        </w:rPr>
+        <w:t xml:space="preserve"> </w:t>
+      </w:r>
+      <w:r>
+        <w:rPr>
+          <w:rFonts w:ascii="Helvetica" w:hAnsi="Helvetica" w:cs="Helvetica"/>
+          <w:color w:val="000000"/>
+          <w:kern w:val="0"/>
+          <w:sz w:val="16"/>
+          <w:szCs w:val="16"/>
+          <w:lang w:val="en-US"/>
+        </w:rPr>
+        <w:t>m</w:t>
+      </w:r>
+      <w:r>
+        <w:rPr>
+          <w:rFonts w:ascii="Trebuchet MS" w:hAnsi="Trebuchet MS" w:cs="Trebuchet MS"/>
+          <w:i/>
+          <w:iCs/>
+          <w:color w:val="000000"/>
+          <w:kern w:val="0"/>
+          <w:lang w:val="en-US"/>
+        </w:rPr>
+        <w:t xml:space="preserve"> </w:t>
+      </w:r>
+      <w:r>
+        <w:rPr>
+          <w:rFonts w:ascii="Times New Roman" w:hAnsi="Times New Roman" w:cs="Times New Roman"/>
+          <w:color w:val="000000"/>
+          <w:kern w:val="0"/>
+          <w:sz w:val="28"/>
+          <w:szCs w:val="28"/>
+          <w:lang w:val="en-US"/>
+        </w:rPr>
+        <w:t>| n&gt;m and m&gt;=0}.</w:t>
+      </w:r>
+    </w:p>
+    <w:p>
+      <w:pPr>
+        <w:ind w:left="360" w:firstLine="360"/>
+        <w:rPr>
+          <w:color w:val="A02B93" w:themeColor="accent5"/>
+          <w:sz w:val="36"/>
+          <w:szCs w:val="36"/>
+        </w:rPr>
+      </w:pPr>
+      <w:r>
+        <w:rPr>
+          <w:color w:val="A02B93" w:themeColor="accent5"/>
+          <w:sz w:val="36"/>
+          <w:szCs w:val="36"/>
+        </w:rPr>
+        <w:t xml:space="preserve">S -&gt; aS | aB, </w:t>
+      </w:r>
+    </w:p>
+    <w:p>
+      <w:pPr>
+        <w:pStyle w:val="ListParagraph"/>
+        <w:rPr>
+          <w:color w:val="A02B93" w:themeColor="accent5"/>
+          <w:sz w:val="36"/>
+          <w:szCs w:val="36"/>
+        </w:rPr>
+      </w:pPr>
+      <w:r>
+        <w:rPr>
+          <w:color w:val="A02B93" w:themeColor="accent5"/>
+          <w:sz w:val="36"/>
+          <w:szCs w:val="36"/>
+        </w:rPr>
+        <w:t xml:space="preserve">B -&gt; aBb | ε </w:t>
+      </w:r>
+    </w:p>
+    <w:p>
+      <w:pPr>
+        <w:rPr>
+          <w:sz w:val="36"/>
+          <w:szCs w:val="36"/>
+          <w:lang w:val="en-US"/>
+        </w:rPr>
+      </w:pPr>
+    </w:p>
+    <w:p>
+      <w:pPr>
+        <w:rPr>
+          <w:sz w:val="36"/>
+          <w:szCs w:val="36"/>
+          <w:lang w:val="en-US"/>
+        </w:rPr>
+      </w:pPr>
+    </w:p>
+    <w:p>
+      <w:pPr>
+        <w:rPr>
+          <w:sz w:val="36"/>
+          <w:szCs w:val="36"/>
+          <w:lang w:val="en-US"/>
+        </w:rPr>
+      </w:pPr>
+    </w:p>
+    <w:p>
+      <w:pPr>
+        <w:rPr>
+          <w:sz w:val="36"/>
+          <w:szCs w:val="36"/>
+          <w:lang w:val="en-US"/>
+        </w:rPr>
+      </w:pPr>
+    </w:p>
+    <w:p>
+      <w:pPr>
+        <w:rPr>
+          <w:sz w:val="36"/>
+          <w:szCs w:val="36"/>
+          <w:lang w:val="en-US"/>
+        </w:rPr>
+      </w:pPr>
+    </w:p>
+    <w:p>
+      <w:pPr>
+        <w:rPr>
+          <w:sz w:val="36"/>
+          <w:szCs w:val="36"/>
+          <w:lang w:val="en-US"/>
+        </w:rPr>
+      </w:pPr>
+    </w:p>
+    <w:p>
+      <w:pPr>
+        <w:rPr>
+          <w:sz w:val="36"/>
+          <w:szCs w:val="36"/>
+          <w:lang w:val="en-US"/>
+        </w:rPr>
+      </w:pPr>
+    </w:p>
+    <w:p>
+      <w:pPr>
+        <w:rPr>
+          <w:sz w:val="36"/>
+          <w:szCs w:val="36"/>
+          <w:lang w:val="en-US"/>
+        </w:rPr>
+      </w:pPr>
+    </w:p>
+    <w:p>
+      <w:pPr>
+        <w:rPr>
+          <w:sz w:val="36"/>
+          <w:szCs w:val="36"/>
+          <w:lang w:val="en-US"/>
+        </w:rPr>
+      </w:pPr>
+    </w:p>
+    <w:p>
+      <w:pPr>
+        <w:rPr>
+          <w:b/>
+          <w:bCs/>
+          <w:sz w:val="36"/>
+          <w:szCs w:val="36"/>
+          <w:lang w:val="en-US"/>
+        </w:rPr>
+      </w:pPr>
+      <w:r>
+        <w:rPr>
+          <w:b/>
+          <w:bCs/>
+          <w:sz w:val="36"/>
+          <w:szCs w:val="36"/>
+          <w:lang w:val="en-US"/>
+        </w:rPr>
+        <w:lastRenderedPageBreak/>
+        <w:t>PDA</w:t>
+      </w:r>
+    </w:p>
+    <w:p>
+      <w:pPr>
+        <w:numPr>
+          <w:ilvl w:val="0"/>
+          <w:numId w:val="2"/>
+        </w:numPr>
+        <w:rPr>
+          <w:sz w:val="28"/>
+          <w:szCs w:val="28"/>
+          <w:lang w:val="en-US"/>
+        </w:rPr>
+      </w:pPr>
+      <w:r>
+        <w:rPr>
+          <w:sz w:val="28"/>
+          <w:szCs w:val="28"/>
+          <w:lang w:val="en-US"/>
+        </w:rPr>
+        <w:t>Design a PDA for accepting a language {</w:t>
+      </w:r>
+      <w:r>
+        <w:rPr>
+          <w:rStyle w:val="mord"/>
+          <w:sz w:val="32"/>
+          <w:szCs w:val="32"/>
+          <w:lang w:val="en-US"/>
+        </w:rPr>
+        <w:t>a</w:t>
+      </w:r>
+      <w:r>
+        <w:rPr>
+          <w:rStyle w:val="mord"/>
+        </w:rPr>
+        <w:t>n</w:t>
+      </w:r>
+      <w:r>
+        <w:rPr>
+          <w:rStyle w:val="mord"/>
+          <w:sz w:val="32"/>
+          <w:szCs w:val="32"/>
+        </w:rPr>
+        <w:t>b</w:t>
+      </w:r>
+      <w:r>
+        <w:rPr>
+          <w:rStyle w:val="mord"/>
+        </w:rPr>
+        <w:t>m</w:t>
+      </w:r>
+      <w:r>
+        <w:rPr>
+          <w:rStyle w:val="mord"/>
+          <w:sz w:val="32"/>
+          <w:szCs w:val="32"/>
+        </w:rPr>
+        <w:t>c</w:t>
+      </w:r>
+      <w:r>
+        <w:rPr>
+          <w:rStyle w:val="mord"/>
+        </w:rPr>
+        <w:t>n</w:t>
+      </w:r>
+      <w:r>
+        <w:rPr>
+          <w:sz w:val="28"/>
+          <w:szCs w:val="28"/>
+          <w:lang w:val="en-US"/>
+        </w:rPr>
+        <w:t>|</w:t>
+      </w:r>
+      <w:proofErr w:type="spellStart"/>
+      <w:r>
+        <w:rPr>
+          <w:sz w:val="28"/>
+          <w:szCs w:val="28"/>
+          <w:lang w:val="en-US"/>
+        </w:rPr>
+        <w:t>n,m</w:t>
+      </w:r>
+      <w:proofErr w:type="spellEnd"/>
+      <w:r>
+        <w:rPr>
+          <w:sz w:val="28"/>
+          <w:szCs w:val="28"/>
+          <w:lang w:val="en-US"/>
+        </w:rPr>
+        <w:t>&gt;=</w:t>
+      </w:r>
+      <w:proofErr w:type="gramStart"/>
+      <w:r>
+        <w:rPr>
+          <w:sz w:val="28"/>
+          <w:szCs w:val="28"/>
+          <w:lang w:val="en-US"/>
+        </w:rPr>
+        <w:t>0}.</w:t>
+      </w:r>
+      <w:proofErr w:type="gramEnd"/>
+    </w:p>
+    <w:p>
+      <w:pPr>
+        <w:ind w:left="360"/>
+        <w:rPr>
+          <w:sz w:val="28"/>
+          <w:szCs w:val="28"/>
+          <w:lang w:val="en-US"/>
+        </w:rPr>
+      </w:pPr>
+      <w:r>
+        <w:rPr>
+          <w:b/>
+          <w:bCs/>
+          <w:sz w:val="36"/>
+          <w:szCs w:val="36"/>
+          <w:lang w:val="en-US"/>
+        </w:rPr>
+        <w:drawing>
+          <wp:anchor distT="0" distB="0" distL="114300" distR="114300" simplePos="0" relativeHeight="251658240" behindDoc="0" locked="0" layoutInCell="1" allowOverlap="1" wp14:anchorId="26125EBF" wp14:editId="43E046A5">
+            <wp:simplePos x="0" y="0"/>
+            <wp:positionH relativeFrom="column">
+              <wp:posOffset>0</wp:posOffset>
+            </wp:positionH>
+            <wp:positionV relativeFrom="page">
+              <wp:posOffset>1653540</wp:posOffset>
+            </wp:positionV>
+            <wp:extent cx="5731510" cy="2600325"/>
+            <wp:effectExtent l="0" t="0" r="2540" b="9525"/>
+            <wp:wrapSquare wrapText="bothSides"/>
+            <wp:docPr id="1390909086" name="Picture 1"/>
+            <wp:cNvGraphicFramePr>
+              <a:graphicFrameLocks xmlns:a="http://schemas.openxmlformats.org/drawingml/2006/main" noChangeAspect="1"/>
+            </wp:cNvGraphicFramePr>
+            <a:graphic xmlns:a="http://schemas.openxmlformats.org/drawingml/2006/main">
+              <a:graphicData uri="http://schemas.openxmlformats.org/drawingml/2006/picture">
+                <pic:pic xmlns:pic="http://schemas.openxmlformats.org/drawingml/2006/picture">
+                  <pic:nvPicPr>
+                    <pic:cNvPr id="1390909086" name=""/>
+                    <pic:cNvPicPr/>
+                  </pic:nvPicPr>
+                  <pic:blipFill>
+                    <a:blip r:embed="rId5">
+                      <a:extLst>
+                        <a:ext uri="{28A0092B-C50C-407E-A947-70E740481C1C}">
+                          <a14:useLocalDpi xmlns:a14="http://schemas.microsoft.com/office/drawing/2010/main" val="0"/>
+                        </a:ext>
+                      </a:extLst>
+                    </a:blip>
+                    <a:stretch>
+                      <a:fillRect/>
+                    </a:stretch>
+                  </pic:blipFill>
+                  <pic:spPr>
+                    <a:xfrm>
+                      <a:off x="0" y="0"/>
+                      <a:ext cx="5731510" cy="2600325"/>
+                    </a:xfrm>
+                    <a:prstGeom prst="rect">
+                      <a:avLst/>
+                    </a:prstGeom>
+                  </pic:spPr>
+                </pic:pic>
+              </a:graphicData>
+            </a:graphic>
+          </wp:anchor>
+        </w:drawing>
+      </w:r>
     </w:p>
     <w:p>
       <w:pPr>
         <w:pStyle w:val="ListParagraph"/>
         <w:numPr>
           <w:ilvl w:val="0"/>
-          <w:numId w:val="1"/>
+          <w:numId w:val="2"/>
         </w:numPr>
-        <w:rPr>
-          <w:sz w:val="36"/>
-          <w:szCs w:val="36"/>
-        </w:rPr>
-      </w:pPr>
-      <w:r>
-        <w:rPr>
-          <w:sz w:val="36"/>
-          <w:szCs w:val="36"/>
-        </w:rPr>
-        <w:t xml:space="preserve">S -&gt; </w:t>
-      </w:r>
-      <w:proofErr w:type="spellStart"/>
-      <w:r>
-        <w:rPr>
-          <w:sz w:val="36"/>
-          <w:szCs w:val="36"/>
-        </w:rPr>
-        <w:t>aSb</w:t>
-      </w:r>
-      <w:proofErr w:type="spellEnd"/>
-      <w:r>
-        <w:rPr>
-          <w:sz w:val="36"/>
-          <w:szCs w:val="36"/>
-        </w:rPr>
-        <w:t xml:space="preserve"> | </w:t>
-      </w:r>
-      <w:proofErr w:type="spellStart"/>
-      <w:r>
-        <w:rPr>
-          <w:sz w:val="36"/>
-          <w:szCs w:val="36"/>
-        </w:rPr>
-        <w:t>bSa</w:t>
-      </w:r>
-      <w:proofErr w:type="spellEnd"/>
-      <w:r>
-        <w:rPr>
-          <w:sz w:val="36"/>
-          <w:szCs w:val="36"/>
-        </w:rPr>
-        <w:t xml:space="preserve"> | </w:t>
-      </w:r>
-      <w:proofErr w:type="spellStart"/>
-      <w:r>
-        <w:rPr>
-          <w:sz w:val="36"/>
-          <w:szCs w:val="36"/>
-        </w:rPr>
-        <w:t>ba</w:t>
-      </w:r>
-      <w:proofErr w:type="spellEnd"/>
-      <w:r>
-        <w:rPr>
-          <w:sz w:val="36"/>
-          <w:szCs w:val="36"/>
-        </w:rPr>
-        <w:t xml:space="preserve"> | ab | ε</w:t>
-      </w:r>
-    </w:p>
-    <w:p>
-      <w:pPr>
-        <w:pStyle w:val="ListParagraph"/>
-        <w:rPr>
-          <w:sz w:val="36"/>
-          <w:szCs w:val="36"/>
+        <w:spacing w:line="276" w:lineRule="auto"/>
+        <w:rPr>
+          <w:rFonts w:ascii="Times New Roman" w:hAnsi="Times New Roman" w:cs="Times New Roman"/>
+          <w:color w:val="000000"/>
+          <w:kern w:val="0"/>
+          <w:sz w:val="28"/>
+          <w:szCs w:val="28"/>
+          <w:lang w:val="en-US"/>
+        </w:rPr>
+      </w:pPr>
+      <w:r>
+        <w:rPr>
+          <w:rFonts w:ascii="Times New Roman" w:hAnsi="Times New Roman" w:cs="Times New Roman"/>
+          <w:color w:val="000000"/>
+          <w:kern w:val="0"/>
+          <w:sz w:val="28"/>
+          <w:szCs w:val="28"/>
+          <w:lang w:val="en-US"/>
+        </w:rPr>
+        <w:t>Design a PDA for accepting a language {a</w:t>
+      </w:r>
+      <w:r>
+        <w:rPr>
+          <w:rFonts w:ascii="Times New Roman" w:hAnsi="Times New Roman" w:cs="Times New Roman"/>
+          <w:color w:val="000000"/>
+          <w:kern w:val="0"/>
+          <w:sz w:val="18"/>
+          <w:szCs w:val="18"/>
+          <w:lang w:val="en-US"/>
+        </w:rPr>
+        <w:t>3n</w:t>
+      </w:r>
+      <w:r>
+        <w:rPr>
+          <w:rFonts w:ascii="Times New Roman" w:hAnsi="Times New Roman" w:cs="Times New Roman"/>
+          <w:color w:val="000000"/>
+          <w:kern w:val="0"/>
+          <w:sz w:val="28"/>
+          <w:szCs w:val="28"/>
+          <w:lang w:val="en-US"/>
+        </w:rPr>
+        <w:t>b</w:t>
+      </w:r>
+      <w:r>
+        <w:rPr>
+          <w:rFonts w:ascii="Times New Roman" w:hAnsi="Times New Roman" w:cs="Times New Roman"/>
+          <w:color w:val="000000"/>
+          <w:kern w:val="0"/>
+          <w:sz w:val="18"/>
+          <w:szCs w:val="18"/>
+          <w:lang w:val="en-US"/>
+        </w:rPr>
+        <w:t>2n</w:t>
+      </w:r>
+      <w:r>
+        <w:rPr>
+          <w:rFonts w:ascii="Times New Roman" w:hAnsi="Times New Roman" w:cs="Times New Roman"/>
+          <w:color w:val="000000"/>
+          <w:kern w:val="0"/>
+          <w:sz w:val="28"/>
+          <w:szCs w:val="28"/>
+          <w:lang w:val="en-US"/>
+        </w:rPr>
+        <w:t xml:space="preserve"> n&gt;=</w:t>
+      </w:r>
+      <w:proofErr w:type="gramStart"/>
+      <w:r>
+        <w:rPr>
+          <w:rFonts w:ascii="Times New Roman" w:hAnsi="Times New Roman" w:cs="Times New Roman"/>
+          <w:color w:val="000000"/>
+          <w:kern w:val="0"/>
+          <w:sz w:val="28"/>
+          <w:szCs w:val="28"/>
+          <w:lang w:val="en-US"/>
+        </w:rPr>
+        <w:t>1}.</w:t>
+      </w:r>
+      <w:proofErr w:type="gramEnd"/>
+    </w:p>
+    <w:p>
+      <w:pPr>
+        <w:spacing w:line="276" w:lineRule="auto"/>
+        <w:rPr>
+          <w:rFonts w:ascii="Times New Roman" w:hAnsi="Times New Roman" w:cs="Times New Roman"/>
+          <w:color w:val="000000"/>
+          <w:kern w:val="0"/>
+          <w:sz w:val="28"/>
+          <w:szCs w:val="28"/>
+          <w:lang w:val="en-US"/>
+        </w:rPr>
+      </w:pPr>
+      <w:r>
+        <w:rPr>
+          <w:rFonts w:ascii="Times New Roman" w:hAnsi="Times New Roman" w:cs="Times New Roman"/>
+          <w:color w:val="000000"/>
+          <w:kern w:val="0"/>
+          <w:sz w:val="28"/>
+          <w:szCs w:val="28"/>
+          <w:lang w:val="en-US"/>
+        </w:rPr>
+        <w:drawing>
+          <wp:inline distT="0" distB="0" distL="0" distR="0" wp14:anchorId="431AADAA" wp14:editId="2BF8B39B">
+            <wp:extent cx="5731510" cy="1880235"/>
+            <wp:effectExtent l="0" t="0" r="2540" b="5715"/>
+            <wp:docPr id="418371408" name="Picture 1" descr="A diagram of a graph&#10;&#10;AI-generated content may be incorrect."/>
+            <wp:cNvGraphicFramePr>
+              <a:graphicFrameLocks xmlns:a="http://schemas.openxmlformats.org/drawingml/2006/main" noChangeAspect="1"/>
+            </wp:cNvGraphicFramePr>
+            <a:graphic xmlns:a="http://schemas.openxmlformats.org/drawingml/2006/main">
+              <a:graphicData uri="http://schemas.openxmlformats.org/drawingml/2006/picture">
+                <pic:pic xmlns:pic="http://schemas.openxmlformats.org/drawingml/2006/picture">
+                  <pic:nvPicPr>
+                    <pic:cNvPr id="418371408" name="Picture 1" descr="A diagram of a graph&#10;&#10;AI-generated content may be incorrect."/>
+                    <pic:cNvPicPr/>
+                  </pic:nvPicPr>
+                  <pic:blipFill>
+                    <a:blip r:embed="rId6"/>
+                    <a:stretch>
+                      <a:fillRect/>
+                    </a:stretch>
+                  </pic:blipFill>
+                  <pic:spPr>
+                    <a:xfrm>
+                      <a:off x="0" y="0"/>
+                      <a:ext cx="5731510" cy="1880235"/>
+                    </a:xfrm>
+                    <a:prstGeom prst="rect">
+                      <a:avLst/>
+                    </a:prstGeom>
+                  </pic:spPr>
+                </pic:pic>
+              </a:graphicData>
+            </a:graphic>
+          </wp:inline>
+        </w:drawing>
+      </w:r>
+    </w:p>
+    <w:p>
+      <w:pPr>
+        <w:spacing w:line="276" w:lineRule="auto"/>
+        <w:rPr>
+          <w:rFonts w:ascii="Times New Roman" w:hAnsi="Times New Roman" w:cs="Times New Roman"/>
+          <w:color w:val="000000"/>
+          <w:kern w:val="0"/>
+          <w:sz w:val="28"/>
+          <w:szCs w:val="28"/>
+          <w:lang w:val="en-US"/>
         </w:rPr>
       </w:pPr>
     </w:p>
@@ -112,334 +1022,1271 @@
         <w:pStyle w:val="ListParagraph"/>
         <w:numPr>
           <w:ilvl w:val="0"/>
-          <w:numId w:val="1"/>
+          <w:numId w:val="2"/>
         </w:numPr>
-        <w:rPr>
-          <w:sz w:val="36"/>
-          <w:szCs w:val="36"/>
-        </w:rPr>
-      </w:pPr>
-      <w:r>
-        <w:rPr>
-          <w:sz w:val="36"/>
-          <w:szCs w:val="36"/>
-        </w:rPr>
-        <w:t xml:space="preserve">S -&gt; </w:t>
-      </w:r>
-      <w:proofErr w:type="spellStart"/>
-      <w:r>
-        <w:rPr>
-          <w:sz w:val="36"/>
-          <w:szCs w:val="36"/>
-        </w:rPr>
-        <w:t>bba</w:t>
-      </w:r>
-      <w:proofErr w:type="spellEnd"/>
-      <w:r>
-        <w:rPr>
-          <w:sz w:val="36"/>
-          <w:szCs w:val="36"/>
-        </w:rPr>
-        <w:t xml:space="preserve"> | abb | </w:t>
-      </w:r>
-      <w:proofErr w:type="spellStart"/>
-      <w:r>
-        <w:rPr>
-          <w:sz w:val="36"/>
-          <w:szCs w:val="36"/>
-        </w:rPr>
-        <w:t>aSbb</w:t>
-      </w:r>
-      <w:proofErr w:type="spellEnd"/>
-      <w:r>
-        <w:rPr>
-          <w:sz w:val="36"/>
-          <w:szCs w:val="36"/>
-        </w:rPr>
-        <w:t xml:space="preserve"> | </w:t>
-      </w:r>
-      <w:proofErr w:type="spellStart"/>
-      <w:r>
-        <w:rPr>
-          <w:sz w:val="36"/>
-          <w:szCs w:val="36"/>
-        </w:rPr>
-        <w:t>bbSa</w:t>
-      </w:r>
-      <w:proofErr w:type="spellEnd"/>
-      <w:r>
-        <w:rPr>
-          <w:sz w:val="36"/>
-          <w:szCs w:val="36"/>
-        </w:rPr>
-        <w:t xml:space="preserve"> | ε</w:t>
-      </w:r>
-    </w:p>
-    <w:p>
-      <w:pPr>
-        <w:pStyle w:val="ListParagraph"/>
-        <w:rPr>
-          <w:sz w:val="36"/>
-          <w:szCs w:val="36"/>
-        </w:rPr>
-      </w:pPr>
+        <w:spacing w:line="276" w:lineRule="auto"/>
+        <w:rPr>
+          <w:color w:val="7030A0"/>
+          <w:lang w:val="en-US"/>
+        </w:rPr>
+      </w:pPr>
+      <w:r>
+        <w:rPr>
+          <w:rFonts w:ascii="Times New Roman" w:hAnsi="Times New Roman" w:cs="Times New Roman"/>
+          <w:color w:val="000000"/>
+          <w:kern w:val="0"/>
+          <w:sz w:val="28"/>
+          <w:szCs w:val="28"/>
+          <w:lang w:val="en-US"/>
+        </w:rPr>
+        <w:t xml:space="preserve">Design a PDA for accepting a language that consists of </w:t>
+      </w:r>
+      <w:proofErr w:type="gramStart"/>
+      <w:r>
+        <w:rPr>
+          <w:rFonts w:ascii="Times New Roman" w:hAnsi="Times New Roman" w:cs="Times New Roman"/>
+          <w:color w:val="000000"/>
+          <w:kern w:val="0"/>
+          <w:sz w:val="28"/>
+          <w:szCs w:val="28"/>
+          <w:lang w:val="en-US"/>
+        </w:rPr>
+        <w:t>strings of</w:t>
+      </w:r>
+      <w:r>
+        <w:rPr>
+          <w:rFonts w:ascii="Times New Roman" w:hAnsi="Times New Roman" w:cs="Times New Roman"/>
+          <w:color w:val="000000"/>
+          <w:kern w:val="0"/>
+          <w:sz w:val="28"/>
+          <w:szCs w:val="28"/>
+          <w:lang w:val="en-US"/>
+        </w:rPr>
+        <w:t xml:space="preserve"> </w:t>
+      </w:r>
+      <w:r>
+        <w:rPr>
+          <w:rFonts w:ascii="Times New Roman" w:hAnsi="Times New Roman" w:cs="Times New Roman"/>
+          <w:color w:val="000000"/>
+          <w:kern w:val="0"/>
+          <w:sz w:val="28"/>
+          <w:szCs w:val="28"/>
+          <w:lang w:val="en-US"/>
+        </w:rPr>
+        <w:t>balanced</w:t>
+      </w:r>
+      <w:proofErr w:type="gramEnd"/>
+    </w:p>
+    <w:p>
+      <w:pPr>
+        <w:spacing w:line="276" w:lineRule="auto"/>
+        <w:rPr>
+          <w:color w:val="7030A0"/>
+          <w:lang w:val="en-US"/>
+        </w:rPr>
+      </w:pPr>
+      <w:r>
+        <w:rPr>
+          <w:color w:val="7030A0"/>
+          <w:lang w:val="en-US"/>
+        </w:rPr>
+        <w:drawing>
+          <wp:inline distT="0" distB="0" distL="0" distR="0" wp14:anchorId="078B4EC7" wp14:editId="4414451F">
+            <wp:extent cx="5731510" cy="2102485"/>
+            <wp:effectExtent l="0" t="0" r="2540" b="0"/>
+            <wp:docPr id="428512063" name="Picture 1" descr="A diagram of a complex equation&#10;&#10;AI-generated content may be incorrect."/>
+            <wp:cNvGraphicFramePr>
+              <a:graphicFrameLocks xmlns:a="http://schemas.openxmlformats.org/drawingml/2006/main" noChangeAspect="1"/>
+            </wp:cNvGraphicFramePr>
+            <a:graphic xmlns:a="http://schemas.openxmlformats.org/drawingml/2006/main">
+              <a:graphicData uri="http://schemas.openxmlformats.org/drawingml/2006/picture">
+                <pic:pic xmlns:pic="http://schemas.openxmlformats.org/drawingml/2006/picture">
+                  <pic:nvPicPr>
+                    <pic:cNvPr id="428512063" name="Picture 1" descr="A diagram of a complex equation&#10;&#10;AI-generated content may be incorrect."/>
+                    <pic:cNvPicPr/>
+                  </pic:nvPicPr>
+                  <pic:blipFill>
+                    <a:blip r:embed="rId7"/>
+                    <a:stretch>
+                      <a:fillRect/>
+                    </a:stretch>
+                  </pic:blipFill>
+                  <pic:spPr>
+                    <a:xfrm>
+                      <a:off x="0" y="0"/>
+                      <a:ext cx="5731510" cy="2102485"/>
+                    </a:xfrm>
+                    <a:prstGeom prst="rect">
+                      <a:avLst/>
+                    </a:prstGeom>
+                  </pic:spPr>
+                </pic:pic>
+              </a:graphicData>
+            </a:graphic>
+          </wp:inline>
+        </w:drawing>
+      </w:r>
     </w:p>
     <w:p>
       <w:pPr>
         <w:pStyle w:val="ListParagraph"/>
         <w:numPr>
           <w:ilvl w:val="0"/>
-          <w:numId w:val="1"/>
+          <w:numId w:val="2"/>
         </w:numPr>
-        <w:rPr>
-          <w:sz w:val="36"/>
-          <w:szCs w:val="36"/>
-          <w:lang w:bidi="ar-EG"/>
-        </w:rPr>
-      </w:pPr>
-      <w:r>
-        <w:rPr>
-          <w:sz w:val="36"/>
-          <w:szCs w:val="36"/>
-        </w:rPr>
-        <w:t xml:space="preserve">S -&gt; </w:t>
+        <w:spacing w:line="276" w:lineRule="auto"/>
+      </w:pPr>
+      <w:r>
+        <w:rPr>
+          <w:rFonts w:ascii="Times New Roman" w:hAnsi="Times New Roman" w:cs="Times New Roman"/>
+          <w:color w:val="000000"/>
+          <w:kern w:val="0"/>
+          <w:sz w:val="28"/>
+          <w:szCs w:val="28"/>
+          <w:lang w:val="en-US"/>
+        </w:rPr>
+        <w:lastRenderedPageBreak/>
+        <w:t>Design a PDA for accepting a language {</w:t>
       </w:r>
       <w:proofErr w:type="spellStart"/>
       <w:r>
         <w:rPr>
-          <w:sz w:val="36"/>
-          <w:szCs w:val="36"/>
-        </w:rPr>
-        <w:t>aSa</w:t>
+          <w:rFonts w:ascii="Times New Roman" w:hAnsi="Times New Roman" w:cs="Times New Roman"/>
+          <w:color w:val="000000"/>
+          <w:kern w:val="0"/>
+          <w:sz w:val="28"/>
+          <w:szCs w:val="28"/>
+          <w:lang w:val="en-US"/>
+        </w:rPr>
+        <w:t>a</w:t>
+      </w:r>
+      <w:r>
+        <w:rPr>
+          <w:rFonts w:ascii="Times New Roman" w:hAnsi="Times New Roman" w:cs="Times New Roman"/>
+          <w:color w:val="000000"/>
+          <w:kern w:val="0"/>
+          <w:sz w:val="18"/>
+          <w:szCs w:val="18"/>
+          <w:lang w:val="en-US"/>
+        </w:rPr>
+        <w:t>n</w:t>
+      </w:r>
+      <w:r>
+        <w:rPr>
+          <w:rFonts w:ascii="Times New Roman" w:hAnsi="Times New Roman" w:cs="Times New Roman"/>
+          <w:color w:val="000000"/>
+          <w:kern w:val="0"/>
+          <w:sz w:val="28"/>
+          <w:szCs w:val="28"/>
+          <w:lang w:val="en-US"/>
+        </w:rPr>
+        <w:t>b</w:t>
+      </w:r>
+      <w:r>
+        <w:rPr>
+          <w:rFonts w:ascii="Times New Roman" w:hAnsi="Times New Roman" w:cs="Times New Roman"/>
+          <w:color w:val="000000"/>
+          <w:kern w:val="0"/>
+          <w:sz w:val="18"/>
+          <w:szCs w:val="18"/>
+          <w:lang w:val="en-US"/>
+        </w:rPr>
+        <w:t>n+m</w:t>
+      </w:r>
+      <w:r>
+        <w:rPr>
+          <w:rFonts w:ascii="Times New Roman" w:hAnsi="Times New Roman" w:cs="Times New Roman"/>
+          <w:color w:val="000000"/>
+          <w:kern w:val="0"/>
+          <w:sz w:val="28"/>
+          <w:szCs w:val="28"/>
+          <w:lang w:val="en-US"/>
+        </w:rPr>
+        <w:t>c</w:t>
+      </w:r>
+      <w:r>
+        <w:rPr>
+          <w:rFonts w:ascii="Times New Roman" w:hAnsi="Times New Roman" w:cs="Times New Roman"/>
+          <w:color w:val="000000"/>
+          <w:kern w:val="0"/>
+          <w:sz w:val="18"/>
+          <w:szCs w:val="18"/>
+          <w:lang w:val="en-US"/>
+        </w:rPr>
+        <w:t>m</w:t>
       </w:r>
       <w:proofErr w:type="spellEnd"/>
       <w:r>
         <w:rPr>
-          <w:sz w:val="36"/>
-          <w:szCs w:val="36"/>
-        </w:rPr>
-        <w:t xml:space="preserve"> | </w:t>
-      </w:r>
-      <w:proofErr w:type="spellStart"/>
-      <w:r>
-        <w:rPr>
-          <w:sz w:val="36"/>
-          <w:szCs w:val="36"/>
-        </w:rPr>
-        <w:t>bSb</w:t>
-      </w:r>
-      <w:proofErr w:type="spellEnd"/>
-      <w:r>
-        <w:rPr>
-          <w:sz w:val="36"/>
-          <w:szCs w:val="36"/>
-        </w:rPr>
-        <w:t xml:space="preserve"> | </w:t>
-      </w:r>
-      <w:proofErr w:type="spellStart"/>
-      <w:r>
-        <w:rPr>
-          <w:sz w:val="36"/>
-          <w:szCs w:val="36"/>
-        </w:rPr>
-        <w:t>aTb</w:t>
-      </w:r>
-      <w:proofErr w:type="spellEnd"/>
-      <w:r>
-        <w:rPr>
-          <w:sz w:val="36"/>
-          <w:szCs w:val="36"/>
-        </w:rPr>
-        <w:t xml:space="preserve"> | </w:t>
-      </w:r>
-      <w:proofErr w:type="spellStart"/>
-      <w:r>
-        <w:rPr>
-          <w:sz w:val="36"/>
-          <w:szCs w:val="36"/>
-        </w:rPr>
-        <w:t>bTa</w:t>
-      </w:r>
-      <w:proofErr w:type="spellEnd"/>
-      <w:r>
-        <w:rPr>
-          <w:sz w:val="36"/>
-          <w:szCs w:val="36"/>
-        </w:rPr>
-        <w:t xml:space="preserve">, T -&gt; </w:t>
-      </w:r>
-      <w:proofErr w:type="spellStart"/>
-      <w:r>
-        <w:rPr>
-          <w:sz w:val="36"/>
-          <w:szCs w:val="36"/>
-        </w:rPr>
-        <w:t>aT</w:t>
-      </w:r>
-      <w:proofErr w:type="spellEnd"/>
-      <w:r>
-        <w:rPr>
-          <w:sz w:val="36"/>
-          <w:szCs w:val="36"/>
-        </w:rPr>
-        <w:t xml:space="preserve"> | </w:t>
-      </w:r>
-      <w:proofErr w:type="spellStart"/>
-      <w:r>
-        <w:rPr>
-          <w:sz w:val="36"/>
-          <w:szCs w:val="36"/>
-        </w:rPr>
-        <w:t>bT</w:t>
-      </w:r>
-      <w:proofErr w:type="spellEnd"/>
-      <w:r>
-        <w:rPr>
-          <w:sz w:val="36"/>
-          <w:szCs w:val="36"/>
-        </w:rPr>
-        <w:t xml:space="preserve"> | ε</w:t>
-      </w:r>
-      <w:r>
-        <w:rPr>
-          <w:sz w:val="36"/>
-          <w:szCs w:val="36"/>
-        </w:rPr>
-        <w:t xml:space="preserve"> S -&gt;</w:t>
-      </w:r>
-      <w:r>
-        <w:rPr>
-          <w:sz w:val="36"/>
-          <w:szCs w:val="36"/>
-          <w:lang w:val="en-US" w:bidi="ar-EG"/>
-        </w:rPr>
-        <w:t xml:space="preserve"> </w:t>
-      </w:r>
-      <w:proofErr w:type="spellStart"/>
-      <w:r>
-        <w:rPr>
-          <w:sz w:val="36"/>
-          <w:szCs w:val="36"/>
-          <w:lang w:val="en-US" w:bidi="ar-EG"/>
-        </w:rPr>
-        <w:t>aaaT</w:t>
-      </w:r>
-      <w:proofErr w:type="spellEnd"/>
-      <w:r>
-        <w:rPr>
-          <w:sz w:val="36"/>
-          <w:szCs w:val="36"/>
-          <w:lang w:val="en-US" w:bidi="ar-EG"/>
-        </w:rPr>
-        <w:t xml:space="preserve">, T-&gt; </w:t>
-      </w:r>
-      <w:proofErr w:type="spellStart"/>
-      <w:r>
-        <w:rPr>
-          <w:sz w:val="36"/>
-          <w:szCs w:val="36"/>
-          <w:lang w:val="en-US" w:bidi="ar-EG"/>
-        </w:rPr>
-        <w:t>aaTb</w:t>
-      </w:r>
-      <w:proofErr w:type="spellEnd"/>
-      <w:r>
-        <w:rPr>
-          <w:sz w:val="36"/>
-          <w:szCs w:val="36"/>
-          <w:lang w:val="en-US" w:bidi="ar-EG"/>
-        </w:rPr>
-        <w:t xml:space="preserve"> | </w:t>
-      </w:r>
-      <w:r>
-        <w:rPr>
-          <w:sz w:val="36"/>
-          <w:szCs w:val="36"/>
-          <w:lang w:bidi="ar-EG"/>
-        </w:rPr>
-        <w:t>ε</w:t>
-      </w:r>
-    </w:p>
-    <w:p>
-      <w:pPr>
-        <w:rPr>
-          <w:sz w:val="36"/>
-          <w:szCs w:val="36"/>
-          <w:lang w:bidi="ar-EG"/>
-        </w:rPr>
-      </w:pPr>
+          <w:rFonts w:ascii="Times New Roman" w:hAnsi="Times New Roman" w:cs="Times New Roman"/>
+          <w:color w:val="000000"/>
+          <w:kern w:val="0"/>
+          <w:sz w:val="28"/>
+          <w:szCs w:val="28"/>
+          <w:lang w:val="en-US"/>
+        </w:rPr>
+        <w:t>| n , m&gt;=</w:t>
+      </w:r>
+      <w:proofErr w:type="gramStart"/>
+      <w:r>
+        <w:rPr>
+          <w:rFonts w:ascii="Times New Roman" w:hAnsi="Times New Roman" w:cs="Times New Roman"/>
+          <w:color w:val="000000"/>
+          <w:kern w:val="0"/>
+          <w:sz w:val="28"/>
+          <w:szCs w:val="28"/>
+          <w:lang w:val="en-US"/>
+        </w:rPr>
+        <w:t>1}.</w:t>
+      </w:r>
+      <w:proofErr w:type="gramEnd"/>
+    </w:p>
+    <w:p>
+      <w:pPr>
+        <w:spacing w:line="276" w:lineRule="auto"/>
+        <w:rPr>
+          <w:lang w:val="en-US"/>
+        </w:rPr>
+      </w:pPr>
+      <w:r>
+        <w:rPr>
+          <w:lang w:val="en-US"/>
+        </w:rPr>
+        <w:drawing>
+          <wp:inline distT="0" distB="0" distL="0" distR="0" wp14:anchorId="66F2A676" wp14:editId="17C42271">
+            <wp:extent cx="5731510" cy="1663700"/>
+            <wp:effectExtent l="0" t="0" r="2540" b="0"/>
+            <wp:docPr id="699955843" name="Picture 1" descr="A diagram of a diagram&#10;&#10;AI-generated content may be incorrect."/>
+            <wp:cNvGraphicFramePr>
+              <a:graphicFrameLocks xmlns:a="http://schemas.openxmlformats.org/drawingml/2006/main" noChangeAspect="1"/>
+            </wp:cNvGraphicFramePr>
+            <a:graphic xmlns:a="http://schemas.openxmlformats.org/drawingml/2006/main">
+              <a:graphicData uri="http://schemas.openxmlformats.org/drawingml/2006/picture">
+                <pic:pic xmlns:pic="http://schemas.openxmlformats.org/drawingml/2006/picture">
+                  <pic:nvPicPr>
+                    <pic:cNvPr id="699955843" name="Picture 1" descr="A diagram of a diagram&#10;&#10;AI-generated content may be incorrect."/>
+                    <pic:cNvPicPr/>
+                  </pic:nvPicPr>
+                  <pic:blipFill>
+                    <a:blip r:embed="rId8"/>
+                    <a:stretch>
+                      <a:fillRect/>
+                    </a:stretch>
+                  </pic:blipFill>
+                  <pic:spPr>
+                    <a:xfrm>
+                      <a:off x="0" y="0"/>
+                      <a:ext cx="5731510" cy="1663700"/>
+                    </a:xfrm>
+                    <a:prstGeom prst="rect">
+                      <a:avLst/>
+                    </a:prstGeom>
+                  </pic:spPr>
+                </pic:pic>
+              </a:graphicData>
+            </a:graphic>
+          </wp:inline>
+        </w:drawing>
+      </w:r>
     </w:p>
     <w:p>
       <w:pPr>
         <w:pStyle w:val="ListParagraph"/>
         <w:numPr>
           <w:ilvl w:val="0"/>
-          <w:numId w:val="1"/>
+          <w:numId w:val="2"/>
         </w:numPr>
-        <w:rPr>
-          <w:sz w:val="36"/>
-          <w:szCs w:val="36"/>
-        </w:rPr>
-      </w:pPr>
-      <w:r>
-        <w:rPr>
-          <w:sz w:val="36"/>
-          <w:szCs w:val="36"/>
-        </w:rPr>
-        <w:t xml:space="preserve">S -&gt; </w:t>
+        <w:tabs>
+          <w:tab w:val="left" w:pos="560"/>
+          <w:tab w:val="left" w:pos="1120"/>
+          <w:tab w:val="left" w:pos="1680"/>
+          <w:tab w:val="left" w:pos="2240"/>
+          <w:tab w:val="left" w:pos="2800"/>
+          <w:tab w:val="left" w:pos="3360"/>
+          <w:tab w:val="left" w:pos="3920"/>
+          <w:tab w:val="left" w:pos="4480"/>
+          <w:tab w:val="left" w:pos="5040"/>
+          <w:tab w:val="left" w:pos="5600"/>
+          <w:tab w:val="left" w:pos="6160"/>
+          <w:tab w:val="left" w:pos="6720"/>
+        </w:tabs>
+        <w:autoSpaceDE w:val="0"/>
+        <w:autoSpaceDN w:val="0"/>
+        <w:adjustRightInd w:val="0"/>
+        <w:spacing w:after="0" w:line="240" w:lineRule="auto"/>
+        <w:rPr>
+          <w:rFonts w:ascii="Times New Roman" w:hAnsi="Times New Roman" w:cs="Times New Roman"/>
+          <w:color w:val="000000"/>
+          <w:kern w:val="0"/>
+          <w:sz w:val="18"/>
+          <w:szCs w:val="18"/>
+          <w:lang w:val="en-US"/>
+        </w:rPr>
+      </w:pPr>
+      <w:r>
+        <w:rPr>
+          <w:rFonts w:ascii="Times New Roman" w:hAnsi="Times New Roman" w:cs="Times New Roman"/>
+          <w:color w:val="000000"/>
+          <w:kern w:val="0"/>
+          <w:sz w:val="28"/>
+          <w:szCs w:val="28"/>
+          <w:lang w:val="en-US"/>
+        </w:rPr>
+        <w:t>Design a PDA for language {</w:t>
       </w:r>
       <w:proofErr w:type="spellStart"/>
       <w:r>
         <w:rPr>
-          <w:sz w:val="36"/>
-          <w:szCs w:val="36"/>
-        </w:rPr>
-        <w:t>aS</w:t>
+          <w:rFonts w:ascii="Times New Roman" w:hAnsi="Times New Roman" w:cs="Times New Roman"/>
+          <w:color w:val="000000"/>
+          <w:kern w:val="0"/>
+          <w:sz w:val="28"/>
+          <w:szCs w:val="28"/>
+          <w:lang w:val="en-US"/>
+        </w:rPr>
+        <w:t>Wc</w:t>
+      </w:r>
+      <w:r>
+        <w:rPr>
+          <w:rFonts w:ascii="Times New Roman" w:hAnsi="Times New Roman" w:cs="Times New Roman"/>
+          <w:color w:val="000000"/>
+          <w:kern w:val="0"/>
+          <w:sz w:val="18"/>
+          <w:szCs w:val="18"/>
+          <w:lang w:val="en-US"/>
+        </w:rPr>
+        <w:t>k</w:t>
       </w:r>
       <w:proofErr w:type="spellEnd"/>
       <w:r>
         <w:rPr>
-          <w:sz w:val="36"/>
-          <w:szCs w:val="36"/>
-        </w:rPr>
-        <w:t xml:space="preserve"> | </w:t>
+          <w:rFonts w:ascii="Times New Roman" w:hAnsi="Times New Roman" w:cs="Times New Roman"/>
+          <w:color w:val="000000"/>
+          <w:kern w:val="0"/>
+          <w:sz w:val="28"/>
+          <w:szCs w:val="28"/>
+          <w:lang w:val="en-US"/>
+        </w:rPr>
+        <w:t xml:space="preserve"> | W </w:t>
+      </w:r>
+      <w:r>
+        <w:rPr>
+          <w:rFonts w:ascii="Cambria Math" w:hAnsi="Cambria Math" w:cs="Cambria Math"/>
+          <w:color w:val="000000"/>
+          <w:kern w:val="0"/>
+          <w:sz w:val="28"/>
+          <w:szCs w:val="28"/>
+          <w:lang w:val="en-US"/>
+        </w:rPr>
+        <w:t>∈</w:t>
+      </w:r>
+      <w:r>
+        <w:rPr>
+          <w:rFonts w:ascii="Times New Roman" w:hAnsi="Times New Roman" w:cs="Times New Roman"/>
+          <w:color w:val="000000"/>
+          <w:kern w:val="0"/>
+          <w:sz w:val="28"/>
+          <w:szCs w:val="28"/>
+          <w:lang w:val="en-US"/>
+        </w:rPr>
+        <w:t xml:space="preserve"> {</w:t>
       </w:r>
       <w:proofErr w:type="spellStart"/>
       <w:r>
         <w:rPr>
-          <w:sz w:val="36"/>
-          <w:szCs w:val="36"/>
-        </w:rPr>
-        <w:t>aB</w:t>
+          <w:rFonts w:ascii="Times New Roman" w:hAnsi="Times New Roman" w:cs="Times New Roman"/>
+          <w:color w:val="000000"/>
+          <w:kern w:val="0"/>
+          <w:sz w:val="28"/>
+          <w:szCs w:val="28"/>
+          <w:lang w:val="en-US"/>
+        </w:rPr>
+        <w:t>a,</w:t>
+      </w:r>
+      <w:proofErr w:type="gramStart"/>
+      <w:r>
+        <w:rPr>
+          <w:rFonts w:ascii="Times New Roman" w:hAnsi="Times New Roman" w:cs="Times New Roman"/>
+          <w:color w:val="000000"/>
+          <w:kern w:val="0"/>
+          <w:sz w:val="28"/>
+          <w:szCs w:val="28"/>
+          <w:lang w:val="en-US"/>
+        </w:rPr>
+        <w:t>b</w:t>
       </w:r>
       <w:proofErr w:type="spellEnd"/>
       <w:r>
         <w:rPr>
-          <w:sz w:val="36"/>
-          <w:szCs w:val="36"/>
-        </w:rPr>
-        <w:t xml:space="preserve">, B -&gt; </w:t>
+          <w:rFonts w:ascii="Times New Roman" w:hAnsi="Times New Roman" w:cs="Times New Roman"/>
+          <w:color w:val="000000"/>
+          <w:kern w:val="0"/>
+          <w:sz w:val="28"/>
+          <w:szCs w:val="28"/>
+          <w:lang w:val="en-US"/>
+        </w:rPr>
+        <w:t>}</w:t>
+      </w:r>
+      <w:r>
+        <w:rPr>
+          <w:rFonts w:ascii="Times New Roman" w:hAnsi="Times New Roman" w:cs="Times New Roman"/>
+          <w:color w:val="000000"/>
+          <w:kern w:val="0"/>
+          <w:sz w:val="18"/>
+          <w:szCs w:val="18"/>
+          <w:lang w:val="en-US"/>
+        </w:rPr>
+        <w:t>*</w:t>
+      </w:r>
+      <w:proofErr w:type="gramEnd"/>
+      <w:r>
+        <w:rPr>
+          <w:rFonts w:ascii="Times New Roman" w:hAnsi="Times New Roman" w:cs="Times New Roman"/>
+          <w:color w:val="000000"/>
+          <w:kern w:val="0"/>
+          <w:sz w:val="28"/>
+          <w:szCs w:val="28"/>
+          <w:lang w:val="en-US"/>
+        </w:rPr>
+        <w:t xml:space="preserve"> and n &gt;=0 and k = |</w:t>
       </w:r>
       <w:proofErr w:type="spellStart"/>
       <w:r>
         <w:rPr>
-          <w:sz w:val="36"/>
-          <w:szCs w:val="36"/>
-        </w:rPr>
-        <w:t>aBb</w:t>
+          <w:rFonts w:ascii="Times New Roman" w:hAnsi="Times New Roman" w:cs="Times New Roman"/>
+          <w:color w:val="000000"/>
+          <w:kern w:val="0"/>
+          <w:sz w:val="28"/>
+          <w:szCs w:val="28"/>
+          <w:lang w:val="en-US"/>
+        </w:rPr>
+        <w:t>W|</w:t>
+      </w:r>
+      <w:r>
+        <w:rPr>
+          <w:rFonts w:ascii="Times New Roman" w:hAnsi="Times New Roman" w:cs="Times New Roman"/>
+          <w:color w:val="000000"/>
+          <w:kern w:val="0"/>
+          <w:sz w:val="18"/>
+          <w:szCs w:val="18"/>
+          <w:lang w:val="en-US"/>
+        </w:rPr>
+        <w:t>b</w:t>
       </w:r>
       <w:proofErr w:type="spellEnd"/>
       <w:r>
         <w:rPr>
-          <w:sz w:val="36"/>
-          <w:szCs w:val="36"/>
-        </w:rPr>
-        <w:t xml:space="preserve"> | ε </w:t>
+          <w:rFonts w:ascii="Times New Roman" w:hAnsi="Times New Roman" w:cs="Times New Roman"/>
+          <w:color w:val="000000"/>
+          <w:kern w:val="0"/>
+          <w:sz w:val="18"/>
+          <w:szCs w:val="18"/>
+          <w:lang w:val="en-US"/>
+        </w:rPr>
+        <w:t xml:space="preserve"> </w:t>
+      </w:r>
+      <w:r>
+        <w:rPr>
+          <w:rFonts w:ascii="Times New Roman" w:hAnsi="Times New Roman" w:cs="Times New Roman"/>
+          <w:color w:val="000000"/>
+          <w:kern w:val="0"/>
+          <w:sz w:val="28"/>
+          <w:szCs w:val="28"/>
+          <w:lang w:val="en-US"/>
+          <w14:ligatures w14:val="none"/>
+        </w:rPr>
+        <w:t xml:space="preserve">(k=the number of b in </w:t>
+      </w:r>
+      <w:proofErr w:type="gramStart"/>
+      <w:r>
+        <w:rPr>
+          <w:rFonts w:ascii="Times New Roman" w:hAnsi="Times New Roman" w:cs="Times New Roman"/>
+          <w:color w:val="000000"/>
+          <w:kern w:val="0"/>
+          <w:sz w:val="28"/>
+          <w:szCs w:val="28"/>
+          <w:lang w:val="en-US"/>
+          <w14:ligatures w14:val="none"/>
+        </w:rPr>
+        <w:t>W)}</w:t>
+      </w:r>
+      <w:proofErr w:type="gramEnd"/>
+      <w:r>
+        <w:rPr>
+          <w:rFonts w:ascii="Times New Roman" w:hAnsi="Times New Roman" w:cs="Times New Roman"/>
+          <w:color w:val="000000"/>
+          <w:kern w:val="0"/>
+          <w:sz w:val="28"/>
+          <w:szCs w:val="28"/>
+          <w:lang w:val="en-US"/>
+          <w14:ligatures w14:val="none"/>
+        </w:rPr>
+        <w:t>.</w:t>
+      </w:r>
+    </w:p>
+    <w:p>
+      <w:pPr>
+        <w:pStyle w:val="ListParagraph"/>
+        <w:tabs>
+          <w:tab w:val="left" w:pos="560"/>
+          <w:tab w:val="left" w:pos="1120"/>
+          <w:tab w:val="left" w:pos="1680"/>
+          <w:tab w:val="left" w:pos="2240"/>
+          <w:tab w:val="left" w:pos="2800"/>
+          <w:tab w:val="left" w:pos="3360"/>
+          <w:tab w:val="left" w:pos="3920"/>
+          <w:tab w:val="left" w:pos="4480"/>
+          <w:tab w:val="left" w:pos="5040"/>
+          <w:tab w:val="left" w:pos="5600"/>
+          <w:tab w:val="left" w:pos="6160"/>
+          <w:tab w:val="left" w:pos="6720"/>
+        </w:tabs>
+        <w:autoSpaceDE w:val="0"/>
+        <w:autoSpaceDN w:val="0"/>
+        <w:adjustRightInd w:val="0"/>
+        <w:spacing w:after="0" w:line="240" w:lineRule="auto"/>
+        <w:ind w:left="360"/>
+        <w:rPr>
+          <w:rFonts w:ascii="Times New Roman" w:hAnsi="Times New Roman" w:cs="Times New Roman"/>
+          <w:color w:val="000000"/>
+          <w:kern w:val="0"/>
+          <w:sz w:val="28"/>
+          <w:szCs w:val="28"/>
+          <w:lang w:val="en-US"/>
+          <w14:ligatures w14:val="none"/>
+        </w:rPr>
+      </w:pPr>
+    </w:p>
+    <w:p>
+      <w:pPr>
+        <w:tabs>
+          <w:tab w:val="left" w:pos="560"/>
+          <w:tab w:val="left" w:pos="1120"/>
+          <w:tab w:val="left" w:pos="1680"/>
+          <w:tab w:val="left" w:pos="2240"/>
+          <w:tab w:val="left" w:pos="2800"/>
+          <w:tab w:val="left" w:pos="3360"/>
+          <w:tab w:val="left" w:pos="3920"/>
+          <w:tab w:val="left" w:pos="4480"/>
+          <w:tab w:val="left" w:pos="5040"/>
+          <w:tab w:val="left" w:pos="5600"/>
+          <w:tab w:val="left" w:pos="6160"/>
+          <w:tab w:val="left" w:pos="6720"/>
+        </w:tabs>
+        <w:autoSpaceDE w:val="0"/>
+        <w:autoSpaceDN w:val="0"/>
+        <w:adjustRightInd w:val="0"/>
+        <w:spacing w:after="0" w:line="240" w:lineRule="auto"/>
+        <w:rPr>
+          <w:rFonts w:ascii="Times New Roman" w:hAnsi="Times New Roman" w:cs="Times New Roman"/>
+          <w:color w:val="000000"/>
+          <w:kern w:val="0"/>
+          <w:sz w:val="28"/>
+          <w:szCs w:val="28"/>
+          <w:lang w:val="en-US"/>
+          <w14:ligatures w14:val="none"/>
+        </w:rPr>
+      </w:pPr>
+      <w:r>
+        <w:rPr>
+          <w:rFonts w:ascii="Times New Roman" w:hAnsi="Times New Roman" w:cs="Times New Roman"/>
+          <w:color w:val="000000"/>
+          <w:kern w:val="0"/>
+          <w:sz w:val="28"/>
+          <w:szCs w:val="28"/>
+          <w:lang w:val="en-US"/>
+          <w14:ligatures w14:val="none"/>
+        </w:rPr>
+        <w:drawing>
+          <wp:inline distT="0" distB="0" distL="0" distR="0" wp14:anchorId="6580AE47" wp14:editId="7A4821B2">
+            <wp:extent cx="5731510" cy="1269365"/>
+            <wp:effectExtent l="0" t="0" r="2540" b="6985"/>
+            <wp:docPr id="1265361049" name="Picture 1" descr="A diagram with arrows and numbers&#10;&#10;AI-generated content may be incorrect."/>
+            <wp:cNvGraphicFramePr>
+              <a:graphicFrameLocks xmlns:a="http://schemas.openxmlformats.org/drawingml/2006/main" noChangeAspect="1"/>
+            </wp:cNvGraphicFramePr>
+            <a:graphic xmlns:a="http://schemas.openxmlformats.org/drawingml/2006/main">
+              <a:graphicData uri="http://schemas.openxmlformats.org/drawingml/2006/picture">
+                <pic:pic xmlns:pic="http://schemas.openxmlformats.org/drawingml/2006/picture">
+                  <pic:nvPicPr>
+                    <pic:cNvPr id="1265361049" name="Picture 1" descr="A diagram with arrows and numbers&#10;&#10;AI-generated content may be incorrect."/>
+                    <pic:cNvPicPr/>
+                  </pic:nvPicPr>
+                  <pic:blipFill>
+                    <a:blip r:embed="rId9"/>
+                    <a:stretch>
+                      <a:fillRect/>
+                    </a:stretch>
+                  </pic:blipFill>
+                  <pic:spPr>
+                    <a:xfrm>
+                      <a:off x="0" y="0"/>
+                      <a:ext cx="5731510" cy="1269365"/>
+                    </a:xfrm>
+                    <a:prstGeom prst="rect">
+                      <a:avLst/>
+                    </a:prstGeom>
+                  </pic:spPr>
+                </pic:pic>
+              </a:graphicData>
+            </a:graphic>
+          </wp:inline>
+        </w:drawing>
+      </w:r>
+    </w:p>
+    <w:p>
+      <w:pPr>
+        <w:pStyle w:val="ListParagraph"/>
+        <w:tabs>
+          <w:tab w:val="left" w:pos="560"/>
+          <w:tab w:val="left" w:pos="1120"/>
+          <w:tab w:val="left" w:pos="1680"/>
+          <w:tab w:val="left" w:pos="2240"/>
+          <w:tab w:val="left" w:pos="2800"/>
+          <w:tab w:val="left" w:pos="3360"/>
+          <w:tab w:val="left" w:pos="3920"/>
+          <w:tab w:val="left" w:pos="4480"/>
+          <w:tab w:val="left" w:pos="5040"/>
+          <w:tab w:val="left" w:pos="5600"/>
+          <w:tab w:val="left" w:pos="6160"/>
+          <w:tab w:val="left" w:pos="6720"/>
+        </w:tabs>
+        <w:autoSpaceDE w:val="0"/>
+        <w:autoSpaceDN w:val="0"/>
+        <w:adjustRightInd w:val="0"/>
+        <w:spacing w:after="0" w:line="240" w:lineRule="auto"/>
+        <w:ind w:left="360"/>
+        <w:rPr>
+          <w:rFonts w:ascii="Times New Roman" w:hAnsi="Times New Roman" w:cs="Times New Roman"/>
+          <w:color w:val="000000"/>
+          <w:kern w:val="0"/>
+          <w:sz w:val="28"/>
+          <w:szCs w:val="28"/>
+          <w:lang w:val="en-US"/>
+          <w14:ligatures w14:val="none"/>
+        </w:rPr>
+      </w:pPr>
+    </w:p>
+    <w:p>
+      <w:pPr>
+        <w:pStyle w:val="ListParagraph"/>
+        <w:tabs>
+          <w:tab w:val="left" w:pos="560"/>
+          <w:tab w:val="left" w:pos="1120"/>
+          <w:tab w:val="left" w:pos="1680"/>
+          <w:tab w:val="left" w:pos="2240"/>
+          <w:tab w:val="left" w:pos="2800"/>
+          <w:tab w:val="left" w:pos="3360"/>
+          <w:tab w:val="left" w:pos="3920"/>
+          <w:tab w:val="left" w:pos="4480"/>
+          <w:tab w:val="left" w:pos="5040"/>
+          <w:tab w:val="left" w:pos="5600"/>
+          <w:tab w:val="left" w:pos="6160"/>
+          <w:tab w:val="left" w:pos="6720"/>
+        </w:tabs>
+        <w:autoSpaceDE w:val="0"/>
+        <w:autoSpaceDN w:val="0"/>
+        <w:adjustRightInd w:val="0"/>
+        <w:spacing w:after="0" w:line="240" w:lineRule="auto"/>
+        <w:ind w:left="360"/>
+        <w:rPr>
+          <w:rFonts w:ascii="Times New Roman" w:hAnsi="Times New Roman" w:cs="Times New Roman"/>
+          <w:color w:val="000000"/>
+          <w:kern w:val="0"/>
+          <w:sz w:val="28"/>
+          <w:szCs w:val="28"/>
+          <w:lang w:val="en-US"/>
+          <w14:ligatures w14:val="none"/>
+        </w:rPr>
+      </w:pPr>
+    </w:p>
+    <w:p>
+      <w:pPr>
+        <w:pStyle w:val="ListParagraph"/>
+        <w:tabs>
+          <w:tab w:val="left" w:pos="560"/>
+          <w:tab w:val="left" w:pos="1120"/>
+          <w:tab w:val="left" w:pos="1680"/>
+          <w:tab w:val="left" w:pos="2240"/>
+          <w:tab w:val="left" w:pos="2800"/>
+          <w:tab w:val="left" w:pos="3360"/>
+          <w:tab w:val="left" w:pos="3920"/>
+          <w:tab w:val="left" w:pos="4480"/>
+          <w:tab w:val="left" w:pos="5040"/>
+          <w:tab w:val="left" w:pos="5600"/>
+          <w:tab w:val="left" w:pos="6160"/>
+          <w:tab w:val="left" w:pos="6720"/>
+        </w:tabs>
+        <w:autoSpaceDE w:val="0"/>
+        <w:autoSpaceDN w:val="0"/>
+        <w:adjustRightInd w:val="0"/>
+        <w:spacing w:after="0" w:line="240" w:lineRule="auto"/>
+        <w:ind w:left="360"/>
+        <w:rPr>
+          <w:rFonts w:ascii="Times New Roman" w:hAnsi="Times New Roman" w:cs="Times New Roman"/>
+          <w:color w:val="000000"/>
+          <w:kern w:val="0"/>
+          <w:sz w:val="28"/>
+          <w:szCs w:val="28"/>
+          <w:lang w:val="en-US"/>
+          <w14:ligatures w14:val="none"/>
+        </w:rPr>
+      </w:pPr>
+    </w:p>
+    <w:p>
+      <w:pPr>
+        <w:pStyle w:val="ListParagraph"/>
+        <w:tabs>
+          <w:tab w:val="left" w:pos="560"/>
+          <w:tab w:val="left" w:pos="1120"/>
+          <w:tab w:val="left" w:pos="1680"/>
+          <w:tab w:val="left" w:pos="2240"/>
+          <w:tab w:val="left" w:pos="2800"/>
+          <w:tab w:val="left" w:pos="3360"/>
+          <w:tab w:val="left" w:pos="3920"/>
+          <w:tab w:val="left" w:pos="4480"/>
+          <w:tab w:val="left" w:pos="5040"/>
+          <w:tab w:val="left" w:pos="5600"/>
+          <w:tab w:val="left" w:pos="6160"/>
+          <w:tab w:val="left" w:pos="6720"/>
+        </w:tabs>
+        <w:autoSpaceDE w:val="0"/>
+        <w:autoSpaceDN w:val="0"/>
+        <w:adjustRightInd w:val="0"/>
+        <w:spacing w:after="0" w:line="240" w:lineRule="auto"/>
+        <w:ind w:left="360"/>
+        <w:rPr>
+          <w:rFonts w:ascii="Times New Roman" w:hAnsi="Times New Roman" w:cs="Times New Roman"/>
+          <w:color w:val="000000"/>
+          <w:kern w:val="0"/>
+          <w:sz w:val="28"/>
+          <w:szCs w:val="28"/>
+          <w:lang w:val="en-US"/>
+          <w14:ligatures w14:val="none"/>
+        </w:rPr>
+      </w:pPr>
+    </w:p>
+    <w:p>
+      <w:pPr>
+        <w:pStyle w:val="ListParagraph"/>
+        <w:tabs>
+          <w:tab w:val="left" w:pos="560"/>
+          <w:tab w:val="left" w:pos="1120"/>
+          <w:tab w:val="left" w:pos="1680"/>
+          <w:tab w:val="left" w:pos="2240"/>
+          <w:tab w:val="left" w:pos="2800"/>
+          <w:tab w:val="left" w:pos="3360"/>
+          <w:tab w:val="left" w:pos="3920"/>
+          <w:tab w:val="left" w:pos="4480"/>
+          <w:tab w:val="left" w:pos="5040"/>
+          <w:tab w:val="left" w:pos="5600"/>
+          <w:tab w:val="left" w:pos="6160"/>
+          <w:tab w:val="left" w:pos="6720"/>
+        </w:tabs>
+        <w:autoSpaceDE w:val="0"/>
+        <w:autoSpaceDN w:val="0"/>
+        <w:adjustRightInd w:val="0"/>
+        <w:spacing w:after="0" w:line="240" w:lineRule="auto"/>
+        <w:ind w:left="360"/>
+        <w:rPr>
+          <w:rFonts w:ascii="Times New Roman" w:hAnsi="Times New Roman" w:cs="Times New Roman"/>
+          <w:color w:val="000000"/>
+          <w:kern w:val="0"/>
+          <w:sz w:val="28"/>
+          <w:szCs w:val="28"/>
+          <w:lang w:val="en-US"/>
+          <w14:ligatures w14:val="none"/>
+        </w:rPr>
+      </w:pPr>
+    </w:p>
+    <w:p>
+      <w:pPr>
+        <w:pStyle w:val="ListParagraph"/>
+        <w:tabs>
+          <w:tab w:val="left" w:pos="560"/>
+          <w:tab w:val="left" w:pos="1120"/>
+          <w:tab w:val="left" w:pos="1680"/>
+          <w:tab w:val="left" w:pos="2240"/>
+          <w:tab w:val="left" w:pos="2800"/>
+          <w:tab w:val="left" w:pos="3360"/>
+          <w:tab w:val="left" w:pos="3920"/>
+          <w:tab w:val="left" w:pos="4480"/>
+          <w:tab w:val="left" w:pos="5040"/>
+          <w:tab w:val="left" w:pos="5600"/>
+          <w:tab w:val="left" w:pos="6160"/>
+          <w:tab w:val="left" w:pos="6720"/>
+        </w:tabs>
+        <w:autoSpaceDE w:val="0"/>
+        <w:autoSpaceDN w:val="0"/>
+        <w:adjustRightInd w:val="0"/>
+        <w:spacing w:after="0" w:line="240" w:lineRule="auto"/>
+        <w:ind w:left="360"/>
+        <w:rPr>
+          <w:rFonts w:ascii="Times New Roman" w:hAnsi="Times New Roman" w:cs="Times New Roman"/>
+          <w:color w:val="000000"/>
+          <w:kern w:val="0"/>
+          <w:sz w:val="28"/>
+          <w:szCs w:val="28"/>
+          <w:lang w:val="en-US"/>
+          <w14:ligatures w14:val="none"/>
+        </w:rPr>
+      </w:pPr>
+    </w:p>
+    <w:p>
+      <w:pPr>
+        <w:pStyle w:val="ListParagraph"/>
+        <w:tabs>
+          <w:tab w:val="left" w:pos="560"/>
+          <w:tab w:val="left" w:pos="1120"/>
+          <w:tab w:val="left" w:pos="1680"/>
+          <w:tab w:val="left" w:pos="2240"/>
+          <w:tab w:val="left" w:pos="2800"/>
+          <w:tab w:val="left" w:pos="3360"/>
+          <w:tab w:val="left" w:pos="3920"/>
+          <w:tab w:val="left" w:pos="4480"/>
+          <w:tab w:val="left" w:pos="5040"/>
+          <w:tab w:val="left" w:pos="5600"/>
+          <w:tab w:val="left" w:pos="6160"/>
+          <w:tab w:val="left" w:pos="6720"/>
+        </w:tabs>
+        <w:autoSpaceDE w:val="0"/>
+        <w:autoSpaceDN w:val="0"/>
+        <w:adjustRightInd w:val="0"/>
+        <w:spacing w:after="0" w:line="240" w:lineRule="auto"/>
+        <w:ind w:left="360"/>
+        <w:rPr>
+          <w:rFonts w:ascii="Times New Roman" w:hAnsi="Times New Roman" w:cs="Times New Roman"/>
+          <w:color w:val="000000"/>
+          <w:kern w:val="0"/>
+          <w:sz w:val="28"/>
+          <w:szCs w:val="28"/>
+          <w:lang w:val="en-US"/>
+          <w14:ligatures w14:val="none"/>
+        </w:rPr>
+      </w:pPr>
+    </w:p>
+    <w:p>
+      <w:pPr>
+        <w:pStyle w:val="ListParagraph"/>
+        <w:tabs>
+          <w:tab w:val="left" w:pos="560"/>
+          <w:tab w:val="left" w:pos="1120"/>
+          <w:tab w:val="left" w:pos="1680"/>
+          <w:tab w:val="left" w:pos="2240"/>
+          <w:tab w:val="left" w:pos="2800"/>
+          <w:tab w:val="left" w:pos="3360"/>
+          <w:tab w:val="left" w:pos="3920"/>
+          <w:tab w:val="left" w:pos="4480"/>
+          <w:tab w:val="left" w:pos="5040"/>
+          <w:tab w:val="left" w:pos="5600"/>
+          <w:tab w:val="left" w:pos="6160"/>
+          <w:tab w:val="left" w:pos="6720"/>
+        </w:tabs>
+        <w:autoSpaceDE w:val="0"/>
+        <w:autoSpaceDN w:val="0"/>
+        <w:adjustRightInd w:val="0"/>
+        <w:spacing w:after="0" w:line="240" w:lineRule="auto"/>
+        <w:ind w:left="360"/>
+        <w:rPr>
+          <w:rFonts w:ascii="Times New Roman" w:hAnsi="Times New Roman" w:cs="Times New Roman"/>
+          <w:color w:val="000000"/>
+          <w:kern w:val="0"/>
+          <w:sz w:val="28"/>
+          <w:szCs w:val="28"/>
+          <w:lang w:val="en-US"/>
+          <w14:ligatures w14:val="none"/>
+        </w:rPr>
+      </w:pPr>
+    </w:p>
+    <w:p>
+      <w:pPr>
+        <w:pStyle w:val="ListParagraph"/>
+        <w:tabs>
+          <w:tab w:val="left" w:pos="560"/>
+          <w:tab w:val="left" w:pos="1120"/>
+          <w:tab w:val="left" w:pos="1680"/>
+          <w:tab w:val="left" w:pos="2240"/>
+          <w:tab w:val="left" w:pos="2800"/>
+          <w:tab w:val="left" w:pos="3360"/>
+          <w:tab w:val="left" w:pos="3920"/>
+          <w:tab w:val="left" w:pos="4480"/>
+          <w:tab w:val="left" w:pos="5040"/>
+          <w:tab w:val="left" w:pos="5600"/>
+          <w:tab w:val="left" w:pos="6160"/>
+          <w:tab w:val="left" w:pos="6720"/>
+        </w:tabs>
+        <w:autoSpaceDE w:val="0"/>
+        <w:autoSpaceDN w:val="0"/>
+        <w:adjustRightInd w:val="0"/>
+        <w:spacing w:after="0" w:line="240" w:lineRule="auto"/>
+        <w:ind w:left="360"/>
+        <w:rPr>
+          <w:rFonts w:ascii="Times New Roman" w:hAnsi="Times New Roman" w:cs="Times New Roman"/>
+          <w:color w:val="000000"/>
+          <w:kern w:val="0"/>
+          <w:sz w:val="28"/>
+          <w:szCs w:val="28"/>
+          <w:lang w:val="en-US"/>
+          <w14:ligatures w14:val="none"/>
+        </w:rPr>
+      </w:pPr>
+    </w:p>
+    <w:p>
+      <w:pPr>
+        <w:pStyle w:val="ListParagraph"/>
+        <w:tabs>
+          <w:tab w:val="left" w:pos="560"/>
+          <w:tab w:val="left" w:pos="1120"/>
+          <w:tab w:val="left" w:pos="1680"/>
+          <w:tab w:val="left" w:pos="2240"/>
+          <w:tab w:val="left" w:pos="2800"/>
+          <w:tab w:val="left" w:pos="3360"/>
+          <w:tab w:val="left" w:pos="3920"/>
+          <w:tab w:val="left" w:pos="4480"/>
+          <w:tab w:val="left" w:pos="5040"/>
+          <w:tab w:val="left" w:pos="5600"/>
+          <w:tab w:val="left" w:pos="6160"/>
+          <w:tab w:val="left" w:pos="6720"/>
+        </w:tabs>
+        <w:autoSpaceDE w:val="0"/>
+        <w:autoSpaceDN w:val="0"/>
+        <w:adjustRightInd w:val="0"/>
+        <w:spacing w:after="0" w:line="240" w:lineRule="auto"/>
+        <w:ind w:left="360"/>
+        <w:rPr>
+          <w:rFonts w:ascii="Times New Roman" w:hAnsi="Times New Roman" w:cs="Times New Roman"/>
+          <w:color w:val="000000"/>
+          <w:kern w:val="0"/>
+          <w:sz w:val="28"/>
+          <w:szCs w:val="28"/>
+          <w:lang w:val="en-US"/>
+          <w14:ligatures w14:val="none"/>
+        </w:rPr>
+      </w:pPr>
+    </w:p>
+    <w:p>
+      <w:pPr>
+        <w:pStyle w:val="ListParagraph"/>
+        <w:tabs>
+          <w:tab w:val="left" w:pos="560"/>
+          <w:tab w:val="left" w:pos="1120"/>
+          <w:tab w:val="left" w:pos="1680"/>
+          <w:tab w:val="left" w:pos="2240"/>
+          <w:tab w:val="left" w:pos="2800"/>
+          <w:tab w:val="left" w:pos="3360"/>
+          <w:tab w:val="left" w:pos="3920"/>
+          <w:tab w:val="left" w:pos="4480"/>
+          <w:tab w:val="left" w:pos="5040"/>
+          <w:tab w:val="left" w:pos="5600"/>
+          <w:tab w:val="left" w:pos="6160"/>
+          <w:tab w:val="left" w:pos="6720"/>
+        </w:tabs>
+        <w:autoSpaceDE w:val="0"/>
+        <w:autoSpaceDN w:val="0"/>
+        <w:adjustRightInd w:val="0"/>
+        <w:spacing w:after="0" w:line="240" w:lineRule="auto"/>
+        <w:ind w:left="360"/>
+        <w:rPr>
+          <w:rFonts w:ascii="Times New Roman" w:hAnsi="Times New Roman" w:cs="Times New Roman"/>
+          <w:color w:val="000000"/>
+          <w:kern w:val="0"/>
+          <w:sz w:val="28"/>
+          <w:szCs w:val="28"/>
+          <w:lang w:val="en-US"/>
+          <w14:ligatures w14:val="none"/>
+        </w:rPr>
+      </w:pPr>
+    </w:p>
+    <w:p>
+      <w:pPr>
+        <w:pStyle w:val="ListParagraph"/>
+        <w:tabs>
+          <w:tab w:val="left" w:pos="560"/>
+          <w:tab w:val="left" w:pos="1120"/>
+          <w:tab w:val="left" w:pos="1680"/>
+          <w:tab w:val="left" w:pos="2240"/>
+          <w:tab w:val="left" w:pos="2800"/>
+          <w:tab w:val="left" w:pos="3360"/>
+          <w:tab w:val="left" w:pos="3920"/>
+          <w:tab w:val="left" w:pos="4480"/>
+          <w:tab w:val="left" w:pos="5040"/>
+          <w:tab w:val="left" w:pos="5600"/>
+          <w:tab w:val="left" w:pos="6160"/>
+          <w:tab w:val="left" w:pos="6720"/>
+        </w:tabs>
+        <w:autoSpaceDE w:val="0"/>
+        <w:autoSpaceDN w:val="0"/>
+        <w:adjustRightInd w:val="0"/>
+        <w:spacing w:after="0" w:line="240" w:lineRule="auto"/>
+        <w:ind w:left="360"/>
+        <w:rPr>
+          <w:rFonts w:ascii="Times New Roman" w:hAnsi="Times New Roman" w:cs="Times New Roman"/>
+          <w:color w:val="000000"/>
+          <w:kern w:val="0"/>
+          <w:sz w:val="28"/>
+          <w:szCs w:val="28"/>
+          <w:lang w:val="en-US"/>
+          <w14:ligatures w14:val="none"/>
+        </w:rPr>
+      </w:pPr>
+    </w:p>
+    <w:p>
+      <w:pPr>
+        <w:pStyle w:val="ListParagraph"/>
+        <w:tabs>
+          <w:tab w:val="left" w:pos="560"/>
+          <w:tab w:val="left" w:pos="1120"/>
+          <w:tab w:val="left" w:pos="1680"/>
+          <w:tab w:val="left" w:pos="2240"/>
+          <w:tab w:val="left" w:pos="2800"/>
+          <w:tab w:val="left" w:pos="3360"/>
+          <w:tab w:val="left" w:pos="3920"/>
+          <w:tab w:val="left" w:pos="4480"/>
+          <w:tab w:val="left" w:pos="5040"/>
+          <w:tab w:val="left" w:pos="5600"/>
+          <w:tab w:val="left" w:pos="6160"/>
+          <w:tab w:val="left" w:pos="6720"/>
+        </w:tabs>
+        <w:autoSpaceDE w:val="0"/>
+        <w:autoSpaceDN w:val="0"/>
+        <w:adjustRightInd w:val="0"/>
+        <w:spacing w:after="0" w:line="240" w:lineRule="auto"/>
+        <w:ind w:left="360"/>
+        <w:rPr>
+          <w:rFonts w:ascii="Times New Roman" w:hAnsi="Times New Roman" w:cs="Times New Roman"/>
+          <w:color w:val="000000"/>
+          <w:kern w:val="0"/>
+          <w:sz w:val="28"/>
+          <w:szCs w:val="28"/>
+          <w:lang w:val="en-US"/>
+          <w14:ligatures w14:val="none"/>
+        </w:rPr>
+      </w:pPr>
+    </w:p>
+    <w:p>
+      <w:pPr>
+        <w:pStyle w:val="ListParagraph"/>
+        <w:tabs>
+          <w:tab w:val="left" w:pos="560"/>
+          <w:tab w:val="left" w:pos="1120"/>
+          <w:tab w:val="left" w:pos="1680"/>
+          <w:tab w:val="left" w:pos="2240"/>
+          <w:tab w:val="left" w:pos="2800"/>
+          <w:tab w:val="left" w:pos="3360"/>
+          <w:tab w:val="left" w:pos="3920"/>
+          <w:tab w:val="left" w:pos="4480"/>
+          <w:tab w:val="left" w:pos="5040"/>
+          <w:tab w:val="left" w:pos="5600"/>
+          <w:tab w:val="left" w:pos="6160"/>
+          <w:tab w:val="left" w:pos="6720"/>
+        </w:tabs>
+        <w:autoSpaceDE w:val="0"/>
+        <w:autoSpaceDN w:val="0"/>
+        <w:adjustRightInd w:val="0"/>
+        <w:spacing w:after="0" w:line="240" w:lineRule="auto"/>
+        <w:ind w:left="360"/>
+        <w:rPr>
+          <w:rFonts w:ascii="Times New Roman" w:hAnsi="Times New Roman" w:cs="Times New Roman"/>
+          <w:color w:val="000000"/>
+          <w:kern w:val="0"/>
+          <w:sz w:val="28"/>
+          <w:szCs w:val="28"/>
+          <w:lang w:val="en-US"/>
+          <w14:ligatures w14:val="none"/>
+        </w:rPr>
+      </w:pPr>
+    </w:p>
+    <w:p>
+      <w:pPr>
+        <w:pStyle w:val="ListParagraph"/>
+        <w:tabs>
+          <w:tab w:val="left" w:pos="560"/>
+          <w:tab w:val="left" w:pos="1120"/>
+          <w:tab w:val="left" w:pos="1680"/>
+          <w:tab w:val="left" w:pos="2240"/>
+          <w:tab w:val="left" w:pos="2800"/>
+          <w:tab w:val="left" w:pos="3360"/>
+          <w:tab w:val="left" w:pos="3920"/>
+          <w:tab w:val="left" w:pos="4480"/>
+          <w:tab w:val="left" w:pos="5040"/>
+          <w:tab w:val="left" w:pos="5600"/>
+          <w:tab w:val="left" w:pos="6160"/>
+          <w:tab w:val="left" w:pos="6720"/>
+        </w:tabs>
+        <w:autoSpaceDE w:val="0"/>
+        <w:autoSpaceDN w:val="0"/>
+        <w:adjustRightInd w:val="0"/>
+        <w:spacing w:after="0" w:line="240" w:lineRule="auto"/>
+        <w:ind w:left="360"/>
+        <w:rPr>
+          <w:rFonts w:ascii="Times New Roman" w:hAnsi="Times New Roman" w:cs="Times New Roman"/>
+          <w:color w:val="000000"/>
+          <w:kern w:val="0"/>
+          <w:sz w:val="28"/>
+          <w:szCs w:val="28"/>
+          <w:lang w:val="en-US"/>
+          <w14:ligatures w14:val="none"/>
+        </w:rPr>
+      </w:pPr>
+    </w:p>
+    <w:p>
+      <w:pPr>
+        <w:pStyle w:val="ListParagraph"/>
+        <w:tabs>
+          <w:tab w:val="left" w:pos="560"/>
+          <w:tab w:val="left" w:pos="1120"/>
+          <w:tab w:val="left" w:pos="1680"/>
+          <w:tab w:val="left" w:pos="2240"/>
+          <w:tab w:val="left" w:pos="2800"/>
+          <w:tab w:val="left" w:pos="3360"/>
+          <w:tab w:val="left" w:pos="3920"/>
+          <w:tab w:val="left" w:pos="4480"/>
+          <w:tab w:val="left" w:pos="5040"/>
+          <w:tab w:val="left" w:pos="5600"/>
+          <w:tab w:val="left" w:pos="6160"/>
+          <w:tab w:val="left" w:pos="6720"/>
+        </w:tabs>
+        <w:autoSpaceDE w:val="0"/>
+        <w:autoSpaceDN w:val="0"/>
+        <w:adjustRightInd w:val="0"/>
+        <w:spacing w:after="0" w:line="240" w:lineRule="auto"/>
+        <w:ind w:left="360"/>
+        <w:rPr>
+          <w:rFonts w:ascii="Times New Roman" w:hAnsi="Times New Roman" w:cs="Times New Roman"/>
+          <w:color w:val="000000"/>
+          <w:kern w:val="0"/>
+          <w:sz w:val="28"/>
+          <w:szCs w:val="28"/>
+          <w:lang w:val="en-US"/>
+          <w14:ligatures w14:val="none"/>
+        </w:rPr>
+      </w:pPr>
+    </w:p>
+    <w:p>
+      <w:pPr>
+        <w:rPr>
+          <w:b/>
+          <w:bCs/>
+          <w:sz w:val="36"/>
+          <w:szCs w:val="36"/>
+          <w:lang w:val="en-US"/>
+        </w:rPr>
+        <w:sectPr>
+          <w:pgSz w:w="11906" w:h="16838"/>
+          <w:pgMar w:top="1440" w:right="1440" w:bottom="1440" w:left="1440" w:header="708" w:footer="708" w:gutter="0"/>
+          <w:cols w:space="708"/>
+          <w:docGrid w:linePitch="360"/>
+        </w:sectPr>
+      </w:pPr>
+    </w:p>
+    <w:p>
+      <w:pPr>
+        <w:rPr>
+          <w:b/>
+          <w:bCs/>
+          <w:sz w:val="36"/>
+          <w:szCs w:val="36"/>
+          <w:lang w:val="en-US"/>
+        </w:rPr>
+      </w:pPr>
+      <w:r>
+        <w:rPr>
+          <w:b/>
+          <w:bCs/>
+          <w:sz w:val="36"/>
+          <w:szCs w:val="36"/>
+          <w:lang w:val="en-US"/>
+        </w:rPr>
+        <w:lastRenderedPageBreak/>
+        <w:t>BONUS - Convert the following CFG to PDA:</w:t>
+      </w:r>
+    </w:p>
+    <w:p>
+      <w:pPr>
+        <w:rPr>
+          <w:b/>
+          <w:bCs/>
+          <w:sz w:val="36"/>
+          <w:szCs w:val="36"/>
+          <w:lang w:val="en-US"/>
+        </w:rPr>
+      </w:pPr>
+      <w:r>
+        <w:rPr>
+          <w:b/>
+          <w:bCs/>
+          <w:noProof/>
+          <w:sz w:val="36"/>
+          <w:szCs w:val="36"/>
+          <w:lang w:val="en-US"/>
+        </w:rPr>
+        <w:drawing>
+          <wp:anchor distT="0" distB="0" distL="114300" distR="114300" simplePos="0" relativeHeight="251659264" behindDoc="0" locked="0" layoutInCell="1" allowOverlap="1" wp14:anchorId="19796E17" wp14:editId="5A6A1720">
+            <wp:simplePos x="0" y="0"/>
+            <wp:positionH relativeFrom="margin">
+              <wp:posOffset>-692785</wp:posOffset>
+            </wp:positionH>
+            <wp:positionV relativeFrom="page">
+              <wp:posOffset>2026920</wp:posOffset>
+            </wp:positionV>
+            <wp:extent cx="10245090" cy="3703320"/>
+            <wp:effectExtent l="0" t="0" r="3810" b="0"/>
+            <wp:wrapSquare wrapText="bothSides"/>
+            <wp:docPr id="719640739" name="Picture 1"/>
+            <wp:cNvGraphicFramePr>
+              <a:graphicFrameLocks xmlns:a="http://schemas.openxmlformats.org/drawingml/2006/main" noChangeAspect="1"/>
+            </wp:cNvGraphicFramePr>
+            <a:graphic xmlns:a="http://schemas.openxmlformats.org/drawingml/2006/main">
+              <a:graphicData uri="http://schemas.openxmlformats.org/drawingml/2006/picture">
+                <pic:pic xmlns:pic="http://schemas.openxmlformats.org/drawingml/2006/picture">
+                  <pic:nvPicPr>
+                    <pic:cNvPr id="0" name="Picture 1"/>
+                    <pic:cNvPicPr>
+                      <a:picLocks noChangeAspect="1" noChangeArrowheads="1"/>
+                    </pic:cNvPicPr>
+                  </pic:nvPicPr>
+                  <pic:blipFill>
+                    <a:blip r:embed="rId10" cstate="print">
+                      <a:extLst>
+                        <a:ext uri="{28A0092B-C50C-407E-A947-70E740481C1C}">
+                          <a14:useLocalDpi xmlns:a14="http://schemas.microsoft.com/office/drawing/2010/main" val="0"/>
+                        </a:ext>
+                      </a:extLst>
+                    </a:blip>
+                    <a:srcRect/>
+                    <a:stretch>
+                      <a:fillRect/>
+                    </a:stretch>
+                  </pic:blipFill>
+                  <pic:spPr bwMode="auto">
+                    <a:xfrm>
+                      <a:off x="0" y="0"/>
+                      <a:ext cx="10245090" cy="3703320"/>
+                    </a:xfrm>
+                    <a:prstGeom prst="rect">
+                      <a:avLst/>
+                    </a:prstGeom>
+                    <a:noFill/>
+                    <a:ln>
+                      <a:noFill/>
+                    </a:ln>
+                  </pic:spPr>
+                </pic:pic>
+              </a:graphicData>
+            </a:graphic>
+            <wp14:sizeRelH relativeFrom="margin">
+              <wp14:pctWidth>0</wp14:pctWidth>
+            </wp14:sizeRelH>
+            <wp14:sizeRelV relativeFrom="margin">
+              <wp14:pctHeight>0</wp14:pctHeight>
+            </wp14:sizeRelV>
+          </wp:anchor>
+        </w:drawing>
       </w:r>
     </w:p>
     <w:sectPr>
-      <w:pgSz w:w="11906" w:h="16838"/>
-      <w:pgMar w:top="1440" w:right="1440" w:bottom="1440" w:left="1440" w:header="708" w:footer="708" w:gutter="0"/>
+      <w:pgSz w:w="16838" w:h="11906" w:orient="landscape"/>
+      <w:pgMar w:top="1440" w:right="1440" w:bottom="1440" w:left="1440" w:header="706" w:footer="706" w:gutter="0"/>
       <w:cols w:space="708"/>
       <w:docGrid w:linePitch="360"/>
     </w:sectPr>
@@ -450,6 +2297,97 @@
 <file path=word/numbering.xml><?xml version="1.0" encoding="utf-8"?>
 <w:numbering xmlns:wpc="http://schemas.microsoft.com/office/word/2010/wordprocessingCanvas" xmlns:cx="http://schemas.microsoft.com/office/drawing/2014/chartex" xmlns:cx1="http://schemas.microsoft.com/office/drawing/2015/9/8/chartex" xmlns:cx2="http://schemas.microsoft.com/office/drawing/2015/10/21/chartex" xmlns:cx3="http://schemas.microsoft.com/office/drawing/2016/5/9/chartex" xmlns:cx4="http://schemas.microsoft.com/office/drawing/2016/5/10/chartex" xmlns:cx5="http://schemas.microsoft.com/office/drawing/2016/5/11/chartex" xmlns:cx6="http://schemas.microsoft.com/office/drawing/2016/5/12/chartex" xmlns:cx7="http://schemas.microsoft.com/office/drawing/2016/5/13/chartex" xmlns:cx8="http://schemas.microsoft.com/office/drawing/2016/5/14/chartex" xmlns:mc="http://schemas.openxmlformats.org/markup-compatibility/2006" xmlns:aink="http://schemas.microsoft.com/office/drawing/2016/ink" xmlns:am3d="http://schemas.microsoft.com/office/drawing/2017/model3d" xmlns:o="urn:schemas-microsoft-com:office:office" xmlns:oel="http://schemas.microsoft.com/office/2019/extlst" xmlns:r="http://schemas.openxmlformats.org/officeDocument/2006/relationships" xmlns:m="http://schemas.openxmlformats.org/officeDocument/2006/math" xmlns:v="urn:schemas-microsoft-com:vml" xmlns:wp14="http://schemas.microsoft.com/office/word/2010/wordprocessingDrawing" xmlns:wp="http://schemas.openxmlformats.org/drawingml/2006/wordprocessingDrawing" xmlns:w10="urn:schemas-microsoft-com:office:word" xmlns:w="http://schemas.openxmlformats.org/wordprocessingml/2006/main" xmlns:w14="http://schemas.microsoft.com/office/word/2010/wordml" xmlns:w15="http://schemas.microsoft.com/office/word/2012/wordml" xmlns:w16cex="http://schemas.microsoft.com/office/word/2018/wordml/cex" xmlns:w16cid="http://schemas.microsoft.com/office/word/2016/wordml/cid" xmlns:w16="http://schemas.microsoft.com/office/word/2018/wordml" xmlns:w16du="http://schemas.microsoft.com/office/word/2023/wordml/word16du" xmlns:w16sdtdh="http://schemas.microsoft.com/office/word/2020/wordml/sdtdatahash" xmlns:w16sdtfl="http://schemas.microsoft.com/office/word/2024/wordml/sdtformatlock" xmlns:w16se="http://schemas.microsoft.com/office/word/2015/wordml/symex" xmlns:wpg="http://schemas.microsoft.com/office/word/2010/wordprocessingGroup" xmlns:wpi="http://schemas.microsoft.com/office/word/2010/wordprocessingInk" xmlns:wne="http://schemas.microsoft.com/office/word/2006/wordml" xmlns:wps="http://schemas.microsoft.com/office/word/2010/wordprocessingShape" mc:Ignorable="w14 w15 w16se w16cid w16 w16cex w16sdtdh w16sdtfl w16du wp14">
   <w:abstractNum w:abstractNumId="0" w15:restartNumberingAfterBreak="0">
+    <w:nsid w:val="05E97127"/>
+    <w:multiLevelType w:val="hybridMultilevel"/>
+    <w:tmpl w:val="703C4140"/>
+    <w:lvl w:ilvl="0" w:tplc="FFFFFFFF">
+      <w:start w:val="1"/>
+      <w:numFmt w:val="decimal"/>
+      <w:lvlText w:val="%1."/>
+      <w:lvlJc w:val="left"/>
+      <w:pPr>
+        <w:ind w:left="720" w:hanging="360"/>
+      </w:pPr>
+      <w:rPr>
+        <w:rFonts w:ascii="Times New Roman" w:hAnsi="Times New Roman" w:cs="Times New Roman" w:hint="default"/>
+        <w:color w:val="000000"/>
+        <w:sz w:val="28"/>
+      </w:rPr>
+    </w:lvl>
+    <w:lvl w:ilvl="1" w:tplc="FFFFFFFF">
+      <w:start w:val="1"/>
+      <w:numFmt w:val="lowerLetter"/>
+      <w:lvlText w:val="%2."/>
+      <w:lvlJc w:val="left"/>
+      <w:pPr>
+        <w:ind w:left="1440" w:hanging="360"/>
+      </w:pPr>
+    </w:lvl>
+    <w:lvl w:ilvl="2" w:tplc="FFFFFFFF">
+      <w:start w:val="1"/>
+      <w:numFmt w:val="lowerRoman"/>
+      <w:lvlText w:val="%3."/>
+      <w:lvlJc w:val="right"/>
+      <w:pPr>
+        <w:ind w:left="2160" w:hanging="180"/>
+      </w:pPr>
+    </w:lvl>
+    <w:lvl w:ilvl="3" w:tplc="FFFFFFFF">
+      <w:start w:val="1"/>
+      <w:numFmt w:val="decimal"/>
+      <w:lvlText w:val="%4."/>
+      <w:lvlJc w:val="left"/>
+      <w:pPr>
+        <w:ind w:left="2880" w:hanging="360"/>
+      </w:pPr>
+    </w:lvl>
+    <w:lvl w:ilvl="4" w:tplc="FFFFFFFF">
+      <w:start w:val="1"/>
+      <w:numFmt w:val="lowerLetter"/>
+      <w:lvlText w:val="%5."/>
+      <w:lvlJc w:val="left"/>
+      <w:pPr>
+        <w:ind w:left="3600" w:hanging="360"/>
+      </w:pPr>
+    </w:lvl>
+    <w:lvl w:ilvl="5" w:tplc="FFFFFFFF">
+      <w:start w:val="1"/>
+      <w:numFmt w:val="lowerRoman"/>
+      <w:lvlText w:val="%6."/>
+      <w:lvlJc w:val="right"/>
+      <w:pPr>
+        <w:ind w:left="4320" w:hanging="180"/>
+      </w:pPr>
+    </w:lvl>
+    <w:lvl w:ilvl="6" w:tplc="FFFFFFFF">
+      <w:start w:val="1"/>
+      <w:numFmt w:val="decimal"/>
+      <w:lvlText w:val="%7."/>
+      <w:lvlJc w:val="left"/>
+      <w:pPr>
+        <w:ind w:left="5040" w:hanging="360"/>
+      </w:pPr>
+    </w:lvl>
+    <w:lvl w:ilvl="7" w:tplc="FFFFFFFF">
+      <w:start w:val="1"/>
+      <w:numFmt w:val="lowerLetter"/>
+      <w:lvlText w:val="%8."/>
+      <w:lvlJc w:val="left"/>
+      <w:pPr>
+        <w:ind w:left="5760" w:hanging="360"/>
+      </w:pPr>
+    </w:lvl>
+    <w:lvl w:ilvl="8" w:tplc="FFFFFFFF">
+      <w:start w:val="1"/>
+      <w:numFmt w:val="lowerRoman"/>
+      <w:lvlText w:val="%9."/>
+      <w:lvlJc w:val="right"/>
+      <w:pPr>
+        <w:ind w:left="6480" w:hanging="180"/>
+      </w:pPr>
+    </w:lvl>
+  </w:abstractNum>
+  <w:abstractNum w:abstractNumId="1" w15:restartNumberingAfterBreak="0">
     <w:nsid w:val="07933FC8"/>
     <w:multiLevelType w:val="hybridMultilevel"/>
     <w:tmpl w:val="B554EE7A"/>
@@ -538,7 +2476,134 @@
       </w:pPr>
     </w:lvl>
   </w:abstractNum>
+  <w:abstractNum w:abstractNumId="2" w15:restartNumberingAfterBreak="0">
+    <w:nsid w:val="22CF2420"/>
+    <w:multiLevelType w:val="hybridMultilevel"/>
+    <w:tmpl w:val="703C4140"/>
+    <w:lvl w:ilvl="0" w:tplc="835A8A5C">
+      <w:start w:val="1"/>
+      <w:numFmt w:val="decimal"/>
+      <w:lvlText w:val="%1."/>
+      <w:lvlJc w:val="left"/>
+      <w:pPr>
+        <w:ind w:left="360" w:hanging="360"/>
+      </w:pPr>
+      <w:rPr>
+        <w:rFonts w:ascii="Times New Roman" w:hAnsi="Times New Roman" w:cs="Times New Roman" w:hint="default"/>
+        <w:color w:val="000000"/>
+        <w:sz w:val="28"/>
+      </w:rPr>
+    </w:lvl>
+    <w:lvl w:ilvl="1" w:tplc="04090019">
+      <w:start w:val="1"/>
+      <w:numFmt w:val="lowerLetter"/>
+      <w:lvlText w:val="%2."/>
+      <w:lvlJc w:val="left"/>
+      <w:pPr>
+        <w:ind w:left="1440" w:hanging="360"/>
+      </w:pPr>
+    </w:lvl>
+    <w:lvl w:ilvl="2" w:tplc="0409001B">
+      <w:start w:val="1"/>
+      <w:numFmt w:val="lowerRoman"/>
+      <w:lvlText w:val="%3."/>
+      <w:lvlJc w:val="right"/>
+      <w:pPr>
+        <w:ind w:left="2160" w:hanging="180"/>
+      </w:pPr>
+    </w:lvl>
+    <w:lvl w:ilvl="3" w:tplc="0409000F">
+      <w:start w:val="1"/>
+      <w:numFmt w:val="decimal"/>
+      <w:lvlText w:val="%4."/>
+      <w:lvlJc w:val="left"/>
+      <w:pPr>
+        <w:ind w:left="2880" w:hanging="360"/>
+      </w:pPr>
+    </w:lvl>
+    <w:lvl w:ilvl="4" w:tplc="04090019">
+      <w:start w:val="1"/>
+      <w:numFmt w:val="lowerLetter"/>
+      <w:lvlText w:val="%5."/>
+      <w:lvlJc w:val="left"/>
+      <w:pPr>
+        <w:ind w:left="3600" w:hanging="360"/>
+      </w:pPr>
+    </w:lvl>
+    <w:lvl w:ilvl="5" w:tplc="0409001B">
+      <w:start w:val="1"/>
+      <w:numFmt w:val="lowerRoman"/>
+      <w:lvlText w:val="%6."/>
+      <w:lvlJc w:val="right"/>
+      <w:pPr>
+        <w:ind w:left="4320" w:hanging="180"/>
+      </w:pPr>
+    </w:lvl>
+    <w:lvl w:ilvl="6" w:tplc="0409000F">
+      <w:start w:val="1"/>
+      <w:numFmt w:val="decimal"/>
+      <w:lvlText w:val="%7."/>
+      <w:lvlJc w:val="left"/>
+      <w:pPr>
+        <w:ind w:left="5040" w:hanging="360"/>
+      </w:pPr>
+    </w:lvl>
+    <w:lvl w:ilvl="7" w:tplc="04090019">
+      <w:start w:val="1"/>
+      <w:numFmt w:val="lowerLetter"/>
+      <w:lvlText w:val="%8."/>
+      <w:lvlJc w:val="left"/>
+      <w:pPr>
+        <w:ind w:left="5760" w:hanging="360"/>
+      </w:pPr>
+    </w:lvl>
+    <w:lvl w:ilvl="8" w:tplc="0409001B">
+      <w:start w:val="1"/>
+      <w:numFmt w:val="lowerRoman"/>
+      <w:lvlText w:val="%9."/>
+      <w:lvlJc w:val="right"/>
+      <w:pPr>
+        <w:ind w:left="6480" w:hanging="180"/>
+      </w:pPr>
+    </w:lvl>
+  </w:abstractNum>
   <w:num w:numId="1" w16cid:durableId="1002973665">
+    <w:abstractNumId w:val="1"/>
+  </w:num>
+  <w:num w:numId="2" w16cid:durableId="852568292">
+    <w:abstractNumId w:val="2"/>
+    <w:lvlOverride w:ilvl="0">
+      <w:startOverride w:val="1"/>
+    </w:lvlOverride>
+    <w:lvlOverride w:ilvl="1">
+      <w:startOverride w:val="1"/>
+    </w:lvlOverride>
+    <w:lvlOverride w:ilvl="2">
+      <w:startOverride w:val="1"/>
+    </w:lvlOverride>
+    <w:lvlOverride w:ilvl="3">
+      <w:startOverride w:val="1"/>
+    </w:lvlOverride>
+    <w:lvlOverride w:ilvl="4">
+      <w:startOverride w:val="1"/>
+    </w:lvlOverride>
+    <w:lvlOverride w:ilvl="5">
+      <w:startOverride w:val="1"/>
+    </w:lvlOverride>
+    <w:lvlOverride w:ilvl="6">
+      <w:startOverride w:val="1"/>
+    </w:lvlOverride>
+    <w:lvlOverride w:ilvl="7">
+      <w:startOverride w:val="1"/>
+    </w:lvlOverride>
+    <w:lvlOverride w:ilvl="8">
+      <w:startOverride w:val="1"/>
+    </w:lvlOverride>
+  </w:num>
+  <w:num w:numId="3" w16cid:durableId="1164394751">
+    <w:abstractNumId w:val="2"/>
+  </w:num>
+  <w:num w:numId="4" w16cid:durableId="1087112886">
     <w:abstractNumId w:val="0"/>
   </w:num>
 </w:numbering>
@@ -553,7 +2618,7 @@
         <w:kern w:val="2"/>
         <w:sz w:val="22"/>
         <w:szCs w:val="22"/>
-        <w:lang w:val="en-SS" w:eastAsia="en-US" w:bidi="ar-SA"/>
+        <w:lang w:eastAsia="en-US" w:bidi="ar-SA"/>
         <w14:ligatures w14:val="standardContextual"/>
       </w:rPr>
     </w:rPrDefault>
@@ -1147,7 +3212,6 @@
   <w:style w:type="character" w:default="1" w:styleId="DefaultParagraphFont">
     <w:name w:val="Default Paragraph Font"/>
     <w:uiPriority w:val="1"/>
-    <w:semiHidden/>
     <w:unhideWhenUsed/>
   </w:style>
   <w:style w:type="table" w:default="1" w:styleId="TableNormal">
@@ -1461,6 +3525,11 @@
       <w:spacing w:val="5"/>
     </w:rPr>
   </w:style>
+  <w:style w:type="character" w:customStyle="1" w:styleId="mord">
+    <w:name w:val="mord"/>
+    <w:basedOn w:val="DefaultParagraphFont"/>
+    <w:rsid w:val="002D2EAC"/>
+  </w:style>
 </w:styles>
 </file>
 

</xml_diff>

<commit_message>
just put this here
</commit_message>
<xml_diff>
--- a/Assignment 3 rules and diagrams.docx
+++ b/Assignment 3 rules and diagrams.docx
@@ -27,247 +27,152 @@
         <w:rPr>
           <w:sz w:val="24"/>
           <w:szCs w:val="24"/>
-          <w:lang w:val="en-US"/>
         </w:rPr>
       </w:pPr>
       <w:r>
         <w:rPr>
           <w:sz w:val="24"/>
           <w:szCs w:val="24"/>
-          <w:lang w:val="en-US"/>
-        </w:rPr>
-        <w:t xml:space="preserve">1 - Write a CFG for accepting strings with equal number of </w:t>
-      </w:r>
-      <w:proofErr w:type="gramStart"/>
-      <w:r>
+        </w:rPr>
+        <w:t>1 - Write a CFG for accepting strings with equal number of a's and b's.</w:t>
+      </w:r>
+    </w:p>
+    <w:p>
+      <w:pPr>
+        <w:pStyle w:val="ListParagraph"/>
+        <w:rPr>
+          <w:color w:val="A02B93" w:themeColor="accent5"/>
+          <w:sz w:val="36"/>
+          <w:szCs w:val="36"/>
+        </w:rPr>
+      </w:pPr>
+      <w:r>
+        <w:rPr>
+          <w:color w:val="A02B93" w:themeColor="accent5"/>
+          <w:sz w:val="36"/>
+          <w:szCs w:val="36"/>
+        </w:rPr>
+        <w:t>S -&gt; aSb | bSa | ba | ab | ε</w:t>
+      </w:r>
+    </w:p>
+    <w:p>
+      <w:pPr>
         <w:rPr>
           <w:sz w:val="24"/>
           <w:szCs w:val="24"/>
-          <w:lang w:val="en-US"/>
-        </w:rPr>
-        <w:t>a's</w:t>
-      </w:r>
-      <w:proofErr w:type="gramEnd"/>
+        </w:rPr>
+      </w:pPr>
       <w:r>
         <w:rPr>
           <w:sz w:val="24"/>
           <w:szCs w:val="24"/>
-          <w:lang w:val="en-US"/>
-        </w:rPr>
-        <w:t xml:space="preserve"> and b's.</w:t>
-      </w:r>
-    </w:p>
-    <w:p>
-      <w:pPr>
-        <w:pStyle w:val="ListParagraph"/>
-        <w:rPr>
-          <w:color w:val="A02B93" w:themeColor="accent5"/>
-          <w:sz w:val="36"/>
-          <w:szCs w:val="36"/>
-        </w:rPr>
-      </w:pPr>
-      <w:r>
-        <w:rPr>
-          <w:color w:val="A02B93" w:themeColor="accent5"/>
-          <w:sz w:val="36"/>
-          <w:szCs w:val="36"/>
-        </w:rPr>
-        <w:t>S -&gt; aSb | bSa | ba | ab | ε</w:t>
-      </w:r>
-    </w:p>
-    <w:p>
-      <w:pPr>
+        </w:rPr>
+        <w:t>2-  Write a CFG for accepting strings where the number of b's is</w:t>
+      </w:r>
+      <w:r>
         <w:rPr>
           <w:sz w:val="24"/>
           <w:szCs w:val="24"/>
-          <w:lang w:val="en-US"/>
-        </w:rPr>
-      </w:pPr>
+        </w:rPr>
+        <w:t xml:space="preserve"> </w:t>
+      </w:r>
       <w:r>
         <w:rPr>
           <w:sz w:val="24"/>
           <w:szCs w:val="24"/>
-          <w:lang w:val="en-US"/>
-        </w:rPr>
-        <w:t>2-  Write a CFG for accepting strings where the number of b's is</w:t>
-      </w:r>
-      <w:r>
+        </w:rPr>
+        <w:t>twice the number of a's.</w:t>
+      </w:r>
+    </w:p>
+    <w:p>
+      <w:pPr>
+        <w:pStyle w:val="ListParagraph"/>
+        <w:rPr>
+          <w:color w:val="A02B93" w:themeColor="accent5"/>
+          <w:sz w:val="36"/>
+          <w:szCs w:val="36"/>
+        </w:rPr>
+      </w:pPr>
+      <w:r>
+        <w:rPr>
+          <w:color w:val="A02B93" w:themeColor="accent5"/>
+          <w:sz w:val="36"/>
+          <w:szCs w:val="36"/>
+        </w:rPr>
+        <w:t>S -&gt; bba | abb | aSbb | bbSa | ε</w:t>
+      </w:r>
+    </w:p>
+    <w:p>
+      <w:pPr>
         <w:rPr>
           <w:sz w:val="24"/>
           <w:szCs w:val="24"/>
-          <w:lang w:val="en-US"/>
-        </w:rPr>
-        <w:t xml:space="preserve"> </w:t>
-      </w:r>
+        </w:rPr>
+      </w:pPr>
       <w:r>
         <w:rPr>
           <w:sz w:val="24"/>
           <w:szCs w:val="24"/>
-          <w:lang w:val="en-US"/>
-        </w:rPr>
-        <w:t xml:space="preserve">twice the number of </w:t>
-      </w:r>
-      <w:proofErr w:type="gramStart"/>
+        </w:rPr>
+        <w:t>3- Write a CFG for accepting strings that is not a palindrome Σ = {a,b}.</w:t>
+      </w:r>
+    </w:p>
+    <w:p>
+      <w:pPr>
+        <w:pStyle w:val="ListParagraph"/>
+        <w:rPr>
+          <w:color w:val="A02B93" w:themeColor="accent5"/>
+          <w:sz w:val="36"/>
+          <w:szCs w:val="36"/>
+        </w:rPr>
+      </w:pPr>
+      <w:r>
+        <w:rPr>
+          <w:color w:val="A02B93" w:themeColor="accent5"/>
+          <w:sz w:val="36"/>
+          <w:szCs w:val="36"/>
+        </w:rPr>
+        <w:t>S -&gt; aSa | bSb | aTb | bTa</w:t>
+      </w:r>
+      <w:r>
+        <w:rPr>
+          <w:color w:val="A02B93" w:themeColor="accent5"/>
+          <w:sz w:val="36"/>
+          <w:szCs w:val="36"/>
+        </w:rPr>
+        <w:t>,</w:t>
+      </w:r>
+    </w:p>
+    <w:p>
+      <w:pPr>
+        <w:pStyle w:val="ListParagraph"/>
+        <w:rPr>
+          <w:color w:val="A02B93" w:themeColor="accent5"/>
+          <w:sz w:val="36"/>
+          <w:szCs w:val="36"/>
+        </w:rPr>
+      </w:pPr>
+      <w:r>
+        <w:rPr>
+          <w:color w:val="A02B93" w:themeColor="accent5"/>
+          <w:sz w:val="36"/>
+          <w:szCs w:val="36"/>
+        </w:rPr>
+        <w:t>T -&gt; aT | bT | ε</w:t>
+      </w:r>
+    </w:p>
+    <w:p>
+      <w:pPr>
+        <w:rPr>
+          <w:color w:val="A02B93" w:themeColor="accent5"/>
+          <w:sz w:val="36"/>
+          <w:szCs w:val="36"/>
+        </w:rPr>
+      </w:pPr>
       <w:r>
         <w:rPr>
           <w:sz w:val="24"/>
           <w:szCs w:val="24"/>
-          <w:lang w:val="en-US"/>
-        </w:rPr>
-        <w:t>a's</w:t>
-      </w:r>
-      <w:proofErr w:type="gramEnd"/>
-      <w:r>
-        <w:rPr>
-          <w:sz w:val="24"/>
-          <w:szCs w:val="24"/>
-          <w:lang w:val="en-US"/>
-        </w:rPr>
-        <w:t>.</w:t>
-      </w:r>
-    </w:p>
-    <w:p>
-      <w:pPr>
-        <w:pStyle w:val="ListParagraph"/>
-        <w:rPr>
-          <w:color w:val="A02B93" w:themeColor="accent5"/>
-          <w:sz w:val="36"/>
-          <w:szCs w:val="36"/>
-        </w:rPr>
-      </w:pPr>
-      <w:r>
-        <w:rPr>
-          <w:color w:val="A02B93" w:themeColor="accent5"/>
-          <w:sz w:val="36"/>
-          <w:szCs w:val="36"/>
-        </w:rPr>
-        <w:t>S -&gt; bba | abb | aSbb | bbSa | ε</w:t>
-      </w:r>
-    </w:p>
-    <w:p>
-      <w:pPr>
-        <w:rPr>
-          <w:sz w:val="24"/>
-          <w:szCs w:val="24"/>
-          <w:lang w:val="en-US"/>
-        </w:rPr>
-      </w:pPr>
-      <w:r>
-        <w:rPr>
-          <w:sz w:val="24"/>
-          <w:szCs w:val="24"/>
-          <w:lang w:val="en-US"/>
-        </w:rPr>
-        <w:t xml:space="preserve">3- Write a CFG for accepting strings that </w:t>
-      </w:r>
-      <w:proofErr w:type="gramStart"/>
-      <w:r>
-        <w:rPr>
-          <w:sz w:val="24"/>
-          <w:szCs w:val="24"/>
-          <w:lang w:val="en-US"/>
-        </w:rPr>
-        <w:t>is</w:t>
-      </w:r>
-      <w:proofErr w:type="gramEnd"/>
-      <w:r>
-        <w:rPr>
-          <w:sz w:val="24"/>
-          <w:szCs w:val="24"/>
-          <w:lang w:val="en-US"/>
-        </w:rPr>
-        <w:t xml:space="preserve"> not a palindrome Σ = {</w:t>
-      </w:r>
-      <w:proofErr w:type="spellStart"/>
-      <w:r>
-        <w:rPr>
-          <w:sz w:val="24"/>
-          <w:szCs w:val="24"/>
-          <w:lang w:val="en-US"/>
-        </w:rPr>
-        <w:t>a,</w:t>
-      </w:r>
-      <w:proofErr w:type="gramStart"/>
-      <w:r>
-        <w:rPr>
-          <w:sz w:val="24"/>
-          <w:szCs w:val="24"/>
-          <w:lang w:val="en-US"/>
-        </w:rPr>
-        <w:t>b</w:t>
-      </w:r>
-      <w:proofErr w:type="spellEnd"/>
-      <w:r>
-        <w:rPr>
-          <w:sz w:val="24"/>
-          <w:szCs w:val="24"/>
-          <w:lang w:val="en-US"/>
-        </w:rPr>
-        <w:t>}.</w:t>
-      </w:r>
-      <w:proofErr w:type="gramEnd"/>
-    </w:p>
-    <w:p>
-      <w:pPr>
-        <w:pStyle w:val="ListParagraph"/>
-        <w:rPr>
-          <w:color w:val="A02B93" w:themeColor="accent5"/>
-          <w:sz w:val="36"/>
-          <w:szCs w:val="36"/>
-          <w:lang w:val="en-US"/>
-        </w:rPr>
-      </w:pPr>
-      <w:r>
-        <w:rPr>
-          <w:color w:val="A02B93" w:themeColor="accent5"/>
-          <w:sz w:val="36"/>
-          <w:szCs w:val="36"/>
-        </w:rPr>
-        <w:t>S -&gt; aSa | bSb | aTb | bTa</w:t>
-      </w:r>
-      <w:r>
-        <w:rPr>
-          <w:color w:val="A02B93" w:themeColor="accent5"/>
-          <w:sz w:val="36"/>
-          <w:szCs w:val="36"/>
-          <w:lang w:val="en-US"/>
-        </w:rPr>
-        <w:t>,</w:t>
-      </w:r>
-    </w:p>
-    <w:p>
-      <w:pPr>
-        <w:pStyle w:val="ListParagraph"/>
-        <w:rPr>
-          <w:color w:val="A02B93" w:themeColor="accent5"/>
-          <w:sz w:val="36"/>
-          <w:szCs w:val="36"/>
-          <w:lang w:val="en-US"/>
-        </w:rPr>
-      </w:pPr>
-      <w:r>
-        <w:rPr>
-          <w:color w:val="A02B93" w:themeColor="accent5"/>
-          <w:sz w:val="36"/>
-          <w:szCs w:val="36"/>
-        </w:rPr>
-        <w:t>T -&gt; aT | bT | ε</w:t>
-      </w:r>
-    </w:p>
-    <w:p>
-      <w:pPr>
-        <w:rPr>
-          <w:color w:val="A02B93" w:themeColor="accent5"/>
-          <w:sz w:val="36"/>
-          <w:szCs w:val="36"/>
-          <w:lang w:val="en-US"/>
-        </w:rPr>
-      </w:pPr>
-      <w:r>
-        <w:rPr>
-          <w:sz w:val="24"/>
-          <w:szCs w:val="24"/>
-          <w:lang w:val="en-US"/>
         </w:rPr>
         <w:t>4- Write a CFG for accepting a language {</w:t>
       </w:r>
@@ -276,7 +181,6 @@
           <w:rFonts w:ascii="Cambria Math" w:hAnsi="Cambria Math" w:cs="Cambria Math"/>
           <w:sz w:val="24"/>
           <w:szCs w:val="24"/>
-          <w:lang w:val="en-US"/>
         </w:rPr>
         <w:t>𝑎</w:t>
       </w:r>
@@ -284,7 +188,6 @@
         <w:rPr>
           <w:sz w:val="24"/>
           <w:szCs w:val="24"/>
-          <w:lang w:val="en-US"/>
         </w:rPr>
         <w:t xml:space="preserve"> 2</w:t>
       </w:r>
@@ -293,7 +196,6 @@
           <w:rFonts w:ascii="Cambria Math" w:hAnsi="Cambria Math" w:cs="Cambria Math"/>
           <w:sz w:val="24"/>
           <w:szCs w:val="24"/>
-          <w:lang w:val="en-US"/>
         </w:rPr>
         <w:t>𝑛</w:t>
       </w:r>
@@ -301,7 +203,6 @@
         <w:rPr>
           <w:sz w:val="24"/>
           <w:szCs w:val="24"/>
-          <w:lang w:val="en-US"/>
         </w:rPr>
         <w:t xml:space="preserve"> +3 </w:t>
       </w:r>
@@ -310,7 +211,6 @@
           <w:rFonts w:ascii="Cambria Math" w:hAnsi="Cambria Math" w:cs="Cambria Math"/>
           <w:sz w:val="24"/>
           <w:szCs w:val="24"/>
-          <w:lang w:val="en-US"/>
         </w:rPr>
         <w:t>𝑏</w:t>
       </w:r>
@@ -318,7 +218,6 @@
         <w:rPr>
           <w:sz w:val="24"/>
           <w:szCs w:val="24"/>
-          <w:lang w:val="en-US"/>
         </w:rPr>
         <w:t xml:space="preserve"> </w:t>
       </w:r>
@@ -327,7 +226,6 @@
           <w:rFonts w:ascii="Cambria Math" w:hAnsi="Cambria Math" w:cs="Cambria Math"/>
           <w:sz w:val="24"/>
           <w:szCs w:val="24"/>
-          <w:lang w:val="en-US"/>
         </w:rPr>
         <w:t>𝑛</w:t>
       </w:r>
@@ -335,7 +233,6 @@
         <w:rPr>
           <w:sz w:val="24"/>
           <w:szCs w:val="24"/>
-          <w:lang w:val="en-US"/>
         </w:rPr>
         <w:t xml:space="preserve"> | n&gt;=0}.</w:t>
       </w:r>
@@ -355,7 +252,7 @@
           <w:color w:val="A02B93" w:themeColor="accent5"/>
           <w:sz w:val="36"/>
           <w:szCs w:val="36"/>
-          <w:lang w:val="en-US" w:bidi="ar-EG"/>
+          <w:lang w:bidi="ar-EG"/>
         </w:rPr>
       </w:pPr>
       <w:r>
@@ -371,78 +268,29 @@
           <w:color w:val="A02B93" w:themeColor="accent5"/>
           <w:sz w:val="36"/>
           <w:szCs w:val="36"/>
-          <w:lang w:val="en-US" w:bidi="ar-EG"/>
-        </w:rPr>
-        <w:t xml:space="preserve"> </w:t>
-      </w:r>
-      <w:proofErr w:type="spellStart"/>
-      <w:r>
+          <w:lang w:bidi="ar-EG"/>
+        </w:rPr>
+        <w:t xml:space="preserve"> aaaT,</w:t>
+      </w:r>
+    </w:p>
+    <w:p>
+      <w:pPr>
+        <w:pStyle w:val="ListParagraph"/>
         <w:rPr>
           <w:color w:val="A02B93" w:themeColor="accent5"/>
           <w:sz w:val="36"/>
           <w:szCs w:val="36"/>
-          <w:lang w:val="en-US" w:bidi="ar-EG"/>
-        </w:rPr>
-        <w:t>aaaT</w:t>
-      </w:r>
-      <w:proofErr w:type="spellEnd"/>
+          <w:lang w:bidi="ar-EG"/>
+        </w:rPr>
+      </w:pPr>
       <w:r>
         <w:rPr>
           <w:color w:val="A02B93" w:themeColor="accent5"/>
           <w:sz w:val="36"/>
           <w:szCs w:val="36"/>
-          <w:lang w:val="en-US" w:bidi="ar-EG"/>
-        </w:rPr>
-        <w:t>,</w:t>
-      </w:r>
-    </w:p>
-    <w:p>
-      <w:pPr>
-        <w:pStyle w:val="ListParagraph"/>
-        <w:rPr>
-          <w:color w:val="A02B93" w:themeColor="accent5"/>
-          <w:sz w:val="36"/>
-          <w:szCs w:val="36"/>
-          <w:lang w:val="en-US" w:bidi="ar-EG"/>
-        </w:rPr>
-      </w:pPr>
-      <w:r>
-        <w:rPr>
-          <w:color w:val="A02B93" w:themeColor="accent5"/>
-          <w:sz w:val="36"/>
-          <w:szCs w:val="36"/>
-          <w:lang w:val="en-US" w:bidi="ar-EG"/>
-        </w:rPr>
-        <w:t xml:space="preserve">T-&gt; </w:t>
-      </w:r>
-      <w:proofErr w:type="spellStart"/>
-      <w:r>
-        <w:rPr>
-          <w:color w:val="A02B93" w:themeColor="accent5"/>
-          <w:sz w:val="36"/>
-          <w:szCs w:val="36"/>
-          <w:lang w:val="en-US" w:bidi="ar-EG"/>
-        </w:rPr>
-        <w:t>aaTb</w:t>
-      </w:r>
-      <w:proofErr w:type="spellEnd"/>
-      <w:r>
-        <w:rPr>
-          <w:color w:val="A02B93" w:themeColor="accent5"/>
-          <w:sz w:val="36"/>
-          <w:szCs w:val="36"/>
-          <w:lang w:val="en-US" w:bidi="ar-EG"/>
-        </w:rPr>
-        <w:t xml:space="preserve"> | </w:t>
-      </w:r>
-      <w:r>
-        <w:rPr>
-          <w:color w:val="A02B93" w:themeColor="accent5"/>
-          <w:sz w:val="36"/>
-          <w:szCs w:val="36"/>
           <w:lang w:bidi="ar-EG"/>
         </w:rPr>
-        <w:t>ε</w:t>
+        <w:t>T-&gt; aaTb | ε</w:t>
       </w:r>
     </w:p>
     <w:p>
@@ -459,7 +307,6 @@
           <w:kern w:val="0"/>
           <w:sz w:val="28"/>
           <w:szCs w:val="28"/>
-          <w:lang w:val="en-US"/>
         </w:rPr>
         <w:t>5- Write a CFG for accepting a language {</w:t>
       </w:r>
@@ -468,7 +315,6 @@
           <w:rFonts w:ascii="Cambria Math" w:hAnsi="Cambria Math" w:cs="Cambria Math"/>
           <w:color w:val="000000"/>
           <w:kern w:val="0"/>
-          <w:lang w:val="en-US"/>
         </w:rPr>
         <w:t>𝑎</w:t>
       </w:r>
@@ -477,7 +323,6 @@
           <w:rFonts w:ascii="Helvetica" w:hAnsi="Helvetica" w:cs="Helvetica"/>
           <w:color w:val="000000"/>
           <w:kern w:val="0"/>
-          <w:lang w:val="en-US"/>
         </w:rPr>
         <w:t xml:space="preserve"> </w:t>
       </w:r>
@@ -488,7 +333,6 @@
           <w:kern w:val="0"/>
           <w:sz w:val="16"/>
           <w:szCs w:val="16"/>
-          <w:lang w:val="en-US"/>
         </w:rPr>
         <w:t>n</w:t>
       </w:r>
@@ -497,7 +341,6 @@
           <w:rFonts w:ascii="Times New Roman" w:hAnsi="Times New Roman" w:cs="Times New Roman"/>
           <w:color w:val="000000"/>
           <w:kern w:val="0"/>
-          <w:lang w:val="en-US"/>
         </w:rPr>
         <w:t xml:space="preserve"> </w:t>
       </w:r>
@@ -506,7 +349,6 @@
           <w:rFonts w:ascii="Cambria Math" w:hAnsi="Cambria Math" w:cs="Cambria Math"/>
           <w:color w:val="000000"/>
           <w:kern w:val="0"/>
-          <w:lang w:val="en-US"/>
         </w:rPr>
         <w:t>𝑏</w:t>
       </w:r>
@@ -515,7 +357,6 @@
           <w:rFonts w:ascii="Helvetica" w:hAnsi="Helvetica" w:cs="Helvetica"/>
           <w:color w:val="000000"/>
           <w:kern w:val="0"/>
-          <w:lang w:val="en-US"/>
         </w:rPr>
         <w:t xml:space="preserve"> </w:t>
       </w:r>
@@ -526,7 +367,6 @@
           <w:kern w:val="0"/>
           <w:sz w:val="16"/>
           <w:szCs w:val="16"/>
-          <w:lang w:val="en-US"/>
         </w:rPr>
         <w:t>m</w:t>
       </w:r>
@@ -537,7 +377,6 @@
           <w:iCs/>
           <w:color w:val="000000"/>
           <w:kern w:val="0"/>
-          <w:lang w:val="en-US"/>
         </w:rPr>
         <w:t xml:space="preserve"> </w:t>
       </w:r>
@@ -548,7 +387,6 @@
           <w:kern w:val="0"/>
           <w:sz w:val="28"/>
           <w:szCs w:val="28"/>
-          <w:lang w:val="en-US"/>
         </w:rPr>
         <w:t>| n&gt;m and m&gt;=0}.</w:t>
       </w:r>
@@ -594,79 +432,70 @@
         <w:rPr>
           <w:sz w:val="36"/>
           <w:szCs w:val="36"/>
-          <w:lang w:val="en-US"/>
-        </w:rPr>
-      </w:pPr>
-    </w:p>
-    <w:p>
-      <w:pPr>
-        <w:rPr>
-          <w:sz w:val="36"/>
-          <w:szCs w:val="36"/>
-          <w:lang w:val="en-US"/>
-        </w:rPr>
-      </w:pPr>
-    </w:p>
-    <w:p>
-      <w:pPr>
-        <w:rPr>
-          <w:sz w:val="36"/>
-          <w:szCs w:val="36"/>
-          <w:lang w:val="en-US"/>
-        </w:rPr>
-      </w:pPr>
-    </w:p>
-    <w:p>
-      <w:pPr>
-        <w:rPr>
-          <w:sz w:val="36"/>
-          <w:szCs w:val="36"/>
-          <w:lang w:val="en-US"/>
-        </w:rPr>
-      </w:pPr>
-    </w:p>
-    <w:p>
-      <w:pPr>
-        <w:rPr>
-          <w:sz w:val="36"/>
-          <w:szCs w:val="36"/>
-          <w:lang w:val="en-US"/>
-        </w:rPr>
-      </w:pPr>
-    </w:p>
-    <w:p>
-      <w:pPr>
-        <w:rPr>
-          <w:sz w:val="36"/>
-          <w:szCs w:val="36"/>
-          <w:lang w:val="en-US"/>
-        </w:rPr>
-      </w:pPr>
-    </w:p>
-    <w:p>
-      <w:pPr>
-        <w:rPr>
-          <w:sz w:val="36"/>
-          <w:szCs w:val="36"/>
-          <w:lang w:val="en-US"/>
-        </w:rPr>
-      </w:pPr>
-    </w:p>
-    <w:p>
-      <w:pPr>
-        <w:rPr>
-          <w:sz w:val="36"/>
-          <w:szCs w:val="36"/>
-          <w:lang w:val="en-US"/>
-        </w:rPr>
-      </w:pPr>
-    </w:p>
-    <w:p>
-      <w:pPr>
-        <w:rPr>
-          <w:sz w:val="36"/>
-          <w:szCs w:val="36"/>
-          <w:lang w:val="en-US"/>
+        </w:rPr>
+      </w:pPr>
+    </w:p>
+    <w:p>
+      <w:pPr>
+        <w:rPr>
+          <w:sz w:val="36"/>
+          <w:szCs w:val="36"/>
+        </w:rPr>
+      </w:pPr>
+    </w:p>
+    <w:p>
+      <w:pPr>
+        <w:rPr>
+          <w:sz w:val="36"/>
+          <w:szCs w:val="36"/>
+        </w:rPr>
+      </w:pPr>
+    </w:p>
+    <w:p>
+      <w:pPr>
+        <w:rPr>
+          <w:sz w:val="36"/>
+          <w:szCs w:val="36"/>
+        </w:rPr>
+      </w:pPr>
+    </w:p>
+    <w:p>
+      <w:pPr>
+        <w:rPr>
+          <w:sz w:val="36"/>
+          <w:szCs w:val="36"/>
+        </w:rPr>
+      </w:pPr>
+    </w:p>
+    <w:p>
+      <w:pPr>
+        <w:rPr>
+          <w:sz w:val="36"/>
+          <w:szCs w:val="36"/>
+        </w:rPr>
+      </w:pPr>
+    </w:p>
+    <w:p>
+      <w:pPr>
+        <w:rPr>
+          <w:sz w:val="36"/>
+          <w:szCs w:val="36"/>
+        </w:rPr>
+      </w:pPr>
+    </w:p>
+    <w:p>
+      <w:pPr>
+        <w:rPr>
+          <w:sz w:val="36"/>
+          <w:szCs w:val="36"/>
+        </w:rPr>
+      </w:pPr>
+    </w:p>
+    <w:p>
+      <w:pPr>
+        <w:rPr>
+          <w:sz w:val="36"/>
+          <w:szCs w:val="36"/>
         </w:rPr>
       </w:pPr>
     </w:p>
@@ -677,7 +506,6 @@
           <w:bCs/>
           <w:sz w:val="36"/>
           <w:szCs w:val="36"/>
-          <w:lang w:val="en-US"/>
         </w:rPr>
       </w:pPr>
       <w:r>
@@ -686,7 +514,6 @@
           <w:bCs/>
           <w:sz w:val="36"/>
           <w:szCs w:val="36"/>
-          <w:lang w:val="en-US"/>
         </w:rPr>
         <w:lastRenderedPageBreak/>
         <w:t>PDA</w:t>
@@ -701,14 +528,12 @@
         <w:rPr>
           <w:sz w:val="28"/>
           <w:szCs w:val="28"/>
-          <w:lang w:val="en-US"/>
-        </w:rPr>
-      </w:pPr>
-      <w:r>
-        <w:rPr>
-          <w:sz w:val="28"/>
-          <w:szCs w:val="28"/>
-          <w:lang w:val="en-US"/>
+        </w:rPr>
+      </w:pPr>
+      <w:r>
+        <w:rPr>
+          <w:sz w:val="28"/>
+          <w:szCs w:val="28"/>
         </w:rPr>
         <w:t>Design a PDA for accepting a language {</w:t>
       </w:r>
@@ -717,7 +542,6 @@
           <w:rStyle w:val="mord"/>
           <w:sz w:val="32"/>
           <w:szCs w:val="32"/>
-          <w:lang w:val="en-US"/>
         </w:rPr>
         <w:t>a</w:t>
       </w:r>
@@ -759,38 +583,9 @@
         <w:rPr>
           <w:sz w:val="28"/>
           <w:szCs w:val="28"/>
-          <w:lang w:val="en-US"/>
-        </w:rPr>
-        <w:t>|</w:t>
-      </w:r>
-      <w:proofErr w:type="spellStart"/>
-      <w:r>
-        <w:rPr>
-          <w:sz w:val="28"/>
-          <w:szCs w:val="28"/>
-          <w:lang w:val="en-US"/>
-        </w:rPr>
-        <w:t>n,m</w:t>
-      </w:r>
-      <w:proofErr w:type="spellEnd"/>
-      <w:r>
-        <w:rPr>
-          <w:sz w:val="28"/>
-          <w:szCs w:val="28"/>
-          <w:lang w:val="en-US"/>
-        </w:rPr>
-        <w:t>&gt;=</w:t>
-      </w:r>
-      <w:proofErr w:type="gramStart"/>
-      <w:r>
-        <w:rPr>
-          <w:sz w:val="28"/>
-          <w:szCs w:val="28"/>
-          <w:lang w:val="en-US"/>
-        </w:rPr>
-        <w:t>0}.</w:t>
-      </w:r>
-      <w:proofErr w:type="gramEnd"/>
+        </w:rPr>
+        <w:t>|n,m&gt;=0}.</w:t>
+      </w:r>
     </w:p>
     <w:p>
       <w:pPr>
@@ -798,16 +593,15 @@
         <w:rPr>
           <w:sz w:val="28"/>
           <w:szCs w:val="28"/>
-          <w:lang w:val="en-US"/>
         </w:rPr>
       </w:pPr>
       <w:r>
         <w:rPr>
           <w:b/>
           <w:bCs/>
-          <w:sz w:val="36"/>
-          <w:szCs w:val="36"/>
-          <w:lang w:val="en-US"/>
+          <w:noProof/>
+          <w:sz w:val="36"/>
+          <w:szCs w:val="36"/>
         </w:rPr>
         <w:drawing>
           <wp:anchor distT="0" distB="0" distL="114300" distR="114300" simplePos="0" relativeHeight="251658240" behindDoc="0" locked="0" layoutInCell="1" allowOverlap="1" wp14:anchorId="26125EBF" wp14:editId="43E046A5">
@@ -874,17 +668,15 @@
           <w:kern w:val="0"/>
           <w:sz w:val="28"/>
           <w:szCs w:val="28"/>
-          <w:lang w:val="en-US"/>
-        </w:rPr>
-      </w:pPr>
-      <w:r>
-        <w:rPr>
-          <w:rFonts w:ascii="Times New Roman" w:hAnsi="Times New Roman" w:cs="Times New Roman"/>
-          <w:color w:val="000000"/>
-          <w:kern w:val="0"/>
-          <w:sz w:val="28"/>
-          <w:szCs w:val="28"/>
-          <w:lang w:val="en-US"/>
+        </w:rPr>
+      </w:pPr>
+      <w:r>
+        <w:rPr>
+          <w:rFonts w:ascii="Times New Roman" w:hAnsi="Times New Roman" w:cs="Times New Roman"/>
+          <w:color w:val="000000"/>
+          <w:kern w:val="0"/>
+          <w:sz w:val="28"/>
+          <w:szCs w:val="28"/>
         </w:rPr>
         <w:t>Design a PDA for accepting a language {a</w:t>
       </w:r>
@@ -895,7 +687,6 @@
           <w:kern w:val="0"/>
           <w:sz w:val="18"/>
           <w:szCs w:val="18"/>
-          <w:lang w:val="en-US"/>
         </w:rPr>
         <w:t>3n</w:t>
       </w:r>
@@ -906,7 +697,6 @@
           <w:kern w:val="0"/>
           <w:sz w:val="28"/>
           <w:szCs w:val="28"/>
-          <w:lang w:val="en-US"/>
         </w:rPr>
         <w:t>b</w:t>
       </w:r>
@@ -917,7 +707,6 @@
           <w:kern w:val="0"/>
           <w:sz w:val="18"/>
           <w:szCs w:val="18"/>
-          <w:lang w:val="en-US"/>
         </w:rPr>
         <w:t>2n</w:t>
       </w:r>
@@ -928,23 +717,9 @@
           <w:kern w:val="0"/>
           <w:sz w:val="28"/>
           <w:szCs w:val="28"/>
-          <w:lang w:val="en-US"/>
-        </w:rPr>
-        <w:t xml:space="preserve"> n&gt;=</w:t>
-      </w:r>
-      <w:proofErr w:type="gramStart"/>
-      <w:r>
-        <w:rPr>
-          <w:rFonts w:ascii="Times New Roman" w:hAnsi="Times New Roman" w:cs="Times New Roman"/>
-          <w:color w:val="000000"/>
-          <w:kern w:val="0"/>
-          <w:sz w:val="28"/>
-          <w:szCs w:val="28"/>
-          <w:lang w:val="en-US"/>
-        </w:rPr>
-        <w:t>1}.</w:t>
-      </w:r>
-      <w:proofErr w:type="gramEnd"/>
+        </w:rPr>
+        <w:t xml:space="preserve"> n&gt;=1}.</w:t>
+      </w:r>
     </w:p>
     <w:p>
       <w:pPr>
@@ -955,17 +730,16 @@
           <w:kern w:val="0"/>
           <w:sz w:val="28"/>
           <w:szCs w:val="28"/>
-          <w:lang w:val="en-US"/>
-        </w:rPr>
-      </w:pPr>
-      <w:r>
-        <w:rPr>
-          <w:rFonts w:ascii="Times New Roman" w:hAnsi="Times New Roman" w:cs="Times New Roman"/>
-          <w:color w:val="000000"/>
-          <w:kern w:val="0"/>
-          <w:sz w:val="28"/>
-          <w:szCs w:val="28"/>
-          <w:lang w:val="en-US"/>
+        </w:rPr>
+      </w:pPr>
+      <w:r>
+        <w:rPr>
+          <w:rFonts w:ascii="Times New Roman" w:hAnsi="Times New Roman" w:cs="Times New Roman"/>
+          <w:noProof/>
+          <w:color w:val="000000"/>
+          <w:kern w:val="0"/>
+          <w:sz w:val="28"/>
+          <w:szCs w:val="28"/>
         </w:rPr>
         <w:drawing>
           <wp:inline distT="0" distB="0" distL="0" distR="0" wp14:anchorId="431AADAA" wp14:editId="2BF8B39B">
@@ -1013,7 +787,6 @@
           <w:kern w:val="0"/>
           <w:sz w:val="28"/>
           <w:szCs w:val="28"/>
-          <w:lang w:val="en-US"/>
         </w:rPr>
       </w:pPr>
     </w:p>
@@ -1027,68 +800,30 @@
         <w:spacing w:line="276" w:lineRule="auto"/>
         <w:rPr>
           <w:color w:val="7030A0"/>
-          <w:lang w:val="en-US"/>
-        </w:rPr>
-      </w:pPr>
-      <w:r>
-        <w:rPr>
-          <w:rFonts w:ascii="Times New Roman" w:hAnsi="Times New Roman" w:cs="Times New Roman"/>
-          <w:color w:val="000000"/>
-          <w:kern w:val="0"/>
-          <w:sz w:val="28"/>
-          <w:szCs w:val="28"/>
-          <w:lang w:val="en-US"/>
-        </w:rPr>
-        <w:t xml:space="preserve">Design a PDA for accepting a language that consists of </w:t>
-      </w:r>
-      <w:proofErr w:type="gramStart"/>
-      <w:r>
-        <w:rPr>
-          <w:rFonts w:ascii="Times New Roman" w:hAnsi="Times New Roman" w:cs="Times New Roman"/>
-          <w:color w:val="000000"/>
-          <w:kern w:val="0"/>
-          <w:sz w:val="28"/>
-          <w:szCs w:val="28"/>
-          <w:lang w:val="en-US"/>
-        </w:rPr>
-        <w:t>strings of</w:t>
-      </w:r>
-      <w:r>
-        <w:rPr>
-          <w:rFonts w:ascii="Times New Roman" w:hAnsi="Times New Roman" w:cs="Times New Roman"/>
-          <w:color w:val="000000"/>
-          <w:kern w:val="0"/>
-          <w:sz w:val="28"/>
-          <w:szCs w:val="28"/>
-          <w:lang w:val="en-US"/>
-        </w:rPr>
-        <w:t xml:space="preserve"> </w:t>
-      </w:r>
-      <w:r>
-        <w:rPr>
-          <w:rFonts w:ascii="Times New Roman" w:hAnsi="Times New Roman" w:cs="Times New Roman"/>
-          <w:color w:val="000000"/>
-          <w:kern w:val="0"/>
-          <w:sz w:val="28"/>
-          <w:szCs w:val="28"/>
-          <w:lang w:val="en-US"/>
-        </w:rPr>
-        <w:t>balanced</w:t>
-      </w:r>
-      <w:proofErr w:type="gramEnd"/>
+        </w:rPr>
+      </w:pPr>
+      <w:r>
+        <w:rPr>
+          <w:rFonts w:ascii="Times New Roman" w:hAnsi="Times New Roman" w:cs="Times New Roman"/>
+          <w:color w:val="000000"/>
+          <w:kern w:val="0"/>
+          <w:sz w:val="28"/>
+          <w:szCs w:val="28"/>
+        </w:rPr>
+        <w:t>Design a PDA for accepting a language that consists of strings of balanced</w:t>
+      </w:r>
     </w:p>
     <w:p>
       <w:pPr>
         <w:spacing w:line="276" w:lineRule="auto"/>
         <w:rPr>
           <w:color w:val="7030A0"/>
-          <w:lang w:val="en-US"/>
-        </w:rPr>
-      </w:pPr>
-      <w:r>
-        <w:rPr>
+        </w:rPr>
+      </w:pPr>
+      <w:r>
+        <w:rPr>
+          <w:noProof/>
           <w:color w:val="7030A0"/>
-          <w:lang w:val="en-US"/>
         </w:rPr>
         <w:drawing>
           <wp:inline distT="0" distB="0" distL="0" distR="0" wp14:anchorId="078B4EC7" wp14:editId="4414451F">
@@ -1143,22 +878,9 @@
           <w:kern w:val="0"/>
           <w:sz w:val="28"/>
           <w:szCs w:val="28"/>
-          <w:lang w:val="en-US"/>
         </w:rPr>
         <w:lastRenderedPageBreak/>
-        <w:t>Design a PDA for accepting a language {</w:t>
-      </w:r>
-      <w:proofErr w:type="spellStart"/>
-      <w:r>
-        <w:rPr>
-          <w:rFonts w:ascii="Times New Roman" w:hAnsi="Times New Roman" w:cs="Times New Roman"/>
-          <w:color w:val="000000"/>
-          <w:kern w:val="0"/>
-          <w:sz w:val="28"/>
-          <w:szCs w:val="28"/>
-          <w:lang w:val="en-US"/>
-        </w:rPr>
-        <w:t>a</w:t>
+        <w:t>Design a PDA for accepting a language {a</w:t>
       </w:r>
       <w:r>
         <w:rPr>
@@ -1167,7 +889,6 @@
           <w:kern w:val="0"/>
           <w:sz w:val="18"/>
           <w:szCs w:val="18"/>
-          <w:lang w:val="en-US"/>
         </w:rPr>
         <w:t>n</w:t>
       </w:r>
@@ -1178,7 +899,6 @@
           <w:kern w:val="0"/>
           <w:sz w:val="28"/>
           <w:szCs w:val="28"/>
-          <w:lang w:val="en-US"/>
         </w:rPr>
         <w:t>b</w:t>
       </w:r>
@@ -1189,7 +909,6 @@
           <w:kern w:val="0"/>
           <w:sz w:val="18"/>
           <w:szCs w:val="18"/>
-          <w:lang w:val="en-US"/>
         </w:rPr>
         <w:t>n+m</w:t>
       </w:r>
@@ -1200,7 +919,6 @@
           <w:kern w:val="0"/>
           <w:sz w:val="28"/>
           <w:szCs w:val="28"/>
-          <w:lang w:val="en-US"/>
         </w:rPr>
         <w:t>c</w:t>
       </w:r>
@@ -1211,46 +929,27 @@
           <w:kern w:val="0"/>
           <w:sz w:val="18"/>
           <w:szCs w:val="18"/>
-          <w:lang w:val="en-US"/>
         </w:rPr>
         <w:t>m</w:t>
       </w:r>
-      <w:proofErr w:type="spellEnd"/>
-      <w:r>
-        <w:rPr>
-          <w:rFonts w:ascii="Times New Roman" w:hAnsi="Times New Roman" w:cs="Times New Roman"/>
-          <w:color w:val="000000"/>
-          <w:kern w:val="0"/>
-          <w:sz w:val="28"/>
-          <w:szCs w:val="28"/>
-          <w:lang w:val="en-US"/>
-        </w:rPr>
-        <w:t>| n , m&gt;=</w:t>
-      </w:r>
-      <w:proofErr w:type="gramStart"/>
-      <w:r>
-        <w:rPr>
-          <w:rFonts w:ascii="Times New Roman" w:hAnsi="Times New Roman" w:cs="Times New Roman"/>
-          <w:color w:val="000000"/>
-          <w:kern w:val="0"/>
-          <w:sz w:val="28"/>
-          <w:szCs w:val="28"/>
-          <w:lang w:val="en-US"/>
-        </w:rPr>
-        <w:t>1}.</w:t>
-      </w:r>
-      <w:proofErr w:type="gramEnd"/>
+      <w:r>
+        <w:rPr>
+          <w:rFonts w:ascii="Times New Roman" w:hAnsi="Times New Roman" w:cs="Times New Roman"/>
+          <w:color w:val="000000"/>
+          <w:kern w:val="0"/>
+          <w:sz w:val="28"/>
+          <w:szCs w:val="28"/>
+        </w:rPr>
+        <w:t>| n , m&gt;=1}.</w:t>
+      </w:r>
     </w:p>
     <w:p>
       <w:pPr>
         <w:spacing w:line="276" w:lineRule="auto"/>
-        <w:rPr>
-          <w:lang w:val="en-US"/>
-        </w:rPr>
-      </w:pPr>
-      <w:r>
-        <w:rPr>
-          <w:lang w:val="en-US"/>
+      </w:pPr>
+      <w:r>
+        <w:rPr>
+          <w:noProof/>
         </w:rPr>
         <w:drawing>
           <wp:inline distT="0" distB="0" distL="0" distR="0" wp14:anchorId="66F2A676" wp14:editId="17C42271">
@@ -1320,31 +1019,17 @@
           <w:kern w:val="0"/>
           <w:sz w:val="18"/>
           <w:szCs w:val="18"/>
-          <w:lang w:val="en-US"/>
-        </w:rPr>
-      </w:pPr>
-      <w:r>
-        <w:rPr>
-          <w:rFonts w:ascii="Times New Roman" w:hAnsi="Times New Roman" w:cs="Times New Roman"/>
-          <w:color w:val="000000"/>
-          <w:kern w:val="0"/>
-          <w:sz w:val="28"/>
-          <w:szCs w:val="28"/>
-          <w:lang w:val="en-US"/>
-        </w:rPr>
-        <w:t>Design a PDA for language {</w:t>
-      </w:r>
-      <w:proofErr w:type="spellStart"/>
-      <w:r>
-        <w:rPr>
-          <w:rFonts w:ascii="Times New Roman" w:hAnsi="Times New Roman" w:cs="Times New Roman"/>
-          <w:color w:val="000000"/>
-          <w:kern w:val="0"/>
-          <w:sz w:val="28"/>
-          <w:szCs w:val="28"/>
-          <w:lang w:val="en-US"/>
-        </w:rPr>
-        <w:t>Wc</w:t>
+        </w:rPr>
+      </w:pPr>
+      <w:r>
+        <w:rPr>
+          <w:rFonts w:ascii="Times New Roman" w:hAnsi="Times New Roman" w:cs="Times New Roman"/>
+          <w:color w:val="000000"/>
+          <w:kern w:val="0"/>
+          <w:sz w:val="28"/>
+          <w:szCs w:val="28"/>
+        </w:rPr>
+        <w:t>Design a PDA for language {Wc</w:t>
       </w:r>
       <w:r>
         <w:rPr>
@@ -1353,19 +1038,16 @@
           <w:kern w:val="0"/>
           <w:sz w:val="18"/>
           <w:szCs w:val="18"/>
-          <w:lang w:val="en-US"/>
         </w:rPr>
         <w:t>k</w:t>
       </w:r>
-      <w:proofErr w:type="spellEnd"/>
-      <w:r>
-        <w:rPr>
-          <w:rFonts w:ascii="Times New Roman" w:hAnsi="Times New Roman" w:cs="Times New Roman"/>
-          <w:color w:val="000000"/>
-          <w:kern w:val="0"/>
-          <w:sz w:val="28"/>
-          <w:szCs w:val="28"/>
-          <w:lang w:val="en-US"/>
+      <w:r>
+        <w:rPr>
+          <w:rFonts w:ascii="Times New Roman" w:hAnsi="Times New Roman" w:cs="Times New Roman"/>
+          <w:color w:val="000000"/>
+          <w:kern w:val="0"/>
+          <w:sz w:val="28"/>
+          <w:szCs w:val="28"/>
         </w:rPr>
         <w:t xml:space="preserve"> | W </w:t>
       </w:r>
@@ -1376,7 +1058,6 @@
           <w:kern w:val="0"/>
           <w:sz w:val="28"/>
           <w:szCs w:val="28"/>
-          <w:lang w:val="en-US"/>
         </w:rPr>
         <w:t>∈</w:t>
       </w:r>
@@ -1387,45 +1068,8 @@
           <w:kern w:val="0"/>
           <w:sz w:val="28"/>
           <w:szCs w:val="28"/>
-          <w:lang w:val="en-US"/>
-        </w:rPr>
-        <w:t xml:space="preserve"> {</w:t>
-      </w:r>
-      <w:proofErr w:type="spellStart"/>
-      <w:r>
-        <w:rPr>
-          <w:rFonts w:ascii="Times New Roman" w:hAnsi="Times New Roman" w:cs="Times New Roman"/>
-          <w:color w:val="000000"/>
-          <w:kern w:val="0"/>
-          <w:sz w:val="28"/>
-          <w:szCs w:val="28"/>
-          <w:lang w:val="en-US"/>
-        </w:rPr>
-        <w:t>a,</w:t>
-      </w:r>
-      <w:proofErr w:type="gramStart"/>
-      <w:r>
-        <w:rPr>
-          <w:rFonts w:ascii="Times New Roman" w:hAnsi="Times New Roman" w:cs="Times New Roman"/>
-          <w:color w:val="000000"/>
-          <w:kern w:val="0"/>
-          <w:sz w:val="28"/>
-          <w:szCs w:val="28"/>
-          <w:lang w:val="en-US"/>
-        </w:rPr>
-        <w:t>b</w:t>
-      </w:r>
-      <w:proofErr w:type="spellEnd"/>
-      <w:r>
-        <w:rPr>
-          <w:rFonts w:ascii="Times New Roman" w:hAnsi="Times New Roman" w:cs="Times New Roman"/>
-          <w:color w:val="000000"/>
-          <w:kern w:val="0"/>
-          <w:sz w:val="28"/>
-          <w:szCs w:val="28"/>
-          <w:lang w:val="en-US"/>
-        </w:rPr>
-        <w:t>}</w:t>
+        </w:rPr>
+        <w:t xml:space="preserve"> {a,b}</w:t>
       </w:r>
       <w:r>
         <w:rPr>
@@ -1434,33 +1078,18 @@
           <w:kern w:val="0"/>
           <w:sz w:val="18"/>
           <w:szCs w:val="18"/>
-          <w:lang w:val="en-US"/>
         </w:rPr>
         <w:t>*</w:t>
       </w:r>
-      <w:proofErr w:type="gramEnd"/>
-      <w:r>
-        <w:rPr>
-          <w:rFonts w:ascii="Times New Roman" w:hAnsi="Times New Roman" w:cs="Times New Roman"/>
-          <w:color w:val="000000"/>
-          <w:kern w:val="0"/>
-          <w:sz w:val="28"/>
-          <w:szCs w:val="28"/>
-          <w:lang w:val="en-US"/>
-        </w:rPr>
-        <w:t xml:space="preserve"> and n &gt;=0 and k = |</w:t>
-      </w:r>
-      <w:proofErr w:type="spellStart"/>
-      <w:r>
-        <w:rPr>
-          <w:rFonts w:ascii="Times New Roman" w:hAnsi="Times New Roman" w:cs="Times New Roman"/>
-          <w:color w:val="000000"/>
-          <w:kern w:val="0"/>
-          <w:sz w:val="28"/>
-          <w:szCs w:val="28"/>
-          <w:lang w:val="en-US"/>
-        </w:rPr>
-        <w:t>W|</w:t>
+      <w:r>
+        <w:rPr>
+          <w:rFonts w:ascii="Times New Roman" w:hAnsi="Times New Roman" w:cs="Times New Roman"/>
+          <w:color w:val="000000"/>
+          <w:kern w:val="0"/>
+          <w:sz w:val="28"/>
+          <w:szCs w:val="28"/>
+        </w:rPr>
+        <w:t xml:space="preserve"> and n &gt;=0 and k = |W|</w:t>
       </w:r>
       <w:r>
         <w:rPr>
@@ -1469,59 +1098,19 @@
           <w:kern w:val="0"/>
           <w:sz w:val="18"/>
           <w:szCs w:val="18"/>
-          <w:lang w:val="en-US"/>
-        </w:rPr>
-        <w:t>b</w:t>
-      </w:r>
-      <w:proofErr w:type="spellEnd"/>
-      <w:r>
-        <w:rPr>
-          <w:rFonts w:ascii="Times New Roman" w:hAnsi="Times New Roman" w:cs="Times New Roman"/>
-          <w:color w:val="000000"/>
-          <w:kern w:val="0"/>
-          <w:sz w:val="18"/>
-          <w:szCs w:val="18"/>
-          <w:lang w:val="en-US"/>
-        </w:rPr>
-        <w:t xml:space="preserve"> </w:t>
-      </w:r>
-      <w:r>
-        <w:rPr>
-          <w:rFonts w:ascii="Times New Roman" w:hAnsi="Times New Roman" w:cs="Times New Roman"/>
-          <w:color w:val="000000"/>
-          <w:kern w:val="0"/>
-          <w:sz w:val="28"/>
-          <w:szCs w:val="28"/>
-          <w:lang w:val="en-US"/>
+        </w:rPr>
+        <w:t xml:space="preserve">b </w:t>
+      </w:r>
+      <w:r>
+        <w:rPr>
+          <w:rFonts w:ascii="Times New Roman" w:hAnsi="Times New Roman" w:cs="Times New Roman"/>
+          <w:color w:val="000000"/>
+          <w:kern w:val="0"/>
+          <w:sz w:val="28"/>
+          <w:szCs w:val="28"/>
           <w14:ligatures w14:val="none"/>
         </w:rPr>
-        <w:t xml:space="preserve">(k=the number of b in </w:t>
-      </w:r>
-      <w:proofErr w:type="gramStart"/>
-      <w:r>
-        <w:rPr>
-          <w:rFonts w:ascii="Times New Roman" w:hAnsi="Times New Roman" w:cs="Times New Roman"/>
-          <w:color w:val="000000"/>
-          <w:kern w:val="0"/>
-          <w:sz w:val="28"/>
-          <w:szCs w:val="28"/>
-          <w:lang w:val="en-US"/>
-          <w14:ligatures w14:val="none"/>
-        </w:rPr>
-        <w:t>W)}</w:t>
-      </w:r>
-      <w:proofErr w:type="gramEnd"/>
-      <w:r>
-        <w:rPr>
-          <w:rFonts w:ascii="Times New Roman" w:hAnsi="Times New Roman" w:cs="Times New Roman"/>
-          <w:color w:val="000000"/>
-          <w:kern w:val="0"/>
-          <w:sz w:val="28"/>
-          <w:szCs w:val="28"/>
-          <w:lang w:val="en-US"/>
-          <w14:ligatures w14:val="none"/>
-        </w:rPr>
-        <w:t>.</w:t>
+        <w:t>(k=the number of b in W)}.</w:t>
       </w:r>
     </w:p>
     <w:p>
@@ -1552,7 +1141,6 @@
           <w:kern w:val="0"/>
           <w:sz w:val="28"/>
           <w:szCs w:val="28"/>
-          <w:lang w:val="en-US"/>
           <w14:ligatures w14:val="none"/>
         </w:rPr>
       </w:pPr>
@@ -1583,7 +1171,6 @@
           <w:kern w:val="0"/>
           <w:sz w:val="28"/>
           <w:szCs w:val="28"/>
-          <w:lang w:val="en-US"/>
           <w14:ligatures w14:val="none"/>
         </w:rPr>
       </w:pPr>
@@ -1594,14 +1181,13 @@
           <w:kern w:val="0"/>
           <w:sz w:val="28"/>
           <w:szCs w:val="28"/>
-          <w:lang w:val="en-US"/>
           <w14:ligatures w14:val="none"/>
         </w:rPr>
         <w:drawing>
-          <wp:inline distT="0" distB="0" distL="0" distR="0" wp14:anchorId="6580AE47" wp14:editId="7A4821B2">
-            <wp:extent cx="5731510" cy="1269365"/>
-            <wp:effectExtent l="0" t="0" r="2540" b="6985"/>
-            <wp:docPr id="1265361049" name="Picture 1" descr="A diagram with arrows and numbers&#10;&#10;AI-generated content may be incorrect."/>
+          <wp:inline distT="0" distB="0" distL="0" distR="0" wp14:anchorId="3BEAF0E7" wp14:editId="2902E32B">
+            <wp:extent cx="5731510" cy="1561465"/>
+            <wp:effectExtent l="0" t="0" r="2540" b="635"/>
+            <wp:docPr id="1783605145" name="Picture 1"/>
             <wp:cNvGraphicFramePr>
               <a:graphicFrameLocks xmlns:a="http://schemas.openxmlformats.org/drawingml/2006/main" noChangeAspect="1"/>
             </wp:cNvGraphicFramePr>
@@ -1609,7 +1195,7 @@
               <a:graphicData uri="http://schemas.openxmlformats.org/drawingml/2006/picture">
                 <pic:pic xmlns:pic="http://schemas.openxmlformats.org/drawingml/2006/picture">
                   <pic:nvPicPr>
-                    <pic:cNvPr id="1265361049" name="Picture 1" descr="A diagram with arrows and numbers&#10;&#10;AI-generated content may be incorrect."/>
+                    <pic:cNvPr id="1783605145" name=""/>
                     <pic:cNvPicPr/>
                   </pic:nvPicPr>
                   <pic:blipFill>
@@ -1621,7 +1207,7 @@
                   <pic:spPr>
                     <a:xfrm>
                       <a:off x="0" y="0"/>
-                      <a:ext cx="5731510" cy="1269365"/>
+                      <a:ext cx="5731510" cy="1561465"/>
                     </a:xfrm>
                     <a:prstGeom prst="rect">
                       <a:avLst/>
@@ -1662,7 +1248,6 @@
           <w:kern w:val="0"/>
           <w:sz w:val="28"/>
           <w:szCs w:val="28"/>
-          <w:lang w:val="en-US"/>
           <w14:ligatures w14:val="none"/>
         </w:rPr>
       </w:pPr>
@@ -1695,7 +1280,6 @@
           <w:kern w:val="0"/>
           <w:sz w:val="28"/>
           <w:szCs w:val="28"/>
-          <w:lang w:val="en-US"/>
           <w14:ligatures w14:val="none"/>
         </w:rPr>
       </w:pPr>
@@ -1728,7 +1312,6 @@
           <w:kern w:val="0"/>
           <w:sz w:val="28"/>
           <w:szCs w:val="28"/>
-          <w:lang w:val="en-US"/>
           <w14:ligatures w14:val="none"/>
         </w:rPr>
       </w:pPr>
@@ -1761,7 +1344,6 @@
           <w:kern w:val="0"/>
           <w:sz w:val="28"/>
           <w:szCs w:val="28"/>
-          <w:lang w:val="en-US"/>
           <w14:ligatures w14:val="none"/>
         </w:rPr>
       </w:pPr>
@@ -1794,7 +1376,6 @@
           <w:kern w:val="0"/>
           <w:sz w:val="28"/>
           <w:szCs w:val="28"/>
-          <w:lang w:val="en-US"/>
           <w14:ligatures w14:val="none"/>
         </w:rPr>
       </w:pPr>
@@ -1827,7 +1408,6 @@
           <w:kern w:val="0"/>
           <w:sz w:val="28"/>
           <w:szCs w:val="28"/>
-          <w:lang w:val="en-US"/>
           <w14:ligatures w14:val="none"/>
         </w:rPr>
       </w:pPr>
@@ -1860,7 +1440,6 @@
           <w:kern w:val="0"/>
           <w:sz w:val="28"/>
           <w:szCs w:val="28"/>
-          <w:lang w:val="en-US"/>
           <w14:ligatures w14:val="none"/>
         </w:rPr>
       </w:pPr>
@@ -1893,7 +1472,6 @@
           <w:kern w:val="0"/>
           <w:sz w:val="28"/>
           <w:szCs w:val="28"/>
-          <w:lang w:val="en-US"/>
           <w14:ligatures w14:val="none"/>
         </w:rPr>
       </w:pPr>
@@ -1926,7 +1504,6 @@
           <w:kern w:val="0"/>
           <w:sz w:val="28"/>
           <w:szCs w:val="28"/>
-          <w:lang w:val="en-US"/>
           <w14:ligatures w14:val="none"/>
         </w:rPr>
       </w:pPr>
@@ -1959,7 +1536,6 @@
           <w:kern w:val="0"/>
           <w:sz w:val="28"/>
           <w:szCs w:val="28"/>
-          <w:lang w:val="en-US"/>
           <w14:ligatures w14:val="none"/>
         </w:rPr>
       </w:pPr>
@@ -1992,7 +1568,6 @@
           <w:kern w:val="0"/>
           <w:sz w:val="28"/>
           <w:szCs w:val="28"/>
-          <w:lang w:val="en-US"/>
           <w14:ligatures w14:val="none"/>
         </w:rPr>
       </w:pPr>
@@ -2025,7 +1600,6 @@
           <w:kern w:val="0"/>
           <w:sz w:val="28"/>
           <w:szCs w:val="28"/>
-          <w:lang w:val="en-US"/>
           <w14:ligatures w14:val="none"/>
         </w:rPr>
       </w:pPr>
@@ -2058,7 +1632,6 @@
           <w:kern w:val="0"/>
           <w:sz w:val="28"/>
           <w:szCs w:val="28"/>
-          <w:lang w:val="en-US"/>
           <w14:ligatures w14:val="none"/>
         </w:rPr>
       </w:pPr>
@@ -2091,7 +1664,6 @@
           <w:kern w:val="0"/>
           <w:sz w:val="28"/>
           <w:szCs w:val="28"/>
-          <w:lang w:val="en-US"/>
           <w14:ligatures w14:val="none"/>
         </w:rPr>
       </w:pPr>
@@ -2124,7 +1696,6 @@
           <w:kern w:val="0"/>
           <w:sz w:val="28"/>
           <w:szCs w:val="28"/>
-          <w:lang w:val="en-US"/>
           <w14:ligatures w14:val="none"/>
         </w:rPr>
       </w:pPr>
@@ -2157,7 +1728,6 @@
           <w:kern w:val="0"/>
           <w:sz w:val="28"/>
           <w:szCs w:val="28"/>
-          <w:lang w:val="en-US"/>
           <w14:ligatures w14:val="none"/>
         </w:rPr>
       </w:pPr>
@@ -2169,7 +1739,6 @@
           <w:bCs/>
           <w:sz w:val="36"/>
           <w:szCs w:val="36"/>
-          <w:lang w:val="en-US"/>
         </w:rPr>
         <w:sectPr>
           <w:pgSz w:w="11906" w:h="16838"/>
@@ -2186,7 +1755,6 @@
           <w:bCs/>
           <w:sz w:val="36"/>
           <w:szCs w:val="36"/>
-          <w:lang w:val="en-US"/>
         </w:rPr>
       </w:pPr>
       <w:r>
@@ -2195,7 +1763,6 @@
           <w:bCs/>
           <w:sz w:val="36"/>
           <w:szCs w:val="36"/>
-          <w:lang w:val="en-US"/>
         </w:rPr>
         <w:lastRenderedPageBreak/>
         <w:t>BONUS - Convert the following CFG to PDA:</w:t>
@@ -2208,7 +1775,6 @@
           <w:bCs/>
           <w:sz w:val="36"/>
           <w:szCs w:val="36"/>
-          <w:lang w:val="en-US"/>
         </w:rPr>
       </w:pPr>
       <w:r>
@@ -2218,10 +1784,9 @@
           <w:noProof/>
           <w:sz w:val="36"/>
           <w:szCs w:val="36"/>
-          <w:lang w:val="en-US"/>
         </w:rPr>
         <w:drawing>
-          <wp:anchor distT="0" distB="0" distL="114300" distR="114300" simplePos="0" relativeHeight="251659264" behindDoc="0" locked="0" layoutInCell="1" allowOverlap="1" wp14:anchorId="19796E17" wp14:editId="5A6A1720">
+          <wp:anchor distT="0" distB="0" distL="114300" distR="114300" simplePos="0" relativeHeight="251659264" behindDoc="0" locked="0" layoutInCell="1" allowOverlap="1" wp14:anchorId="19796E17" wp14:editId="6ED1C23C">
             <wp:simplePos x="0" y="0"/>
             <wp:positionH relativeFrom="margin">
               <wp:posOffset>-692785</wp:posOffset>
@@ -2618,7 +2183,7 @@
         <w:kern w:val="2"/>
         <w:sz w:val="22"/>
         <w:szCs w:val="22"/>
-        <w:lang w:eastAsia="en-US" w:bidi="ar-SA"/>
+        <w:lang w:val="en-US" w:eastAsia="en-US" w:bidi="ar-SA"/>
         <w14:ligatures w14:val="standardContextual"/>
       </w:rPr>
     </w:rPrDefault>
@@ -3212,6 +2777,7 @@
   <w:style w:type="character" w:default="1" w:styleId="DefaultParagraphFont">
     <w:name w:val="Default Paragraph Font"/>
     <w:uiPriority w:val="1"/>
+    <w:semiHidden/>
     <w:unhideWhenUsed/>
   </w:style>
   <w:style w:type="table" w:default="1" w:styleId="TableNormal">

</xml_diff>

<commit_message>
all PDA is correct expect num.2
</commit_message>
<xml_diff>
--- a/Assignment 3 rules and diagrams.docx
+++ b/Assignment 3 rules and diagrams.docx
@@ -34,88 +34,269 @@
           <w:sz w:val="24"/>
           <w:szCs w:val="24"/>
         </w:rPr>
-        <w:t>1 - Write a CFG for accepting strings with equal number of a's and b's.</w:t>
-      </w:r>
-    </w:p>
-    <w:p>
-      <w:pPr>
-        <w:pStyle w:val="ListParagraph"/>
-        <w:rPr>
-          <w:color w:val="A02B93" w:themeColor="accent5"/>
-          <w:sz w:val="36"/>
-          <w:szCs w:val="36"/>
-        </w:rPr>
-      </w:pPr>
-      <w:r>
-        <w:rPr>
-          <w:color w:val="A02B93" w:themeColor="accent5"/>
-          <w:sz w:val="36"/>
-          <w:szCs w:val="36"/>
-        </w:rPr>
-        <w:t>S -&gt; aSb | bSa | ba | ab | ε</w:t>
-      </w:r>
-    </w:p>
-    <w:p>
-      <w:pPr>
+        <w:t xml:space="preserve">1 - Write a CFG for accepting strings with equal number of </w:t>
+      </w:r>
+      <w:proofErr w:type="gramStart"/>
+      <w:r>
         <w:rPr>
           <w:sz w:val="24"/>
           <w:szCs w:val="24"/>
         </w:rPr>
-      </w:pPr>
+        <w:t>a's</w:t>
+      </w:r>
+      <w:proofErr w:type="gramEnd"/>
       <w:r>
         <w:rPr>
           <w:sz w:val="24"/>
           <w:szCs w:val="24"/>
         </w:rPr>
-        <w:t>2-  Write a CFG for accepting strings where the number of b's is</w:t>
-      </w:r>
-      <w:r>
+        <w:t xml:space="preserve"> and b's.</w:t>
+      </w:r>
+    </w:p>
+    <w:p>
+      <w:pPr>
+        <w:pStyle w:val="ListParagraph"/>
+        <w:rPr>
+          <w:color w:val="A02B93" w:themeColor="accent5"/>
+          <w:sz w:val="36"/>
+          <w:szCs w:val="36"/>
+        </w:rPr>
+      </w:pPr>
+      <w:r>
+        <w:rPr>
+          <w:color w:val="A02B93" w:themeColor="accent5"/>
+          <w:sz w:val="36"/>
+          <w:szCs w:val="36"/>
+        </w:rPr>
+        <w:t xml:space="preserve">S -&gt; </w:t>
+      </w:r>
+      <w:proofErr w:type="spellStart"/>
+      <w:r>
+        <w:rPr>
+          <w:color w:val="A02B93" w:themeColor="accent5"/>
+          <w:sz w:val="36"/>
+          <w:szCs w:val="36"/>
+        </w:rPr>
+        <w:t>aSb</w:t>
+      </w:r>
+      <w:proofErr w:type="spellEnd"/>
+      <w:r>
+        <w:rPr>
+          <w:color w:val="A02B93" w:themeColor="accent5"/>
+          <w:sz w:val="36"/>
+          <w:szCs w:val="36"/>
+        </w:rPr>
+        <w:t xml:space="preserve"> | </w:t>
+      </w:r>
+      <w:proofErr w:type="spellStart"/>
+      <w:r>
+        <w:rPr>
+          <w:color w:val="A02B93" w:themeColor="accent5"/>
+          <w:sz w:val="36"/>
+          <w:szCs w:val="36"/>
+        </w:rPr>
+        <w:t>bSa</w:t>
+      </w:r>
+      <w:proofErr w:type="spellEnd"/>
+      <w:r>
+        <w:rPr>
+          <w:color w:val="A02B93" w:themeColor="accent5"/>
+          <w:sz w:val="36"/>
+          <w:szCs w:val="36"/>
+        </w:rPr>
+        <w:t xml:space="preserve"> | </w:t>
+      </w:r>
+      <w:proofErr w:type="spellStart"/>
+      <w:r>
+        <w:rPr>
+          <w:color w:val="A02B93" w:themeColor="accent5"/>
+          <w:sz w:val="36"/>
+          <w:szCs w:val="36"/>
+        </w:rPr>
+        <w:t>ba</w:t>
+      </w:r>
+      <w:proofErr w:type="spellEnd"/>
+      <w:r>
+        <w:rPr>
+          <w:color w:val="A02B93" w:themeColor="accent5"/>
+          <w:sz w:val="36"/>
+          <w:szCs w:val="36"/>
+        </w:rPr>
+        <w:t xml:space="preserve"> | ab | ε</w:t>
+      </w:r>
+    </w:p>
+    <w:p>
+      <w:pPr>
         <w:rPr>
           <w:sz w:val="24"/>
           <w:szCs w:val="24"/>
         </w:rPr>
-        <w:t xml:space="preserve"> </w:t>
-      </w:r>
+      </w:pPr>
       <w:r>
         <w:rPr>
           <w:sz w:val="24"/>
           <w:szCs w:val="24"/>
         </w:rPr>
-        <w:t>twice the number of a's.</w:t>
-      </w:r>
-    </w:p>
-    <w:p>
-      <w:pPr>
-        <w:pStyle w:val="ListParagraph"/>
-        <w:rPr>
-          <w:color w:val="A02B93" w:themeColor="accent5"/>
-          <w:sz w:val="36"/>
-          <w:szCs w:val="36"/>
-        </w:rPr>
-      </w:pPr>
-      <w:r>
-        <w:rPr>
-          <w:color w:val="A02B93" w:themeColor="accent5"/>
-          <w:sz w:val="36"/>
-          <w:szCs w:val="36"/>
-        </w:rPr>
-        <w:t>S -&gt; bba | abb | aSbb | bbSa | ε</w:t>
-      </w:r>
-    </w:p>
-    <w:p>
-      <w:pPr>
+        <w:t>2-  Write a CFG for accepting strings where the number of b's is</w:t>
+      </w:r>
+      <w:r>
         <w:rPr>
           <w:sz w:val="24"/>
           <w:szCs w:val="24"/>
         </w:rPr>
-      </w:pPr>
+        <w:t xml:space="preserve"> </w:t>
+      </w:r>
       <w:r>
         <w:rPr>
           <w:sz w:val="24"/>
           <w:szCs w:val="24"/>
         </w:rPr>
-        <w:t>3- Write a CFG for accepting strings that is not a palindrome Σ = {a,b}.</w:t>
-      </w:r>
+        <w:t xml:space="preserve">twice the number of </w:t>
+      </w:r>
+      <w:proofErr w:type="gramStart"/>
+      <w:r>
+        <w:rPr>
+          <w:sz w:val="24"/>
+          <w:szCs w:val="24"/>
+        </w:rPr>
+        <w:t>a's</w:t>
+      </w:r>
+      <w:proofErr w:type="gramEnd"/>
+      <w:r>
+        <w:rPr>
+          <w:sz w:val="24"/>
+          <w:szCs w:val="24"/>
+        </w:rPr>
+        <w:t>.</w:t>
+      </w:r>
+    </w:p>
+    <w:p>
+      <w:pPr>
+        <w:ind w:firstLine="720"/>
+        <w:rPr>
+          <w:color w:val="A02B93" w:themeColor="accent5"/>
+          <w:sz w:val="36"/>
+          <w:szCs w:val="36"/>
+        </w:rPr>
+      </w:pPr>
+      <w:r>
+        <w:rPr>
+          <w:color w:val="A02B93" w:themeColor="accent5"/>
+          <w:sz w:val="36"/>
+          <w:szCs w:val="36"/>
+        </w:rPr>
+        <w:t xml:space="preserve">S -&gt; </w:t>
+      </w:r>
+      <w:proofErr w:type="spellStart"/>
+      <w:r>
+        <w:rPr>
+          <w:color w:val="A02B93" w:themeColor="accent5"/>
+          <w:sz w:val="36"/>
+          <w:szCs w:val="36"/>
+        </w:rPr>
+        <w:t>aSbSbS</w:t>
+      </w:r>
+      <w:proofErr w:type="spellEnd"/>
+      <w:r>
+        <w:rPr>
+          <w:color w:val="A02B93" w:themeColor="accent5"/>
+          <w:sz w:val="36"/>
+          <w:szCs w:val="36"/>
+        </w:rPr>
+        <w:t xml:space="preserve"> | </w:t>
+      </w:r>
+      <w:proofErr w:type="spellStart"/>
+      <w:r>
+        <w:rPr>
+          <w:color w:val="A02B93" w:themeColor="accent5"/>
+          <w:sz w:val="36"/>
+          <w:szCs w:val="36"/>
+        </w:rPr>
+        <w:t>bSbSaS</w:t>
+      </w:r>
+      <w:proofErr w:type="spellEnd"/>
+      <w:r>
+        <w:rPr>
+          <w:color w:val="A02B93" w:themeColor="accent5"/>
+          <w:sz w:val="36"/>
+          <w:szCs w:val="36"/>
+        </w:rPr>
+        <w:t xml:space="preserve"> | </w:t>
+      </w:r>
+      <w:proofErr w:type="spellStart"/>
+      <w:r>
+        <w:rPr>
+          <w:color w:val="A02B93" w:themeColor="accent5"/>
+          <w:sz w:val="36"/>
+          <w:szCs w:val="36"/>
+        </w:rPr>
+        <w:t>bSaSbS</w:t>
+      </w:r>
+      <w:proofErr w:type="spellEnd"/>
+      <w:r>
+        <w:rPr>
+          <w:color w:val="A02B93" w:themeColor="accent5"/>
+          <w:sz w:val="36"/>
+          <w:szCs w:val="36"/>
+        </w:rPr>
+        <w:t xml:space="preserve"> | ε</w:t>
+      </w:r>
+    </w:p>
+    <w:p>
+      <w:pPr>
+        <w:rPr>
+          <w:sz w:val="24"/>
+          <w:szCs w:val="24"/>
+        </w:rPr>
+      </w:pPr>
+      <w:r>
+        <w:rPr>
+          <w:sz w:val="24"/>
+          <w:szCs w:val="24"/>
+        </w:rPr>
+        <w:t xml:space="preserve">3- Write a CFG for accepting strings that </w:t>
+      </w:r>
+      <w:proofErr w:type="gramStart"/>
+      <w:r>
+        <w:rPr>
+          <w:sz w:val="24"/>
+          <w:szCs w:val="24"/>
+        </w:rPr>
+        <w:t>is</w:t>
+      </w:r>
+      <w:proofErr w:type="gramEnd"/>
+      <w:r>
+        <w:rPr>
+          <w:sz w:val="24"/>
+          <w:szCs w:val="24"/>
+        </w:rPr>
+        <w:t xml:space="preserve"> not a palindrome Σ = {</w:t>
+      </w:r>
+      <w:proofErr w:type="spellStart"/>
+      <w:r>
+        <w:rPr>
+          <w:sz w:val="24"/>
+          <w:szCs w:val="24"/>
+        </w:rPr>
+        <w:t>a,</w:t>
+      </w:r>
+      <w:proofErr w:type="gramStart"/>
+      <w:r>
+        <w:rPr>
+          <w:sz w:val="24"/>
+          <w:szCs w:val="24"/>
+        </w:rPr>
+        <w:t>b</w:t>
+      </w:r>
+      <w:proofErr w:type="spellEnd"/>
+      <w:r>
+        <w:rPr>
+          <w:sz w:val="24"/>
+          <w:szCs w:val="24"/>
+        </w:rPr>
+        <w:t>}.</w:t>
+      </w:r>
+      <w:proofErr w:type="gramEnd"/>
     </w:p>
     <w:p>
       <w:pPr>
@@ -132,8 +313,72 @@
           <w:sz w:val="36"/>
           <w:szCs w:val="36"/>
         </w:rPr>
-        <w:t>S -&gt; aSa | bSb | aTb | bTa</w:t>
-      </w:r>
+        <w:t xml:space="preserve">S -&gt; </w:t>
+      </w:r>
+      <w:proofErr w:type="spellStart"/>
+      <w:r>
+        <w:rPr>
+          <w:color w:val="A02B93" w:themeColor="accent5"/>
+          <w:sz w:val="36"/>
+          <w:szCs w:val="36"/>
+        </w:rPr>
+        <w:t>aSa</w:t>
+      </w:r>
+      <w:proofErr w:type="spellEnd"/>
+      <w:r>
+        <w:rPr>
+          <w:color w:val="A02B93" w:themeColor="accent5"/>
+          <w:sz w:val="36"/>
+          <w:szCs w:val="36"/>
+        </w:rPr>
+        <w:t xml:space="preserve"> | </w:t>
+      </w:r>
+      <w:proofErr w:type="spellStart"/>
+      <w:r>
+        <w:rPr>
+          <w:color w:val="A02B93" w:themeColor="accent5"/>
+          <w:sz w:val="36"/>
+          <w:szCs w:val="36"/>
+        </w:rPr>
+        <w:t>bSb</w:t>
+      </w:r>
+      <w:proofErr w:type="spellEnd"/>
+      <w:r>
+        <w:rPr>
+          <w:color w:val="A02B93" w:themeColor="accent5"/>
+          <w:sz w:val="36"/>
+          <w:szCs w:val="36"/>
+        </w:rPr>
+        <w:t xml:space="preserve"> | </w:t>
+      </w:r>
+      <w:proofErr w:type="spellStart"/>
+      <w:r>
+        <w:rPr>
+          <w:color w:val="A02B93" w:themeColor="accent5"/>
+          <w:sz w:val="36"/>
+          <w:szCs w:val="36"/>
+        </w:rPr>
+        <w:t>aTb</w:t>
+      </w:r>
+      <w:proofErr w:type="spellEnd"/>
+      <w:r>
+        <w:rPr>
+          <w:color w:val="A02B93" w:themeColor="accent5"/>
+          <w:sz w:val="36"/>
+          <w:szCs w:val="36"/>
+        </w:rPr>
+        <w:t xml:space="preserve"> | </w:t>
+      </w:r>
+      <w:proofErr w:type="spellStart"/>
+      <w:r>
+        <w:rPr>
+          <w:color w:val="A02B93" w:themeColor="accent5"/>
+          <w:sz w:val="36"/>
+          <w:szCs w:val="36"/>
+        </w:rPr>
+        <w:t>bTa</w:t>
+      </w:r>
+      <w:proofErr w:type="spellEnd"/>
       <w:r>
         <w:rPr>
           <w:color w:val="A02B93" w:themeColor="accent5"/>
@@ -158,7 +403,43 @@
           <w:sz w:val="36"/>
           <w:szCs w:val="36"/>
         </w:rPr>
-        <w:t>T -&gt; aT | bT | ε</w:t>
+        <w:t xml:space="preserve">T -&gt; </w:t>
+      </w:r>
+      <w:proofErr w:type="spellStart"/>
+      <w:r>
+        <w:rPr>
+          <w:color w:val="A02B93" w:themeColor="accent5"/>
+          <w:sz w:val="36"/>
+          <w:szCs w:val="36"/>
+        </w:rPr>
+        <w:t>aT</w:t>
+      </w:r>
+      <w:proofErr w:type="spellEnd"/>
+      <w:r>
+        <w:rPr>
+          <w:color w:val="A02B93" w:themeColor="accent5"/>
+          <w:sz w:val="36"/>
+          <w:szCs w:val="36"/>
+        </w:rPr>
+        <w:t xml:space="preserve"> | </w:t>
+      </w:r>
+      <w:proofErr w:type="spellStart"/>
+      <w:r>
+        <w:rPr>
+          <w:color w:val="A02B93" w:themeColor="accent5"/>
+          <w:sz w:val="36"/>
+          <w:szCs w:val="36"/>
+        </w:rPr>
+        <w:t>bT</w:t>
+      </w:r>
+      <w:proofErr w:type="spellEnd"/>
+      <w:r>
+        <w:rPr>
+          <w:color w:val="A02B93" w:themeColor="accent5"/>
+          <w:sz w:val="36"/>
+          <w:szCs w:val="36"/>
+        </w:rPr>
+        <w:t xml:space="preserve"> | ε</w:t>
       </w:r>
     </w:p>
     <w:p>
@@ -270,7 +551,27 @@
           <w:szCs w:val="36"/>
           <w:lang w:bidi="ar-EG"/>
         </w:rPr>
-        <w:t xml:space="preserve"> aaaT,</w:t>
+        <w:t xml:space="preserve"> </w:t>
+      </w:r>
+      <w:proofErr w:type="spellStart"/>
+      <w:r>
+        <w:rPr>
+          <w:color w:val="A02B93" w:themeColor="accent5"/>
+          <w:sz w:val="36"/>
+          <w:szCs w:val="36"/>
+          <w:lang w:bidi="ar-EG"/>
+        </w:rPr>
+        <w:t>aaaT</w:t>
+      </w:r>
+      <w:proofErr w:type="spellEnd"/>
+      <w:r>
+        <w:rPr>
+          <w:color w:val="A02B93" w:themeColor="accent5"/>
+          <w:sz w:val="36"/>
+          <w:szCs w:val="36"/>
+          <w:lang w:bidi="ar-EG"/>
+        </w:rPr>
+        <w:t>,</w:t>
       </w:r>
     </w:p>
     <w:p>
@@ -290,7 +591,27 @@
           <w:szCs w:val="36"/>
           <w:lang w:bidi="ar-EG"/>
         </w:rPr>
-        <w:t>T-&gt; aaTb | ε</w:t>
+        <w:t xml:space="preserve">T-&gt; </w:t>
+      </w:r>
+      <w:proofErr w:type="spellStart"/>
+      <w:r>
+        <w:rPr>
+          <w:color w:val="A02B93" w:themeColor="accent5"/>
+          <w:sz w:val="36"/>
+          <w:szCs w:val="36"/>
+          <w:lang w:bidi="ar-EG"/>
+        </w:rPr>
+        <w:t>aaTb</w:t>
+      </w:r>
+      <w:proofErr w:type="spellEnd"/>
+      <w:r>
+        <w:rPr>
+          <w:color w:val="A02B93" w:themeColor="accent5"/>
+          <w:sz w:val="36"/>
+          <w:szCs w:val="36"/>
+          <w:lang w:bidi="ar-EG"/>
+        </w:rPr>
+        <w:t xml:space="preserve"> | ε</w:t>
       </w:r>
     </w:p>
     <w:p>
@@ -406,7 +727,43 @@
           <w:sz w:val="36"/>
           <w:szCs w:val="36"/>
         </w:rPr>
-        <w:t xml:space="preserve">S -&gt; aS | aB, </w:t>
+        <w:t xml:space="preserve">S -&gt; </w:t>
+      </w:r>
+      <w:proofErr w:type="spellStart"/>
+      <w:r>
+        <w:rPr>
+          <w:color w:val="A02B93" w:themeColor="accent5"/>
+          <w:sz w:val="36"/>
+          <w:szCs w:val="36"/>
+        </w:rPr>
+        <w:t>aS</w:t>
+      </w:r>
+      <w:proofErr w:type="spellEnd"/>
+      <w:r>
+        <w:rPr>
+          <w:color w:val="A02B93" w:themeColor="accent5"/>
+          <w:sz w:val="36"/>
+          <w:szCs w:val="36"/>
+        </w:rPr>
+        <w:t xml:space="preserve"> | </w:t>
+      </w:r>
+      <w:proofErr w:type="spellStart"/>
+      <w:r>
+        <w:rPr>
+          <w:color w:val="A02B93" w:themeColor="accent5"/>
+          <w:sz w:val="36"/>
+          <w:szCs w:val="36"/>
+        </w:rPr>
+        <w:t>aB</w:t>
+      </w:r>
+      <w:proofErr w:type="spellEnd"/>
+      <w:r>
+        <w:rPr>
+          <w:color w:val="A02B93" w:themeColor="accent5"/>
+          <w:sz w:val="36"/>
+          <w:szCs w:val="36"/>
+        </w:rPr>
+        <w:t xml:space="preserve">, </w:t>
       </w:r>
     </w:p>
     <w:p>
@@ -424,7 +781,25 @@
           <w:sz w:val="36"/>
           <w:szCs w:val="36"/>
         </w:rPr>
-        <w:t xml:space="preserve">B -&gt; aBb | ε </w:t>
+        <w:t xml:space="preserve">B -&gt; </w:t>
+      </w:r>
+      <w:proofErr w:type="spellStart"/>
+      <w:r>
+        <w:rPr>
+          <w:color w:val="A02B93" w:themeColor="accent5"/>
+          <w:sz w:val="36"/>
+          <w:szCs w:val="36"/>
+        </w:rPr>
+        <w:t>aBb</w:t>
+      </w:r>
+      <w:proofErr w:type="spellEnd"/>
+      <w:r>
+        <w:rPr>
+          <w:color w:val="A02B93" w:themeColor="accent5"/>
+          <w:sz w:val="36"/>
+          <w:szCs w:val="36"/>
+        </w:rPr>
+        <w:t xml:space="preserve"> | ε </w:t>
       </w:r>
     </w:p>
     <w:p>
@@ -537,6 +912,7 @@
         </w:rPr>
         <w:t>Design a PDA for accepting a language {</w:t>
       </w:r>
+      <w:proofErr w:type="spellStart"/>
       <w:r>
         <w:rPr>
           <w:rStyle w:val="mord"/>
@@ -584,8 +960,25 @@
           <w:sz w:val="28"/>
           <w:szCs w:val="28"/>
         </w:rPr>
-        <w:t>|n,m&gt;=0}.</w:t>
-      </w:r>
+        <w:t>|n,m</w:t>
+      </w:r>
+      <w:proofErr w:type="spellEnd"/>
+      <w:r>
+        <w:rPr>
+          <w:sz w:val="28"/>
+          <w:szCs w:val="28"/>
+        </w:rPr>
+        <w:t>&gt;=</w:t>
+      </w:r>
+      <w:proofErr w:type="gramStart"/>
+      <w:r>
+        <w:rPr>
+          <w:sz w:val="28"/>
+          <w:szCs w:val="28"/>
+        </w:rPr>
+        <w:t>0}.</w:t>
+      </w:r>
+      <w:proofErr w:type="gramEnd"/>
     </w:p>
     <w:p>
       <w:pPr>
@@ -597,25 +990,14 @@
       </w:pPr>
       <w:r>
         <w:rPr>
-          <w:b/>
-          <w:bCs/>
-          <w:noProof/>
-          <w:sz w:val="36"/>
-          <w:szCs w:val="36"/>
+          <w:sz w:val="28"/>
+          <w:szCs w:val="28"/>
         </w:rPr>
         <w:drawing>
-          <wp:anchor distT="0" distB="0" distL="114300" distR="114300" simplePos="0" relativeHeight="251658240" behindDoc="0" locked="0" layoutInCell="1" allowOverlap="1" wp14:anchorId="26125EBF" wp14:editId="43E046A5">
-            <wp:simplePos x="0" y="0"/>
-            <wp:positionH relativeFrom="column">
-              <wp:posOffset>0</wp:posOffset>
-            </wp:positionH>
-            <wp:positionV relativeFrom="page">
-              <wp:posOffset>1653540</wp:posOffset>
-            </wp:positionV>
-            <wp:extent cx="5731510" cy="2600325"/>
-            <wp:effectExtent l="0" t="0" r="2540" b="9525"/>
-            <wp:wrapSquare wrapText="bothSides"/>
-            <wp:docPr id="1390909086" name="Picture 1"/>
+          <wp:inline distT="0" distB="0" distL="0" distR="0" wp14:anchorId="14312AFC" wp14:editId="753926C0">
+            <wp:extent cx="5731510" cy="2448560"/>
+            <wp:effectExtent l="0" t="0" r="2540" b="8890"/>
+            <wp:docPr id="2107361555" name="Picture 1" descr="A blackboard with white text and numbers&#10;&#10;AI-generated content may be incorrect."/>
             <wp:cNvGraphicFramePr>
               <a:graphicFrameLocks xmlns:a="http://schemas.openxmlformats.org/drawingml/2006/main" noChangeAspect="1"/>
             </wp:cNvGraphicFramePr>
@@ -623,17 +1005,11 @@
               <a:graphicData uri="http://schemas.openxmlformats.org/drawingml/2006/picture">
                 <pic:pic xmlns:pic="http://schemas.openxmlformats.org/drawingml/2006/picture">
                   <pic:nvPicPr>
-                    <pic:cNvPr id="1390909086" name=""/>
+                    <pic:cNvPr id="2107361555" name="Picture 1" descr="A blackboard with white text and numbers&#10;&#10;AI-generated content may be incorrect."/>
                     <pic:cNvPicPr/>
                   </pic:nvPicPr>
                   <pic:blipFill>
-                    <a:blip r:embed="rId5">
-                      <a:extLst>
-                        <a:ext uri="{28A0092B-C50C-407E-A947-70E740481C1C}">
-                          <a14:useLocalDpi xmlns:a14="http://schemas.microsoft.com/office/drawing/2010/main" val="0"/>
-                        </a:ext>
-                      </a:extLst>
-                    </a:blip>
+                    <a:blip r:embed="rId5"/>
                     <a:stretch>
                       <a:fillRect/>
                     </a:stretch>
@@ -641,7 +1017,7 @@
                   <pic:spPr>
                     <a:xfrm>
                       <a:off x="0" y="0"/>
-                      <a:ext cx="5731510" cy="2600325"/>
+                      <a:ext cx="5731510" cy="2448560"/>
                     </a:xfrm>
                     <a:prstGeom prst="rect">
                       <a:avLst/>
@@ -650,7 +1026,7 @@
                 </pic:pic>
               </a:graphicData>
             </a:graphic>
-          </wp:anchor>
+          </wp:inline>
         </w:drawing>
       </w:r>
     </w:p>
@@ -718,8 +1094,20 @@
           <w:sz w:val="28"/>
           <w:szCs w:val="28"/>
         </w:rPr>
-        <w:t xml:space="preserve"> n&gt;=1}.</w:t>
-      </w:r>
+        <w:t xml:space="preserve"> n&gt;=</w:t>
+      </w:r>
+      <w:proofErr w:type="gramStart"/>
+      <w:r>
+        <w:rPr>
+          <w:rFonts w:ascii="Times New Roman" w:hAnsi="Times New Roman" w:cs="Times New Roman"/>
+          <w:color w:val="000000"/>
+          <w:kern w:val="0"/>
+          <w:sz w:val="28"/>
+          <w:szCs w:val="28"/>
+        </w:rPr>
+        <w:t>1}.</w:t>
+      </w:r>
+      <w:proofErr w:type="gramEnd"/>
     </w:p>
     <w:p>
       <w:pPr>
@@ -732,20 +1120,70 @@
           <w:szCs w:val="28"/>
         </w:rPr>
       </w:pPr>
-      <w:r>
-        <w:rPr>
-          <w:rFonts w:ascii="Times New Roman" w:hAnsi="Times New Roman" w:cs="Times New Roman"/>
-          <w:noProof/>
-          <w:color w:val="000000"/>
-          <w:kern w:val="0"/>
-          <w:sz w:val="28"/>
-          <w:szCs w:val="28"/>
+    </w:p>
+    <w:p>
+      <w:pPr>
+        <w:spacing w:line="276" w:lineRule="auto"/>
+        <w:rPr>
+          <w:rFonts w:ascii="Times New Roman" w:hAnsi="Times New Roman" w:cs="Times New Roman"/>
+          <w:color w:val="000000"/>
+          <w:kern w:val="0"/>
+          <w:sz w:val="28"/>
+          <w:szCs w:val="28"/>
+        </w:rPr>
+      </w:pPr>
+    </w:p>
+    <w:p>
+      <w:pPr>
+        <w:pStyle w:val="ListParagraph"/>
+        <w:numPr>
+          <w:ilvl w:val="0"/>
+          <w:numId w:val="2"/>
+        </w:numPr>
+        <w:spacing w:line="276" w:lineRule="auto"/>
+        <w:rPr>
+          <w:color w:val="7030A0"/>
+        </w:rPr>
+      </w:pPr>
+      <w:r>
+        <w:rPr>
+          <w:rFonts w:ascii="Times New Roman" w:hAnsi="Times New Roman" w:cs="Times New Roman"/>
+          <w:color w:val="000000"/>
+          <w:kern w:val="0"/>
+          <w:sz w:val="28"/>
+          <w:szCs w:val="28"/>
+        </w:rPr>
+        <w:t xml:space="preserve">Design a PDA for accepting a language that consists of </w:t>
+      </w:r>
+      <w:proofErr w:type="gramStart"/>
+      <w:r>
+        <w:rPr>
+          <w:rFonts w:ascii="Times New Roman" w:hAnsi="Times New Roman" w:cs="Times New Roman"/>
+          <w:color w:val="000000"/>
+          <w:kern w:val="0"/>
+          <w:sz w:val="28"/>
+          <w:szCs w:val="28"/>
+        </w:rPr>
+        <w:t>strings of balanced</w:t>
+      </w:r>
+      <w:proofErr w:type="gramEnd"/>
+    </w:p>
+    <w:p>
+      <w:pPr>
+        <w:spacing w:line="276" w:lineRule="auto"/>
+        <w:rPr>
+          <w:color w:val="7030A0"/>
+        </w:rPr>
+      </w:pPr>
+      <w:r>
+        <w:rPr>
+          <w:color w:val="7030A0"/>
         </w:rPr>
         <w:drawing>
-          <wp:inline distT="0" distB="0" distL="0" distR="0" wp14:anchorId="431AADAA" wp14:editId="2BF8B39B">
-            <wp:extent cx="5731510" cy="1880235"/>
-            <wp:effectExtent l="0" t="0" r="2540" b="5715"/>
-            <wp:docPr id="418371408" name="Picture 1" descr="A diagram of a graph&#10;&#10;AI-generated content may be incorrect."/>
+          <wp:inline distT="0" distB="0" distL="0" distR="0" wp14:anchorId="14C31ED6" wp14:editId="34789A77">
+            <wp:extent cx="5731510" cy="2159000"/>
+            <wp:effectExtent l="0" t="0" r="2540" b="0"/>
+            <wp:docPr id="2025141666" name="Picture 1" descr="A diagram of a complex flowchart&#10;&#10;AI-generated content may be incorrect."/>
             <wp:cNvGraphicFramePr>
               <a:graphicFrameLocks xmlns:a="http://schemas.openxmlformats.org/drawingml/2006/main" noChangeAspect="1"/>
             </wp:cNvGraphicFramePr>
@@ -753,7 +1191,7 @@
               <a:graphicData uri="http://schemas.openxmlformats.org/drawingml/2006/picture">
                 <pic:pic xmlns:pic="http://schemas.openxmlformats.org/drawingml/2006/picture">
                   <pic:nvPicPr>
-                    <pic:cNvPr id="418371408" name="Picture 1" descr="A diagram of a graph&#10;&#10;AI-generated content may be incorrect."/>
+                    <pic:cNvPr id="2025141666" name="Picture 1" descr="A diagram of a complex flowchart&#10;&#10;AI-generated content may be incorrect."/>
                     <pic:cNvPicPr/>
                   </pic:nvPicPr>
                   <pic:blipFill>
@@ -765,7 +1203,7 @@
                   <pic:spPr>
                     <a:xfrm>
                       <a:off x="0" y="0"/>
-                      <a:ext cx="5731510" cy="1880235"/>
+                      <a:ext cx="5731510" cy="2159000"/>
                     </a:xfrm>
                     <a:prstGeom prst="rect">
                       <a:avLst/>
@@ -780,107 +1218,33 @@
     </w:p>
     <w:p>
       <w:pPr>
-        <w:spacing w:line="276" w:lineRule="auto"/>
-        <w:rPr>
-          <w:rFonts w:ascii="Times New Roman" w:hAnsi="Times New Roman" w:cs="Times New Roman"/>
-          <w:color w:val="000000"/>
-          <w:kern w:val="0"/>
-          <w:sz w:val="28"/>
-          <w:szCs w:val="28"/>
-        </w:rPr>
-      </w:pPr>
-    </w:p>
-    <w:p>
-      <w:pPr>
         <w:pStyle w:val="ListParagraph"/>
         <w:numPr>
           <w:ilvl w:val="0"/>
           <w:numId w:val="2"/>
         </w:numPr>
         <w:spacing w:line="276" w:lineRule="auto"/>
-        <w:rPr>
-          <w:color w:val="7030A0"/>
-        </w:rPr>
-      </w:pPr>
-      <w:r>
-        <w:rPr>
-          <w:rFonts w:ascii="Times New Roman" w:hAnsi="Times New Roman" w:cs="Times New Roman"/>
-          <w:color w:val="000000"/>
-          <w:kern w:val="0"/>
-          <w:sz w:val="28"/>
-          <w:szCs w:val="28"/>
-        </w:rPr>
-        <w:t>Design a PDA for accepting a language that consists of strings of balanced</w:t>
-      </w:r>
-    </w:p>
-    <w:p>
-      <w:pPr>
-        <w:spacing w:line="276" w:lineRule="auto"/>
-        <w:rPr>
-          <w:color w:val="7030A0"/>
-        </w:rPr>
-      </w:pPr>
-      <w:r>
-        <w:rPr>
-          <w:noProof/>
-          <w:color w:val="7030A0"/>
-        </w:rPr>
-        <w:drawing>
-          <wp:inline distT="0" distB="0" distL="0" distR="0" wp14:anchorId="078B4EC7" wp14:editId="4414451F">
-            <wp:extent cx="5731510" cy="2102485"/>
-            <wp:effectExtent l="0" t="0" r="2540" b="0"/>
-            <wp:docPr id="428512063" name="Picture 1" descr="A diagram of a complex equation&#10;&#10;AI-generated content may be incorrect."/>
-            <wp:cNvGraphicFramePr>
-              <a:graphicFrameLocks xmlns:a="http://schemas.openxmlformats.org/drawingml/2006/main" noChangeAspect="1"/>
-            </wp:cNvGraphicFramePr>
-            <a:graphic xmlns:a="http://schemas.openxmlformats.org/drawingml/2006/main">
-              <a:graphicData uri="http://schemas.openxmlformats.org/drawingml/2006/picture">
-                <pic:pic xmlns:pic="http://schemas.openxmlformats.org/drawingml/2006/picture">
-                  <pic:nvPicPr>
-                    <pic:cNvPr id="428512063" name="Picture 1" descr="A diagram of a complex equation&#10;&#10;AI-generated content may be incorrect."/>
-                    <pic:cNvPicPr/>
-                  </pic:nvPicPr>
-                  <pic:blipFill>
-                    <a:blip r:embed="rId7"/>
-                    <a:stretch>
-                      <a:fillRect/>
-                    </a:stretch>
-                  </pic:blipFill>
-                  <pic:spPr>
-                    <a:xfrm>
-                      <a:off x="0" y="0"/>
-                      <a:ext cx="5731510" cy="2102485"/>
-                    </a:xfrm>
-                    <a:prstGeom prst="rect">
-                      <a:avLst/>
-                    </a:prstGeom>
-                  </pic:spPr>
-                </pic:pic>
-              </a:graphicData>
-            </a:graphic>
-          </wp:inline>
-        </w:drawing>
-      </w:r>
-    </w:p>
-    <w:p>
-      <w:pPr>
-        <w:pStyle w:val="ListParagraph"/>
-        <w:numPr>
-          <w:ilvl w:val="0"/>
-          <w:numId w:val="2"/>
-        </w:numPr>
-        <w:spacing w:line="276" w:lineRule="auto"/>
-      </w:pPr>
-      <w:r>
-        <w:rPr>
-          <w:rFonts w:ascii="Times New Roman" w:hAnsi="Times New Roman" w:cs="Times New Roman"/>
-          <w:color w:val="000000"/>
-          <w:kern w:val="0"/>
-          <w:sz w:val="28"/>
-          <w:szCs w:val="28"/>
-        </w:rPr>
-        <w:lastRenderedPageBreak/>
-        <w:t>Design a PDA for accepting a language {a</w:t>
+      </w:pPr>
+      <w:r>
+        <w:rPr>
+          <w:rFonts w:ascii="Times New Roman" w:hAnsi="Times New Roman" w:cs="Times New Roman"/>
+          <w:color w:val="000000"/>
+          <w:kern w:val="0"/>
+          <w:sz w:val="28"/>
+          <w:szCs w:val="28"/>
+        </w:rPr>
+        <w:t>Design a PDA for accepting a language {</w:t>
+      </w:r>
+      <w:proofErr w:type="spellStart"/>
+      <w:r>
+        <w:rPr>
+          <w:rFonts w:ascii="Times New Roman" w:hAnsi="Times New Roman" w:cs="Times New Roman"/>
+          <w:color w:val="000000"/>
+          <w:kern w:val="0"/>
+          <w:sz w:val="28"/>
+          <w:szCs w:val="28"/>
+        </w:rPr>
+        <w:t>a</w:t>
       </w:r>
       <w:r>
         <w:rPr>
@@ -932,16 +1296,29 @@
         </w:rPr>
         <w:t>m</w:t>
       </w:r>
-      <w:r>
-        <w:rPr>
-          <w:rFonts w:ascii="Times New Roman" w:hAnsi="Times New Roman" w:cs="Times New Roman"/>
-          <w:color w:val="000000"/>
-          <w:kern w:val="0"/>
-          <w:sz w:val="28"/>
-          <w:szCs w:val="28"/>
-        </w:rPr>
-        <w:t>| n , m&gt;=1}.</w:t>
-      </w:r>
+      <w:proofErr w:type="spellEnd"/>
+      <w:r>
+        <w:rPr>
+          <w:rFonts w:ascii="Times New Roman" w:hAnsi="Times New Roman" w:cs="Times New Roman"/>
+          <w:color w:val="000000"/>
+          <w:kern w:val="0"/>
+          <w:sz w:val="28"/>
+          <w:szCs w:val="28"/>
+        </w:rPr>
+        <w:t>| n , m&gt;=</w:t>
+      </w:r>
+      <w:proofErr w:type="gramStart"/>
+      <w:r>
+        <w:rPr>
+          <w:rFonts w:ascii="Times New Roman" w:hAnsi="Times New Roman" w:cs="Times New Roman"/>
+          <w:color w:val="000000"/>
+          <w:kern w:val="0"/>
+          <w:sz w:val="28"/>
+          <w:szCs w:val="28"/>
+        </w:rPr>
+        <w:t>1}.</w:t>
+      </w:r>
+      <w:proofErr w:type="gramEnd"/>
     </w:p>
     <w:p>
       <w:pPr>
@@ -951,6 +1328,7 @@
         <w:rPr>
           <w:noProof/>
         </w:rPr>
+        <w:lastRenderedPageBreak/>
         <w:drawing>
           <wp:inline distT="0" distB="0" distL="0" distR="0" wp14:anchorId="66F2A676" wp14:editId="17C42271">
             <wp:extent cx="5731510" cy="1663700"/>
@@ -967,7 +1345,7 @@
                     <pic:cNvPicPr/>
                   </pic:nvPicPr>
                   <pic:blipFill>
-                    <a:blip r:embed="rId8"/>
+                    <a:blip r:embed="rId7"/>
                     <a:stretch>
                       <a:fillRect/>
                     </a:stretch>
@@ -1029,7 +1407,18 @@
           <w:sz w:val="28"/>
           <w:szCs w:val="28"/>
         </w:rPr>
-        <w:t>Design a PDA for language {Wc</w:t>
+        <w:t>Design a PDA for language {</w:t>
+      </w:r>
+      <w:proofErr w:type="spellStart"/>
+      <w:r>
+        <w:rPr>
+          <w:rFonts w:ascii="Times New Roman" w:hAnsi="Times New Roman" w:cs="Times New Roman"/>
+          <w:color w:val="000000"/>
+          <w:kern w:val="0"/>
+          <w:sz w:val="28"/>
+          <w:szCs w:val="28"/>
+        </w:rPr>
+        <w:t>Wc</w:t>
       </w:r>
       <w:r>
         <w:rPr>
@@ -1041,6 +1430,7 @@
         </w:rPr>
         <w:t>k</w:t>
       </w:r>
+      <w:proofErr w:type="spellEnd"/>
       <w:r>
         <w:rPr>
           <w:rFonts w:ascii="Times New Roman" w:hAnsi="Times New Roman" w:cs="Times New Roman"/>
@@ -1069,7 +1459,40 @@
           <w:sz w:val="28"/>
           <w:szCs w:val="28"/>
         </w:rPr>
-        <w:t xml:space="preserve"> {a,b}</w:t>
+        <w:t xml:space="preserve"> {</w:t>
+      </w:r>
+      <w:proofErr w:type="spellStart"/>
+      <w:r>
+        <w:rPr>
+          <w:rFonts w:ascii="Times New Roman" w:hAnsi="Times New Roman" w:cs="Times New Roman"/>
+          <w:color w:val="000000"/>
+          <w:kern w:val="0"/>
+          <w:sz w:val="28"/>
+          <w:szCs w:val="28"/>
+        </w:rPr>
+        <w:t>a,</w:t>
+      </w:r>
+      <w:proofErr w:type="gramStart"/>
+      <w:r>
+        <w:rPr>
+          <w:rFonts w:ascii="Times New Roman" w:hAnsi="Times New Roman" w:cs="Times New Roman"/>
+          <w:color w:val="000000"/>
+          <w:kern w:val="0"/>
+          <w:sz w:val="28"/>
+          <w:szCs w:val="28"/>
+        </w:rPr>
+        <w:t>b</w:t>
+      </w:r>
+      <w:proofErr w:type="spellEnd"/>
+      <w:r>
+        <w:rPr>
+          <w:rFonts w:ascii="Times New Roman" w:hAnsi="Times New Roman" w:cs="Times New Roman"/>
+          <w:color w:val="000000"/>
+          <w:kern w:val="0"/>
+          <w:sz w:val="28"/>
+          <w:szCs w:val="28"/>
+        </w:rPr>
+        <w:t>}</w:t>
       </w:r>
       <w:r>
         <w:rPr>
@@ -1081,15 +1504,27 @@
         </w:rPr>
         <w:t>*</w:t>
       </w:r>
-      <w:r>
-        <w:rPr>
-          <w:rFonts w:ascii="Times New Roman" w:hAnsi="Times New Roman" w:cs="Times New Roman"/>
-          <w:color w:val="000000"/>
-          <w:kern w:val="0"/>
-          <w:sz w:val="28"/>
-          <w:szCs w:val="28"/>
-        </w:rPr>
-        <w:t xml:space="preserve"> and n &gt;=0 and k = |W|</w:t>
+      <w:proofErr w:type="gramEnd"/>
+      <w:r>
+        <w:rPr>
+          <w:rFonts w:ascii="Times New Roman" w:hAnsi="Times New Roman" w:cs="Times New Roman"/>
+          <w:color w:val="000000"/>
+          <w:kern w:val="0"/>
+          <w:sz w:val="28"/>
+          <w:szCs w:val="28"/>
+        </w:rPr>
+        <w:t xml:space="preserve"> and n &gt;=0 and k = |</w:t>
+      </w:r>
+      <w:proofErr w:type="spellStart"/>
+      <w:r>
+        <w:rPr>
+          <w:rFonts w:ascii="Times New Roman" w:hAnsi="Times New Roman" w:cs="Times New Roman"/>
+          <w:color w:val="000000"/>
+          <w:kern w:val="0"/>
+          <w:sz w:val="28"/>
+          <w:szCs w:val="28"/>
+        </w:rPr>
+        <w:t>W|</w:t>
       </w:r>
       <w:r>
         <w:rPr>
@@ -1099,7 +1534,18 @@
           <w:sz w:val="18"/>
           <w:szCs w:val="18"/>
         </w:rPr>
-        <w:t xml:space="preserve">b </w:t>
+        <w:t>b</w:t>
+      </w:r>
+      <w:proofErr w:type="spellEnd"/>
+      <w:r>
+        <w:rPr>
+          <w:rFonts w:ascii="Times New Roman" w:hAnsi="Times New Roman" w:cs="Times New Roman"/>
+          <w:color w:val="000000"/>
+          <w:kern w:val="0"/>
+          <w:sz w:val="18"/>
+          <w:szCs w:val="18"/>
+        </w:rPr>
+        <w:t xml:space="preserve"> </w:t>
       </w:r>
       <w:r>
         <w:rPr>
@@ -1110,7 +1556,31 @@
           <w:szCs w:val="28"/>
           <w14:ligatures w14:val="none"/>
         </w:rPr>
-        <w:t>(k=the number of b in W)}.</w:t>
+        <w:t xml:space="preserve">(k=the number of b in </w:t>
+      </w:r>
+      <w:proofErr w:type="gramStart"/>
+      <w:r>
+        <w:rPr>
+          <w:rFonts w:ascii="Times New Roman" w:hAnsi="Times New Roman" w:cs="Times New Roman"/>
+          <w:color w:val="000000"/>
+          <w:kern w:val="0"/>
+          <w:sz w:val="28"/>
+          <w:szCs w:val="28"/>
+          <w14:ligatures w14:val="none"/>
+        </w:rPr>
+        <w:t>W)}</w:t>
+      </w:r>
+      <w:proofErr w:type="gramEnd"/>
+      <w:r>
+        <w:rPr>
+          <w:rFonts w:ascii="Times New Roman" w:hAnsi="Times New Roman" w:cs="Times New Roman"/>
+          <w:color w:val="000000"/>
+          <w:kern w:val="0"/>
+          <w:sz w:val="28"/>
+          <w:szCs w:val="28"/>
+          <w14:ligatures w14:val="none"/>
+        </w:rPr>
+        <w:t>.</w:t>
       </w:r>
     </w:p>
     <w:p>
@@ -1184,10 +1654,10 @@
           <w14:ligatures w14:val="none"/>
         </w:rPr>
         <w:drawing>
-          <wp:inline distT="0" distB="0" distL="0" distR="0" wp14:anchorId="3BEAF0E7" wp14:editId="2902E32B">
-            <wp:extent cx="5731510" cy="1561465"/>
-            <wp:effectExtent l="0" t="0" r="2540" b="635"/>
-            <wp:docPr id="1783605145" name="Picture 1"/>
+          <wp:inline distT="0" distB="0" distL="0" distR="0" wp14:anchorId="2E16E01C" wp14:editId="6980F6A9">
+            <wp:extent cx="5731510" cy="1574165"/>
+            <wp:effectExtent l="0" t="0" r="2540" b="6985"/>
+            <wp:docPr id="2047663842" name="Picture 1" descr="A diagram of a complex flowchart&#10;&#10;AI-generated content may be incorrect."/>
             <wp:cNvGraphicFramePr>
               <a:graphicFrameLocks xmlns:a="http://schemas.openxmlformats.org/drawingml/2006/main" noChangeAspect="1"/>
             </wp:cNvGraphicFramePr>
@@ -1195,11 +1665,11 @@
               <a:graphicData uri="http://schemas.openxmlformats.org/drawingml/2006/picture">
                 <pic:pic xmlns:pic="http://schemas.openxmlformats.org/drawingml/2006/picture">
                   <pic:nvPicPr>
-                    <pic:cNvPr id="1783605145" name=""/>
+                    <pic:cNvPr id="2047663842" name="Picture 1" descr="A diagram of a complex flowchart&#10;&#10;AI-generated content may be incorrect."/>
                     <pic:cNvPicPr/>
                   </pic:nvPicPr>
                   <pic:blipFill>
-                    <a:blip r:embed="rId9"/>
+                    <a:blip r:embed="rId8"/>
                     <a:stretch>
                       <a:fillRect/>
                     </a:stretch>
@@ -1207,7 +1677,7 @@
                   <pic:spPr>
                     <a:xfrm>
                       <a:off x="0" y="0"/>
-                      <a:ext cx="5731510" cy="1561465"/>
+                      <a:ext cx="5731510" cy="1574165"/>
                     </a:xfrm>
                     <a:prstGeom prst="rect">
                       <a:avLst/>
@@ -1786,18 +2256,18 @@
           <w:szCs w:val="36"/>
         </w:rPr>
         <w:drawing>
-          <wp:anchor distT="0" distB="0" distL="114300" distR="114300" simplePos="0" relativeHeight="251659264" behindDoc="0" locked="0" layoutInCell="1" allowOverlap="1" wp14:anchorId="19796E17" wp14:editId="6ED1C23C">
+          <wp:anchor distT="0" distB="0" distL="114300" distR="114300" simplePos="0" relativeHeight="251659264" behindDoc="0" locked="0" layoutInCell="1" allowOverlap="1" wp14:anchorId="1455CFCA" wp14:editId="508F77B8">
             <wp:simplePos x="0" y="0"/>
             <wp:positionH relativeFrom="margin">
-              <wp:posOffset>-692785</wp:posOffset>
+              <wp:align>center</wp:align>
             </wp:positionH>
-            <wp:positionV relativeFrom="page">
-              <wp:posOffset>2026920</wp:posOffset>
+            <wp:positionV relativeFrom="margin">
+              <wp:align>center</wp:align>
             </wp:positionV>
-            <wp:extent cx="10245090" cy="3703320"/>
-            <wp:effectExtent l="0" t="0" r="3810" b="0"/>
+            <wp:extent cx="10478770" cy="3832860"/>
+            <wp:effectExtent l="0" t="0" r="0" b="0"/>
             <wp:wrapSquare wrapText="bothSides"/>
-            <wp:docPr id="719640739" name="Picture 1"/>
+            <wp:docPr id="1898975006" name="Picture 1"/>
             <wp:cNvGraphicFramePr>
               <a:graphicFrameLocks xmlns:a="http://schemas.openxmlformats.org/drawingml/2006/main" noChangeAspect="1"/>
             </wp:cNvGraphicFramePr>
@@ -1811,7 +2281,7 @@
                     </pic:cNvPicPr>
                   </pic:nvPicPr>
                   <pic:blipFill>
-                    <a:blip r:embed="rId10" cstate="print">
+                    <a:blip r:embed="rId9">
                       <a:extLst>
                         <a:ext uri="{28A0092B-C50C-407E-A947-70E740481C1C}">
                           <a14:useLocalDpi xmlns:a14="http://schemas.microsoft.com/office/drawing/2010/main" val="0"/>
@@ -1826,7 +2296,7 @@
                   <pic:spPr bwMode="auto">
                     <a:xfrm>
                       <a:off x="0" y="0"/>
-                      <a:ext cx="10245090" cy="3703320"/>
+                      <a:ext cx="10478770" cy="3832860"/>
                     </a:xfrm>
                     <a:prstGeom prst="rect">
                       <a:avLst/>

</xml_diff>